<commit_message>
Updated thoughts on research premise
</commit_message>
<xml_diff>
--- a/2. ART405 - Honours Project Proposal and Development/ART405 Research Proposal form.docx
+++ b/2. ART405 - Honours Project Proposal and Development/ART405 Research Proposal form.docx
@@ -506,19 +506,9 @@
             <w:tcW w:w="9436" w:type="dxa"/>
           </w:tcPr>
           <w:p>
-            <w:proofErr w:type="spellStart"/>
-            <w:r>
-              <w:t>Shubh</w:t>
-            </w:r>
-            <w:proofErr w:type="spellEnd"/>
-            <w:r>
-              <w:t xml:space="preserve"> Ravishankar </w:t>
-            </w:r>
-            <w:proofErr w:type="spellStart"/>
-            <w:r>
-              <w:t>Gawhade</w:t>
-            </w:r>
-            <w:proofErr w:type="spellEnd"/>
+            <w:r>
+              <w:t>Shubh Ravishankar Gawhade</w:t>
+            </w:r>
           </w:p>
         </w:tc>
       </w:tr>
@@ -897,6 +887,8 @@
               <w:t>I’ve made games before, but nothing of this scale. The final product will be a fully playable game prototype which will help my portfolio by being the largest project I’ve developed showcasing my design and development skills which will be supported by the research put into narrative and game design going hand in hand.</w:t>
             </w:r>
           </w:p>
+          <w:p/>
+          <w:p/>
         </w:tc>
       </w:tr>
     </w:tbl>
@@ -1004,7 +996,7 @@
           </w:tcPr>
           <w:p>
             <w:r>
-              <w:t>How narrative and game design co-exist. How to use game design to shape up narrative and vice versa.</w:t>
+              <w:t>I would like to explore the interplay between narrative and game design. How game design shapes narrative, and narrative game-design</w:t>
             </w:r>
           </w:p>
           <w:p>
@@ -1014,32 +1006,223 @@
           </w:p>
           <w:p>
             <w:r>
-              <w:t xml:space="preserve">1 </w:t>
-            </w:r>
-            <w:r>
-              <w:t xml:space="preserve">- </w:t>
+              <w:t>Using invisible choices in games.</w:t>
+            </w:r>
+          </w:p>
+          <w:p/>
+          <w:p>
+            <w:r>
+              <w:t xml:space="preserve">Narrative design </w:t>
+            </w:r>
+            <w:r>
+              <w:t xml:space="preserve">is </w:t>
+            </w:r>
+            <w:r>
+              <w:t>simple</w:t>
+            </w:r>
+            <w:r>
+              <w:t xml:space="preserve"> in movies</w:t>
+            </w:r>
+            <w:r>
+              <w:t xml:space="preserve"> as compared to games</w:t>
             </w:r>
             <w:r>
               <w:t xml:space="preserve"> </w:t>
+            </w:r>
+            <w:r>
+              <w:t xml:space="preserve">because </w:t>
+            </w:r>
+            <w:r>
+              <w:t>it’s</w:t>
+            </w:r>
+            <w:r>
+              <w:t xml:space="preserve"> very </w:t>
+            </w:r>
+            <w:r>
+              <w:t>linear</w:t>
+            </w:r>
+            <w:r>
+              <w:t xml:space="preserve"> and there is a story being told.</w:t>
+            </w:r>
+            <w:r>
+              <w:t xml:space="preserve"> Whereas in </w:t>
+            </w:r>
+            <w:r>
+              <w:t>video games</w:t>
+            </w:r>
+            <w:r>
+              <w:t xml:space="preserve">, </w:t>
+            </w:r>
+            <w:r>
+              <w:t>the</w:t>
+            </w:r>
+            <w:r>
+              <w:t xml:space="preserve"> game must respond to </w:t>
+            </w:r>
+            <w:r>
+              <w:t>the players actions in a</w:t>
+            </w:r>
+            <w:r>
+              <w:t xml:space="preserve"> </w:t>
+            </w:r>
+            <w:r>
+              <w:t xml:space="preserve">natural way </w:t>
+            </w:r>
+            <w:r>
+              <w:t>to</w:t>
+            </w:r>
+            <w:r>
+              <w:t xml:space="preserve"> keep it immersive</w:t>
+            </w:r>
+            <w:r>
+              <w:t xml:space="preserve">. </w:t>
+            </w:r>
+            <w:r>
+              <w:t xml:space="preserve">Every player will play through the story at very </w:t>
+            </w:r>
+            <w:r>
+              <w:t xml:space="preserve">different paces and the game should be able to still deliver </w:t>
+            </w:r>
+            <w:r>
+              <w:t xml:space="preserve">the story </w:t>
+            </w:r>
+            <w:r>
+              <w:t>consistently and must feel natural to the player.</w:t>
+            </w:r>
+            <w:r>
+              <w:t xml:space="preserve"> </w:t>
+            </w:r>
+            <w:r>
+              <w:t>If the player isn’t given enough freedom or worse, some amount of freedom is taken away</w:t>
+            </w:r>
+            <w:r>
+              <w:t>, the game becomes a</w:t>
+            </w:r>
+            <w:r>
+              <w:t xml:space="preserve"> very boring “hand-held” experience.</w:t>
+            </w:r>
+            <w:r>
+              <w:t xml:space="preserve"> Especially while solving puzzles, in many </w:t>
+            </w:r>
+            <w:r>
+              <w:t>d</w:t>
+            </w:r>
+            <w:r>
+              <w:t xml:space="preserve">etective </w:t>
+            </w:r>
+            <w:r>
+              <w:t xml:space="preserve">games like </w:t>
+            </w:r>
+            <w:r>
+              <w:t>(</w:t>
+            </w:r>
+            <w:r>
+              <w:t>--</w:t>
+            </w:r>
+            <w:r>
+              <w:t xml:space="preserve"> </w:t>
+            </w:r>
+            <w:r>
+              <w:t>cite research example</w:t>
+            </w:r>
+            <w:r>
+              <w:t>s --</w:t>
+            </w:r>
+            <w:r>
+              <w:t xml:space="preserve">) </w:t>
+            </w:r>
+            <w:r>
+              <w:t xml:space="preserve">the player </w:t>
+            </w:r>
+            <w:r>
+              <w:t xml:space="preserve">is told what clues are important and </w:t>
+            </w:r>
+            <w:r>
+              <w:t xml:space="preserve">what isn’t </w:t>
+            </w:r>
+            <w:r>
+              <w:t xml:space="preserve">which isn’t really letting the player use </w:t>
+            </w:r>
+            <w:r>
+              <w:t>their</w:t>
+            </w:r>
+            <w:r>
+              <w:t xml:space="preserve"> own mind to solve the puzzle and in turn fails to have an “eureka” moment giving the player </w:t>
+            </w:r>
+            <w:r>
+              <w:t>p</w:t>
+            </w:r>
+            <w:r>
+              <w:t>ositive feedback</w:t>
+            </w:r>
+            <w:r>
+              <w:t xml:space="preserve"> to keep </w:t>
+            </w:r>
+            <w:r>
+              <w:t>them</w:t>
+            </w:r>
+            <w:r>
+              <w:t xml:space="preserve"> going.</w:t>
+            </w:r>
+          </w:p>
+          <w:p/>
+          <w:p>
+            <w:r>
+              <w:t>What</w:t>
+            </w:r>
+            <w:r>
+              <w:t xml:space="preserve"> </w:t>
+            </w:r>
+            <w:r>
+              <w:t>creative</w:t>
+            </w:r>
+            <w:r>
+              <w:t xml:space="preserve"> </w:t>
+            </w:r>
+            <w:r>
+              <w:t>works</w:t>
+            </w:r>
+            <w:r>
+              <w:t xml:space="preserve"> </w:t>
+            </w:r>
+            <w:r>
+              <w:t>inspire me?</w:t>
             </w:r>
           </w:p>
           <w:p>
             <w:r>
-              <w:t xml:space="preserve">2 </w:t>
-            </w:r>
-            <w:r>
               <w:t>-</w:t>
             </w:r>
             <w:r>
-              <w:t xml:space="preserve"> therapist</w:t>
+              <w:t xml:space="preserve"> </w:t>
+            </w:r>
+            <w:r>
+              <w:t>What remains of Edith Finch</w:t>
             </w:r>
           </w:p>
           <w:p>
             <w:r>
-              <w:t xml:space="preserve">3 - </w:t>
-            </w:r>
-            <w:r>
-              <w:t>revelation</w:t>
+              <w:t xml:space="preserve">- </w:t>
+            </w:r>
+            <w:r>
+              <w:t xml:space="preserve">Return of the </w:t>
+            </w:r>
+            <w:r>
+              <w:t>O</w:t>
+            </w:r>
+            <w:r>
+              <w:t xml:space="preserve">bra </w:t>
+            </w:r>
+            <w:r>
+              <w:t>D</w:t>
+            </w:r>
+            <w:r>
+              <w:t>inn</w:t>
+            </w:r>
+          </w:p>
+          <w:p>
+            <w:r>
+              <w:t>- Firewatch</w:t>
             </w:r>
           </w:p>
         </w:tc>
@@ -2020,17 +2203,8 @@
           <w:b/>
           <w:bCs/>
         </w:rPr>
-        <w:t xml:space="preserve">    Project </w:t>
-      </w:r>
-      <w:proofErr w:type="spellStart"/>
-      <w:r>
-        <w:rPr>
-          <w:b/>
-          <w:bCs/>
-        </w:rPr>
-        <w:t>postmortem</w:t>
-      </w:r>
-      <w:proofErr w:type="spellEnd"/>
+        <w:t xml:space="preserve">    Project postmortem</w:t>
+      </w:r>
       <w:r>
         <w:rPr>
           <w:b/>
@@ -3368,7 +3542,6 @@
   <w:style w:type="character" w:default="1" w:styleId="DefaultParagraphFont">
     <w:name w:val="Default Paragraph Font"/>
     <w:uiPriority w:val="1"/>
-    <w:semiHidden/>
     <w:unhideWhenUsed/>
   </w:style>
   <w:style w:type="table" w:default="1" w:styleId="TableNormal">

</xml_diff>

<commit_message>
Added to research premise
</commit_message>
<xml_diff>
--- a/2. ART405 - Honours Project Proposal and Development/ART405 Research Proposal form.docx
+++ b/2. ART405 - Honours Project Proposal and Development/ART405 Research Proposal form.docx
@@ -1168,57 +1168,108 @@
           <w:p/>
           <w:p>
             <w:r>
-              <w:t>What</w:t>
+              <w:t>Clara Fernández-Vara</w:t>
+            </w:r>
+            <w:r>
+              <w:t xml:space="preserve">, an expert </w:t>
+            </w:r>
+            <w:r>
+              <w:t>in adventure game</w:t>
             </w:r>
             <w:r>
               <w:t xml:space="preserve"> </w:t>
             </w:r>
             <w:r>
-              <w:t>creative</w:t>
+              <w:t>analysis</w:t>
             </w:r>
             <w:r>
               <w:t xml:space="preserve"> </w:t>
             </w:r>
             <w:r>
-              <w:t>works</w:t>
+              <w:t>points out that puzzles in adventure games are</w:t>
             </w:r>
             <w:r>
               <w:t xml:space="preserve"> </w:t>
             </w:r>
             <w:r>
-              <w:t>inspire me?</w:t>
+              <w:t>frequently integrated into the narrative events, and the game story is advanced</w:t>
+            </w:r>
+            <w:r>
+              <w:t xml:space="preserve"> </w:t>
+            </w:r>
+            <w:r>
+              <w:t>through puzzle solving</w:t>
+            </w:r>
+            <w:r>
+              <w:t xml:space="preserve"> which </w:t>
+            </w:r>
+            <w:r>
+              <w:t>she further defines th</w:t>
+            </w:r>
+            <w:r>
+              <w:t>ese</w:t>
+            </w:r>
+            <w:r>
+              <w:t xml:space="preserve"> type of puzzles as</w:t>
             </w:r>
           </w:p>
           <w:p>
             <w:r>
-              <w:t>-</w:t>
-            </w:r>
-            <w:r>
-              <w:t xml:space="preserve"> </w:t>
-            </w:r>
-            <w:r>
-              <w:t>What remains of Edith Finch</w:t>
+              <w:t>“</w:t>
+            </w:r>
+            <w:r>
+              <w:t>Narrative</w:t>
+            </w:r>
+            <w:r>
+              <w:t xml:space="preserve"> puzzles”</w:t>
+            </w:r>
+            <w:r>
+              <w:t>.</w:t>
+            </w:r>
+          </w:p>
+          <w:p/>
+          <w:p>
+            <w:r>
+              <w:t>What creative works inspire me?</w:t>
             </w:r>
           </w:p>
           <w:p>
             <w:r>
+              <w:t>-</w:t>
+            </w:r>
+            <w:r>
+              <w:t xml:space="preserve"> </w:t>
+            </w:r>
+            <w:r>
+              <w:t>What remains of Edith Finch</w:t>
+            </w:r>
+          </w:p>
+          <w:p>
+            <w:r>
               <w:t xml:space="preserve">- </w:t>
             </w:r>
             <w:r>
               <w:t xml:space="preserve">Return of the </w:t>
             </w:r>
+            <w:proofErr w:type="spellStart"/>
             <w:r>
               <w:t>O</w:t>
             </w:r>
             <w:r>
-              <w:t xml:space="preserve">bra </w:t>
-            </w:r>
+              <w:t>bra</w:t>
+            </w:r>
+            <w:proofErr w:type="spellEnd"/>
+            <w:r>
+              <w:t xml:space="preserve"> </w:t>
+            </w:r>
+            <w:proofErr w:type="spellStart"/>
             <w:r>
               <w:t>D</w:t>
             </w:r>
             <w:r>
               <w:t>inn</w:t>
             </w:r>
+            <w:proofErr w:type="spellEnd"/>
           </w:p>
           <w:p>
             <w:r>
@@ -1398,7 +1449,34 @@
           <w:tcPr>
             <w:tcW w:w="9413" w:type="dxa"/>
           </w:tcPr>
-          <w:p/>
+          <w:p>
+            <w:pPr>
+              <w:pStyle w:val="ListParagraph"/>
+              <w:numPr>
+                <w:ilvl w:val="0"/>
+                <w:numId w:val="2"/>
+              </w:numPr>
+            </w:pPr>
+            <w:proofErr w:type="spellStart"/>
+            <w:r>
+              <w:t>DiGRA</w:t>
+            </w:r>
+            <w:proofErr w:type="spellEnd"/>
+            <w:r>
+              <w:t xml:space="preserve"> '19 - Proceedings of the 2019 </w:t>
+            </w:r>
+            <w:proofErr w:type="spellStart"/>
+            <w:r>
+              <w:t>DiGRA</w:t>
+            </w:r>
+            <w:proofErr w:type="spellEnd"/>
+            <w:r>
+              <w:t xml:space="preserve"> International Conference: Game, Play and the Emerging Ludo-Mix</w:t>
+            </w:r>
+            <w:r>
+              <w:t>.</w:t>
+            </w:r>
+          </w:p>
         </w:tc>
       </w:tr>
     </w:tbl>
@@ -2203,8 +2281,17 @@
           <w:b/>
           <w:bCs/>
         </w:rPr>
-        <w:t xml:space="preserve">    Project postmortem</w:t>
-      </w:r>
+        <w:t xml:space="preserve">    Project </w:t>
+      </w:r>
+      <w:proofErr w:type="spellStart"/>
+      <w:r>
+        <w:rPr>
+          <w:b/>
+          <w:bCs/>
+        </w:rPr>
+        <w:t>postmortem</w:t>
+      </w:r>
+      <w:proofErr w:type="spellEnd"/>
       <w:r>
         <w:rPr>
           <w:b/>
@@ -3115,8 +3202,123 @@
       </w:pPr>
     </w:lvl>
   </w:abstractNum>
+  <w:abstractNum w:abstractNumId="1" w15:restartNumberingAfterBreak="0">
+    <w:nsid w:val="77762907"/>
+    <w:multiLevelType w:val="hybridMultilevel"/>
+    <w:tmpl w:val="6AF0D276"/>
+    <w:lvl w:ilvl="0" w:tplc="B538A564">
+      <w:numFmt w:val="bullet"/>
+      <w:lvlText w:val="-"/>
+      <w:lvlJc w:val="left"/>
+      <w:pPr>
+        <w:ind w:left="720" w:hanging="360"/>
+      </w:pPr>
+      <w:rPr>
+        <w:rFonts w:ascii="Calibri" w:eastAsiaTheme="minorHAnsi" w:hAnsi="Calibri" w:cs="Calibri" w:hint="default"/>
+      </w:rPr>
+    </w:lvl>
+    <w:lvl w:ilvl="1" w:tplc="40090003" w:tentative="1">
+      <w:start w:val="1"/>
+      <w:numFmt w:val="bullet"/>
+      <w:lvlText w:val="o"/>
+      <w:lvlJc w:val="left"/>
+      <w:pPr>
+        <w:ind w:left="1440" w:hanging="360"/>
+      </w:pPr>
+      <w:rPr>
+        <w:rFonts w:ascii="Courier New" w:hAnsi="Courier New" w:cs="Courier New" w:hint="default"/>
+      </w:rPr>
+    </w:lvl>
+    <w:lvl w:ilvl="2" w:tplc="40090005" w:tentative="1">
+      <w:start w:val="1"/>
+      <w:numFmt w:val="bullet"/>
+      <w:lvlText w:val=""/>
+      <w:lvlJc w:val="left"/>
+      <w:pPr>
+        <w:ind w:left="2160" w:hanging="360"/>
+      </w:pPr>
+      <w:rPr>
+        <w:rFonts w:ascii="Wingdings" w:hAnsi="Wingdings" w:hint="default"/>
+      </w:rPr>
+    </w:lvl>
+    <w:lvl w:ilvl="3" w:tplc="40090001" w:tentative="1">
+      <w:start w:val="1"/>
+      <w:numFmt w:val="bullet"/>
+      <w:lvlText w:val=""/>
+      <w:lvlJc w:val="left"/>
+      <w:pPr>
+        <w:ind w:left="2880" w:hanging="360"/>
+      </w:pPr>
+      <w:rPr>
+        <w:rFonts w:ascii="Symbol" w:hAnsi="Symbol" w:hint="default"/>
+      </w:rPr>
+    </w:lvl>
+    <w:lvl w:ilvl="4" w:tplc="40090003" w:tentative="1">
+      <w:start w:val="1"/>
+      <w:numFmt w:val="bullet"/>
+      <w:lvlText w:val="o"/>
+      <w:lvlJc w:val="left"/>
+      <w:pPr>
+        <w:ind w:left="3600" w:hanging="360"/>
+      </w:pPr>
+      <w:rPr>
+        <w:rFonts w:ascii="Courier New" w:hAnsi="Courier New" w:cs="Courier New" w:hint="default"/>
+      </w:rPr>
+    </w:lvl>
+    <w:lvl w:ilvl="5" w:tplc="40090005" w:tentative="1">
+      <w:start w:val="1"/>
+      <w:numFmt w:val="bullet"/>
+      <w:lvlText w:val=""/>
+      <w:lvlJc w:val="left"/>
+      <w:pPr>
+        <w:ind w:left="4320" w:hanging="360"/>
+      </w:pPr>
+      <w:rPr>
+        <w:rFonts w:ascii="Wingdings" w:hAnsi="Wingdings" w:hint="default"/>
+      </w:rPr>
+    </w:lvl>
+    <w:lvl w:ilvl="6" w:tplc="40090001" w:tentative="1">
+      <w:start w:val="1"/>
+      <w:numFmt w:val="bullet"/>
+      <w:lvlText w:val=""/>
+      <w:lvlJc w:val="left"/>
+      <w:pPr>
+        <w:ind w:left="5040" w:hanging="360"/>
+      </w:pPr>
+      <w:rPr>
+        <w:rFonts w:ascii="Symbol" w:hAnsi="Symbol" w:hint="default"/>
+      </w:rPr>
+    </w:lvl>
+    <w:lvl w:ilvl="7" w:tplc="40090003" w:tentative="1">
+      <w:start w:val="1"/>
+      <w:numFmt w:val="bullet"/>
+      <w:lvlText w:val="o"/>
+      <w:lvlJc w:val="left"/>
+      <w:pPr>
+        <w:ind w:left="5760" w:hanging="360"/>
+      </w:pPr>
+      <w:rPr>
+        <w:rFonts w:ascii="Courier New" w:hAnsi="Courier New" w:cs="Courier New" w:hint="default"/>
+      </w:rPr>
+    </w:lvl>
+    <w:lvl w:ilvl="8" w:tplc="40090005" w:tentative="1">
+      <w:start w:val="1"/>
+      <w:numFmt w:val="bullet"/>
+      <w:lvlText w:val=""/>
+      <w:lvlJc w:val="left"/>
+      <w:pPr>
+        <w:ind w:left="6480" w:hanging="360"/>
+      </w:pPr>
+      <w:rPr>
+        <w:rFonts w:ascii="Wingdings" w:hAnsi="Wingdings" w:hint="default"/>
+      </w:rPr>
+    </w:lvl>
+  </w:abstractNum>
   <w:num w:numId="1" w16cid:durableId="986397590">
     <w:abstractNumId w:val="0"/>
+  </w:num>
+  <w:num w:numId="2" w16cid:durableId="559512833">
+    <w:abstractNumId w:val="1"/>
   </w:num>
 </w:numbering>
 </file>
@@ -3648,6 +3850,29 @@
       </w:tblBorders>
     </w:tblPr>
   </w:style>
+  <w:style w:type="character" w:styleId="Hyperlink">
+    <w:name w:val="Hyperlink"/>
+    <w:basedOn w:val="DefaultParagraphFont"/>
+    <w:uiPriority w:val="99"/>
+    <w:unhideWhenUsed/>
+    <w:rsid w:val="0091158E"/>
+    <w:rPr>
+      <w:color w:val="0563C1" w:themeColor="hyperlink"/>
+      <w:u w:val="single"/>
+    </w:rPr>
+  </w:style>
+  <w:style w:type="character" w:styleId="UnresolvedMention">
+    <w:name w:val="Unresolved Mention"/>
+    <w:basedOn w:val="DefaultParagraphFont"/>
+    <w:uiPriority w:val="99"/>
+    <w:semiHidden/>
+    <w:unhideWhenUsed/>
+    <w:rsid w:val="0091158E"/>
+    <w:rPr>
+      <w:color w:val="605E5C"/>
+      <w:shd w:val="clear" w:color="auto" w:fill="E1DFDD"/>
+    </w:rPr>
+  </w:style>
 </w:styles>
 </file>
 

</xml_diff>

<commit_message>
Added aim and objectives
</commit_message>
<xml_diff>
--- a/2. ART405 - Honours Project Proposal and Development/ART405 Research Proposal form.docx
+++ b/2. ART405 - Honours Project Proposal and Development/ART405 Research Proposal form.docx
@@ -881,18 +881,13 @@
             <w:r>
               <w:t>This project will take direct inspiration from the storytelling of the game “What remains of Edith Finch”</w:t>
             </w:r>
-          </w:p>
-          <w:p>
-            <w:commentRangeStart w:id="5"/>
-            <w:r>
-              <w:t>I’ve made games before, but nothing of this scale</w:t>
-            </w:r>
-            <w:commentRangeEnd w:id="5"/>
-            <w:r>
-              <w:rPr>
-                <w:rStyle w:val="CommentReference"/>
-              </w:rPr>
-              <w:commentReference w:id="5"/>
+            <w:r>
+              <w:t xml:space="preserve"> and the puzzles of “Disco Elysium”</w:t>
+            </w:r>
+          </w:p>
+          <w:p>
+            <w:r>
+              <w:t>The project is a bit ambitious than my other work</w:t>
             </w:r>
             <w:r>
               <w:t>. The final product will be a fully playable game prototype which will help my portfolio by showcasing my design and development skills which will be supported by the research put into</w:t>
@@ -1291,29 +1286,30 @@
             <w:r>
               <w:t xml:space="preserve">Return of the </w:t>
             </w:r>
-            <w:proofErr w:type="spellStart"/>
             <w:r>
               <w:t>O</w:t>
             </w:r>
             <w:r>
-              <w:t>bra</w:t>
-            </w:r>
-            <w:proofErr w:type="spellEnd"/>
-            <w:r>
-              <w:t xml:space="preserve"> </w:t>
-            </w:r>
-            <w:proofErr w:type="spellStart"/>
+              <w:t xml:space="preserve">bra </w:t>
+            </w:r>
             <w:r>
               <w:t>D</w:t>
             </w:r>
             <w:r>
               <w:t>inn</w:t>
             </w:r>
-            <w:proofErr w:type="spellEnd"/>
           </w:p>
           <w:p>
             <w:r>
               <w:t>- Firewatch</w:t>
+            </w:r>
+          </w:p>
+          <w:p>
+            <w:r>
+              <w:t xml:space="preserve">- </w:t>
+            </w:r>
+            <w:r>
+              <w:t>Disco Elysium</w:t>
             </w:r>
           </w:p>
         </w:tc>
@@ -1497,21 +1493,8 @@
                 <w:numId w:val="2"/>
               </w:numPr>
             </w:pPr>
-            <w:proofErr w:type="spellStart"/>
-            <w:r>
-              <w:t>DiGRA</w:t>
-            </w:r>
-            <w:proofErr w:type="spellEnd"/>
-            <w:r>
-              <w:t xml:space="preserve"> '19 - Proceedings of the 2019 </w:t>
-            </w:r>
-            <w:proofErr w:type="spellStart"/>
-            <w:r>
-              <w:t>DiGRA</w:t>
-            </w:r>
-            <w:proofErr w:type="spellEnd"/>
-            <w:r>
-              <w:t xml:space="preserve"> International Conference: Game, Play and the Emerging Ludo-Mix</w:t>
+            <w:r>
+              <w:t>DiGRA '19 - Proceedings of the 2019 DiGRA International Conference: Game, Play and the Emerging Ludo-Mix</w:t>
             </w:r>
             <w:r>
               <w:t>.</w:t>
@@ -1630,7 +1613,17 @@
           <w:tcPr>
             <w:tcW w:w="9426" w:type="dxa"/>
           </w:tcPr>
-          <w:p/>
+          <w:p>
+            <w:r>
+              <w:t xml:space="preserve">To explore the interplay between </w:t>
+            </w:r>
+            <w:r>
+              <w:t>narrative and game design</w:t>
+            </w:r>
+            <w:r>
+              <w:t xml:space="preserve"> and how to shape game design around a narrative by the creation of “narrative puzzles”.</w:t>
+            </w:r>
+          </w:p>
         </w:tc>
       </w:tr>
     </w:tbl>
@@ -1698,7 +1691,17 @@
           <w:tcPr>
             <w:tcW w:w="8732" w:type="dxa"/>
           </w:tcPr>
-          <w:p/>
+          <w:p>
+            <w:r>
+              <w:t xml:space="preserve">Explore other games which are driven by narrative rather than by puzzles and </w:t>
+            </w:r>
+            <w:r>
+              <w:t>identify</w:t>
+            </w:r>
+            <w:r>
+              <w:t xml:space="preserve"> how they have done it.</w:t>
+            </w:r>
+          </w:p>
         </w:tc>
       </w:tr>
       <w:tr>
@@ -1718,7 +1721,23 @@
           <w:tcPr>
             <w:tcW w:w="8732" w:type="dxa"/>
           </w:tcPr>
-          <w:p/>
+          <w:p>
+            <w:r>
+              <w:t xml:space="preserve">Research about </w:t>
+            </w:r>
+            <w:r>
+              <w:t xml:space="preserve">invisible choices in games by </w:t>
+            </w:r>
+            <w:r>
+              <w:t xml:space="preserve">reading books on game design and watching </w:t>
+            </w:r>
+            <w:r>
+              <w:t xml:space="preserve">GDC </w:t>
+            </w:r>
+            <w:r>
+              <w:t>talks of other games which have done it or tried to before and where they’ve failed/ succeeded.</w:t>
+            </w:r>
+          </w:p>
         </w:tc>
       </w:tr>
       <w:tr>
@@ -1738,7 +1757,14 @@
           <w:tcPr>
             <w:tcW w:w="8732" w:type="dxa"/>
           </w:tcPr>
-          <w:p/>
+          <w:p>
+            <w:r>
+              <w:t xml:space="preserve">Identify </w:t>
+            </w:r>
+            <w:r>
+              <w:t>the main events in the narrative and whether the player can progress in the story without completing the puzzles or is forced to solve it before e can proceed and do more exploration.</w:t>
+            </w:r>
+          </w:p>
         </w:tc>
       </w:tr>
       <w:tr>
@@ -1758,7 +1784,35 @@
           <w:tcPr>
             <w:tcW w:w="8732" w:type="dxa"/>
           </w:tcPr>
-          <w:p/>
+          <w:p>
+            <w:r>
+              <w:t xml:space="preserve">Find ways to incorporate </w:t>
+            </w:r>
+            <w:r>
+              <w:t>“</w:t>
+            </w:r>
+            <w:r>
+              <w:t xml:space="preserve">narrative </w:t>
+            </w:r>
+            <w:r>
+              <w:t>puzzles</w:t>
+            </w:r>
+            <w:r>
+              <w:t>”</w:t>
+            </w:r>
+            <w:r>
+              <w:t xml:space="preserve"> </w:t>
+            </w:r>
+            <w:r>
+              <w:t>at key parts of the story for it to feel natural</w:t>
+            </w:r>
+            <w:r>
+              <w:t xml:space="preserve"> and a part of the same experience</w:t>
+            </w:r>
+            <w:r>
+              <w:t>.</w:t>
+            </w:r>
+          </w:p>
         </w:tc>
       </w:tr>
       <w:tr>
@@ -1778,7 +1832,11 @@
           <w:tcPr>
             <w:tcW w:w="8732" w:type="dxa"/>
           </w:tcPr>
-          <w:p/>
+          <w:p>
+            <w:r>
+              <w:t xml:space="preserve">Prototype a game with all these elements of game design and narrative design to give the player a fun and immersive experience. </w:t>
+            </w:r>
+          </w:p>
         </w:tc>
       </w:tr>
     </w:tbl>
@@ -2321,17 +2379,8 @@
           <w:b/>
           <w:bCs/>
         </w:rPr>
-        <w:t xml:space="preserve">    Project </w:t>
-      </w:r>
-      <w:proofErr w:type="spellStart"/>
-      <w:r>
-        <w:rPr>
-          <w:b/>
-          <w:bCs/>
-        </w:rPr>
-        <w:t>postmortem</w:t>
-      </w:r>
-      <w:proofErr w:type="spellEnd"/>
+        <w:t xml:space="preserve">    Project postmortem</w:t>
+      </w:r>
       <w:r>
         <w:rPr>
           <w:b/>
@@ -3111,48 +3160,6 @@
     </w:sectPr>
   </w:body>
 </w:document>
-</file>
-
-<file path=word/comments.xml><?xml version="1.0" encoding="utf-8"?>
-<w:comments xmlns:wpc="http://schemas.microsoft.com/office/word/2010/wordprocessingCanvas" xmlns:cx="http://schemas.microsoft.com/office/drawing/2014/chartex" xmlns:cx1="http://schemas.microsoft.com/office/drawing/2015/9/8/chartex" xmlns:cx2="http://schemas.microsoft.com/office/drawing/2015/10/21/chartex" xmlns:cx3="http://schemas.microsoft.com/office/drawing/2016/5/9/chartex" xmlns:cx4="http://schemas.microsoft.com/office/drawing/2016/5/10/chartex" xmlns:cx5="http://schemas.microsoft.com/office/drawing/2016/5/11/chartex" xmlns:cx6="http://schemas.microsoft.com/office/drawing/2016/5/12/chartex" xmlns:cx7="http://schemas.microsoft.com/office/drawing/2016/5/13/chartex" xmlns:cx8="http://schemas.microsoft.com/office/drawing/2016/5/14/chartex" xmlns:mc="http://schemas.openxmlformats.org/markup-compatibility/2006" xmlns:aink="http://schemas.microsoft.com/office/drawing/2016/ink" xmlns:am3d="http://schemas.microsoft.com/office/drawing/2017/model3d" xmlns:o="urn:schemas-microsoft-com:office:office" xmlns:oel="http://schemas.microsoft.com/office/2019/extlst" xmlns:r="http://schemas.openxmlformats.org/officeDocument/2006/relationships" xmlns:m="http://schemas.openxmlformats.org/officeDocument/2006/math" xmlns:v="urn:schemas-microsoft-com:vml" xmlns:wp14="http://schemas.microsoft.com/office/word/2010/wordprocessingDrawing" xmlns:wp="http://schemas.openxmlformats.org/drawingml/2006/wordprocessingDrawing" xmlns:w10="urn:schemas-microsoft-com:office:word" xmlns:w="http://schemas.openxmlformats.org/wordprocessingml/2006/main" xmlns:w14="http://schemas.microsoft.com/office/word/2010/wordml" xmlns:w15="http://schemas.microsoft.com/office/word/2012/wordml" xmlns:w16cex="http://schemas.microsoft.com/office/word/2018/wordml/cex" xmlns:w16cid="http://schemas.microsoft.com/office/word/2016/wordml/cid" xmlns:w16="http://schemas.microsoft.com/office/word/2018/wordml" xmlns:w16sdtdh="http://schemas.microsoft.com/office/word/2020/wordml/sdtdatahash" xmlns:w16se="http://schemas.microsoft.com/office/word/2015/wordml/symex" xmlns:wpg="http://schemas.microsoft.com/office/word/2010/wordprocessingGroup" xmlns:wpi="http://schemas.microsoft.com/office/word/2010/wordprocessingInk" xmlns:wne="http://schemas.microsoft.com/office/word/2006/wordml" xmlns:wps="http://schemas.microsoft.com/office/word/2010/wordprocessingShape" mc:Ignorable="w14 w15 w16se w16cid w16 w16cex w16sdtdh wp14">
-  <w:comment w:id="5" w:author="SHUBH GAWHADE" w:date="2022-10-10T22:23:00Z" w:initials="SG">
-    <w:p>
-      <w:pPr>
-        <w:pStyle w:val="CommentText"/>
-      </w:pPr>
-      <w:r>
-        <w:rPr>
-          <w:rStyle w:val="CommentReference"/>
-        </w:rPr>
-        <w:annotationRef/>
-      </w:r>
-      <w:r>
-        <w:rPr>
-          <w:color w:val="000000"/>
-        </w:rPr>
-        <w:t xml:space="preserve">The project is a bit ambitious than my other work </w:t>
-      </w:r>
-    </w:p>
-  </w:comment>
-</w:comments>
-</file>
-
-<file path=word/commentsExtended.xml><?xml version="1.0" encoding="utf-8"?>
-<w15:commentsEx xmlns:wpc="http://schemas.microsoft.com/office/word/2010/wordprocessingCanvas" xmlns:cx="http://schemas.microsoft.com/office/drawing/2014/chartex" xmlns:cx1="http://schemas.microsoft.com/office/drawing/2015/9/8/chartex" xmlns:cx2="http://schemas.microsoft.com/office/drawing/2015/10/21/chartex" xmlns:cx3="http://schemas.microsoft.com/office/drawing/2016/5/9/chartex" xmlns:cx4="http://schemas.microsoft.com/office/drawing/2016/5/10/chartex" xmlns:cx5="http://schemas.microsoft.com/office/drawing/2016/5/11/chartex" xmlns:cx6="http://schemas.microsoft.com/office/drawing/2016/5/12/chartex" xmlns:cx7="http://schemas.microsoft.com/office/drawing/2016/5/13/chartex" xmlns:cx8="http://schemas.microsoft.com/office/drawing/2016/5/14/chartex" xmlns:mc="http://schemas.openxmlformats.org/markup-compatibility/2006" xmlns:aink="http://schemas.microsoft.com/office/drawing/2016/ink" xmlns:am3d="http://schemas.microsoft.com/office/drawing/2017/model3d" xmlns:o="urn:schemas-microsoft-com:office:office" xmlns:oel="http://schemas.microsoft.com/office/2019/extlst" xmlns:r="http://schemas.openxmlformats.org/officeDocument/2006/relationships" xmlns:m="http://schemas.openxmlformats.org/officeDocument/2006/math" xmlns:v="urn:schemas-microsoft-com:vml" xmlns:wp14="http://schemas.microsoft.com/office/word/2010/wordprocessingDrawing" xmlns:wp="http://schemas.openxmlformats.org/drawingml/2006/wordprocessingDrawing" xmlns:w10="urn:schemas-microsoft-com:office:word" xmlns:w="http://schemas.openxmlformats.org/wordprocessingml/2006/main" xmlns:w14="http://schemas.microsoft.com/office/word/2010/wordml" xmlns:w15="http://schemas.microsoft.com/office/word/2012/wordml" xmlns:w16cex="http://schemas.microsoft.com/office/word/2018/wordml/cex" xmlns:w16cid="http://schemas.microsoft.com/office/word/2016/wordml/cid" xmlns:w16="http://schemas.microsoft.com/office/word/2018/wordml" xmlns:w16sdtdh="http://schemas.microsoft.com/office/word/2020/wordml/sdtdatahash" xmlns:w16se="http://schemas.microsoft.com/office/word/2015/wordml/symex" xmlns:wpg="http://schemas.microsoft.com/office/word/2010/wordprocessingGroup" xmlns:wpi="http://schemas.microsoft.com/office/word/2010/wordprocessingInk" xmlns:wne="http://schemas.microsoft.com/office/word/2006/wordml" xmlns:wps="http://schemas.microsoft.com/office/word/2010/wordprocessingShape" mc:Ignorable="w14 w15 w16se w16cid w16 w16cex w16sdtdh wp14">
-  <w15:commentEx w15:paraId="57B9E0F8" w15:done="0"/>
-</w15:commentsEx>
-</file>
-
-<file path=word/commentsExtensible.xml><?xml version="1.0" encoding="utf-8"?>
-<w16cex:commentsExtensible xmlns:wpc="http://schemas.microsoft.com/office/word/2010/wordprocessingCanvas" xmlns:cx="http://schemas.microsoft.com/office/drawing/2014/chartex" xmlns:cx1="http://schemas.microsoft.com/office/drawing/2015/9/8/chartex" xmlns:cx2="http://schemas.microsoft.com/office/drawing/2015/10/21/chartex" xmlns:cx3="http://schemas.microsoft.com/office/drawing/2016/5/9/chartex" xmlns:cx4="http://schemas.microsoft.com/office/drawing/2016/5/10/chartex" xmlns:cx5="http://schemas.microsoft.com/office/drawing/2016/5/11/chartex" xmlns:cx6="http://schemas.microsoft.com/office/drawing/2016/5/12/chartex" xmlns:cx7="http://schemas.microsoft.com/office/drawing/2016/5/13/chartex" xmlns:cx8="http://schemas.microsoft.com/office/drawing/2016/5/14/chartex" xmlns:mc="http://schemas.openxmlformats.org/markup-compatibility/2006" xmlns:aink="http://schemas.microsoft.com/office/drawing/2016/ink" xmlns:am3d="http://schemas.microsoft.com/office/drawing/2017/model3d" xmlns:o="urn:schemas-microsoft-com:office:office" xmlns:oel="http://schemas.microsoft.com/office/2019/extlst" xmlns:r="http://schemas.openxmlformats.org/officeDocument/2006/relationships" xmlns:m="http://schemas.openxmlformats.org/officeDocument/2006/math" xmlns:v="urn:schemas-microsoft-com:vml" xmlns:wp14="http://schemas.microsoft.com/office/word/2010/wordprocessingDrawing" xmlns:wp="http://schemas.openxmlformats.org/drawingml/2006/wordprocessingDrawing" xmlns:w10="urn:schemas-microsoft-com:office:word" xmlns:w="http://schemas.openxmlformats.org/wordprocessingml/2006/main" xmlns:w14="http://schemas.microsoft.com/office/word/2010/wordml" xmlns:w15="http://schemas.microsoft.com/office/word/2012/wordml" xmlns:w16cex="http://schemas.microsoft.com/office/word/2018/wordml/cex" xmlns:w16cid="http://schemas.microsoft.com/office/word/2016/wordml/cid" xmlns:w16="http://schemas.microsoft.com/office/word/2018/wordml" xmlns:w16sdtdh="http://schemas.microsoft.com/office/word/2020/wordml/sdtdatahash" xmlns:w16se="http://schemas.microsoft.com/office/word/2015/wordml/symex" xmlns:wpg="http://schemas.microsoft.com/office/word/2010/wordprocessingGroup" xmlns:wpi="http://schemas.microsoft.com/office/word/2010/wordprocessingInk" xmlns:wne="http://schemas.microsoft.com/office/word/2006/wordml" xmlns:wps="http://schemas.microsoft.com/office/word/2010/wordprocessingShape" mc:Ignorable="w14 w15 w16se w16cid w16 w16cex w16sdtdh wp14">
-  <w16cex:commentExtensible w16cex:durableId="26EF19D5" w16cex:dateUtc="2022-10-10T21:23:00Z"/>
-</w16cex:commentsExtensible>
-</file>
-
-<file path=word/commentsIds.xml><?xml version="1.0" encoding="utf-8"?>
-<w16cid:commentsIds xmlns:wpc="http://schemas.microsoft.com/office/word/2010/wordprocessingCanvas" xmlns:cx="http://schemas.microsoft.com/office/drawing/2014/chartex" xmlns:cx1="http://schemas.microsoft.com/office/drawing/2015/9/8/chartex" xmlns:cx2="http://schemas.microsoft.com/office/drawing/2015/10/21/chartex" xmlns:cx3="http://schemas.microsoft.com/office/drawing/2016/5/9/chartex" xmlns:cx4="http://schemas.microsoft.com/office/drawing/2016/5/10/chartex" xmlns:cx5="http://schemas.microsoft.com/office/drawing/2016/5/11/chartex" xmlns:cx6="http://schemas.microsoft.com/office/drawing/2016/5/12/chartex" xmlns:cx7="http://schemas.microsoft.com/office/drawing/2016/5/13/chartex" xmlns:cx8="http://schemas.microsoft.com/office/drawing/2016/5/14/chartex" xmlns:mc="http://schemas.openxmlformats.org/markup-compatibility/2006" xmlns:aink="http://schemas.microsoft.com/office/drawing/2016/ink" xmlns:am3d="http://schemas.microsoft.com/office/drawing/2017/model3d" xmlns:o="urn:schemas-microsoft-com:office:office" xmlns:oel="http://schemas.microsoft.com/office/2019/extlst" xmlns:r="http://schemas.openxmlformats.org/officeDocument/2006/relationships" xmlns:m="http://schemas.openxmlformats.org/officeDocument/2006/math" xmlns:v="urn:schemas-microsoft-com:vml" xmlns:wp14="http://schemas.microsoft.com/office/word/2010/wordprocessingDrawing" xmlns:wp="http://schemas.openxmlformats.org/drawingml/2006/wordprocessingDrawing" xmlns:w10="urn:schemas-microsoft-com:office:word" xmlns:w="http://schemas.openxmlformats.org/wordprocessingml/2006/main" xmlns:w14="http://schemas.microsoft.com/office/word/2010/wordml" xmlns:w15="http://schemas.microsoft.com/office/word/2012/wordml" xmlns:w16cex="http://schemas.microsoft.com/office/word/2018/wordml/cex" xmlns:w16cid="http://schemas.microsoft.com/office/word/2016/wordml/cid" xmlns:w16="http://schemas.microsoft.com/office/word/2018/wordml" xmlns:w16sdtdh="http://schemas.microsoft.com/office/word/2020/wordml/sdtdatahash" xmlns:w16se="http://schemas.microsoft.com/office/word/2015/wordml/symex" xmlns:wpg="http://schemas.microsoft.com/office/word/2010/wordprocessingGroup" xmlns:wpi="http://schemas.microsoft.com/office/word/2010/wordprocessingInk" xmlns:wne="http://schemas.microsoft.com/office/word/2006/wordml" xmlns:wps="http://schemas.microsoft.com/office/word/2010/wordprocessingShape" mc:Ignorable="w14 w15 w16se w16cid w16 w16cex w16sdtdh wp14">
-  <w16cid:commentId w16cid:paraId="57B9E0F8" w16cid:durableId="26EF19D5"/>
-</w16cid:commentsIds>
 </file>
 
 <file path=word/endnotes.xml><?xml version="1.0" encoding="utf-8"?>
@@ -3403,14 +3410,6 @@
     <w:abstractNumId w:val="1"/>
   </w:num>
 </w:numbering>
-</file>
-
-<file path=word/people.xml><?xml version="1.0" encoding="utf-8"?>
-<w15:people xmlns:wpc="http://schemas.microsoft.com/office/word/2010/wordprocessingCanvas" xmlns:cx="http://schemas.microsoft.com/office/drawing/2014/chartex" xmlns:cx1="http://schemas.microsoft.com/office/drawing/2015/9/8/chartex" xmlns:cx2="http://schemas.microsoft.com/office/drawing/2015/10/21/chartex" xmlns:cx3="http://schemas.microsoft.com/office/drawing/2016/5/9/chartex" xmlns:cx4="http://schemas.microsoft.com/office/drawing/2016/5/10/chartex" xmlns:cx5="http://schemas.microsoft.com/office/drawing/2016/5/11/chartex" xmlns:cx6="http://schemas.microsoft.com/office/drawing/2016/5/12/chartex" xmlns:cx7="http://schemas.microsoft.com/office/drawing/2016/5/13/chartex" xmlns:cx8="http://schemas.microsoft.com/office/drawing/2016/5/14/chartex" xmlns:mc="http://schemas.openxmlformats.org/markup-compatibility/2006" xmlns:aink="http://schemas.microsoft.com/office/drawing/2016/ink" xmlns:am3d="http://schemas.microsoft.com/office/drawing/2017/model3d" xmlns:o="urn:schemas-microsoft-com:office:office" xmlns:oel="http://schemas.microsoft.com/office/2019/extlst" xmlns:r="http://schemas.openxmlformats.org/officeDocument/2006/relationships" xmlns:m="http://schemas.openxmlformats.org/officeDocument/2006/math" xmlns:v="urn:schemas-microsoft-com:vml" xmlns:wp14="http://schemas.microsoft.com/office/word/2010/wordprocessingDrawing" xmlns:wp="http://schemas.openxmlformats.org/drawingml/2006/wordprocessingDrawing" xmlns:w10="urn:schemas-microsoft-com:office:word" xmlns:w="http://schemas.openxmlformats.org/wordprocessingml/2006/main" xmlns:w14="http://schemas.microsoft.com/office/word/2010/wordml" xmlns:w15="http://schemas.microsoft.com/office/word/2012/wordml" xmlns:w16cex="http://schemas.microsoft.com/office/word/2018/wordml/cex" xmlns:w16cid="http://schemas.microsoft.com/office/word/2016/wordml/cid" xmlns:w16="http://schemas.microsoft.com/office/word/2018/wordml" xmlns:w16sdtdh="http://schemas.microsoft.com/office/word/2020/wordml/sdtdatahash" xmlns:w16se="http://schemas.microsoft.com/office/word/2015/wordml/symex" xmlns:wpg="http://schemas.microsoft.com/office/word/2010/wordprocessingGroup" xmlns:wpi="http://schemas.microsoft.com/office/word/2010/wordprocessingInk" xmlns:wne="http://schemas.microsoft.com/office/word/2006/wordml" xmlns:wps="http://schemas.microsoft.com/office/word/2010/wordprocessingShape" mc:Ignorable="w14 w15 w16se w16cid w16 w16cex w16sdtdh wp14">
-  <w15:person w15:author="SHUBH GAWHADE">
-    <w15:presenceInfo w15:providerId="Windows Live" w15:userId="d7dc19931667a74b"/>
-  </w15:person>
-</w15:people>
 </file>
 
 <file path=word/styles.xml><?xml version="1.0" encoding="utf-8"?>

</xml_diff>

<commit_message>
Progress on research methods
</commit_message>
<xml_diff>
--- a/2. ART405 - Honours Project Proposal and Development/ART405 Research Proposal form.docx
+++ b/2. ART405 - Honours Project Proposal and Development/ART405 Research Proposal form.docx
@@ -641,6 +641,11 @@
         <w:t xml:space="preserve">     Design Research Project  </w:t>
       </w:r>
       <w:r>
+        <w:rPr>
+          <w:b/>
+          <w:bCs/>
+          <w:color w:val="FF0000"/>
+        </w:rPr>
         <w:fldChar w:fldCharType="begin">
           <w:ffData>
             <w:name w:val="Check2"/>
@@ -648,19 +653,33 @@
             <w:calcOnExit w:val="0"/>
             <w:checkBox>
               <w:sizeAuto/>
-              <w:default w:val="0"/>
+              <w:default w:val="1"/>
             </w:checkBox>
           </w:ffData>
         </w:fldChar>
       </w:r>
       <w:bookmarkStart w:id="1" w:name="Check2"/>
       <w:r>
+        <w:rPr>
+          <w:b/>
+          <w:bCs/>
+          <w:color w:val="FF0000"/>
+        </w:rPr>
         <w:instrText xml:space="preserve"> FORMCHECKBOX </w:instrText>
       </w:r>
       <w:r>
-        <w:fldChar w:fldCharType="separate"/>
-      </w:r>
-      <w:r>
+        <w:rPr>
+          <w:b/>
+          <w:bCs/>
+          <w:color w:val="FF0000"/>
+        </w:rPr>
+      </w:r>
+      <w:r>
+        <w:rPr>
+          <w:b/>
+          <w:bCs/>
+          <w:color w:val="FF0000"/>
+        </w:rPr>
         <w:fldChar w:fldCharType="end"/>
       </w:r>
       <w:bookmarkEnd w:id="1"/>
@@ -871,7 +890,15 @@
           </w:tcPr>
           <w:p>
             <w:r>
-              <w:t>I will be working on a puzzle game prototype with storytelling driving the main gameplay. This project will be inspired by the storytelling in the game “What remains of Edith Finch” and the gameplay will be inspired by other games such as “Disco Elysium”, “Return of the Obra Din" and “Firewatch”.</w:t>
+              <w:t xml:space="preserve">I will be working on a puzzle game prototype with storytelling driving the main gameplay. This project will be inspired by the storytelling in the game “What remains of Edith Finch” and the gameplay will be inspired by other games such as “Disco Elysium”, “Return of the </w:t>
+            </w:r>
+            <w:proofErr w:type="spellStart"/>
+            <w:r>
+              <w:t>Obra</w:t>
+            </w:r>
+            <w:proofErr w:type="spellEnd"/>
+            <w:r>
+              <w:t xml:space="preserve"> Din" and “Firewatch”.</w:t>
             </w:r>
           </w:p>
           <w:p>
@@ -1270,18 +1297,25 @@
             <w:r>
               <w:t xml:space="preserve">Return of the </w:t>
             </w:r>
+            <w:proofErr w:type="spellStart"/>
             <w:r>
               <w:t>O</w:t>
             </w:r>
             <w:r>
-              <w:t xml:space="preserve">bra </w:t>
-            </w:r>
+              <w:t>bra</w:t>
+            </w:r>
+            <w:proofErr w:type="spellEnd"/>
+            <w:r>
+              <w:t xml:space="preserve"> </w:t>
+            </w:r>
+            <w:proofErr w:type="spellStart"/>
             <w:r>
               <w:t>D</w:t>
             </w:r>
             <w:r>
               <w:t>inn</w:t>
             </w:r>
+            <w:proofErr w:type="spellEnd"/>
           </w:p>
           <w:p>
             <w:r>
@@ -1474,8 +1508,21 @@
                 <w:numId w:val="2"/>
               </w:numPr>
             </w:pPr>
-            <w:r>
-              <w:t>DiGRA '19 - Proceedings of the 2019 DiGRA International Conference: Game, Play and the Emerging Ludo-Mix</w:t>
+            <w:proofErr w:type="spellStart"/>
+            <w:r>
+              <w:t>DiGRA</w:t>
+            </w:r>
+            <w:proofErr w:type="spellEnd"/>
+            <w:r>
+              <w:t xml:space="preserve"> '19 - Proceedings of the 2019 </w:t>
+            </w:r>
+            <w:proofErr w:type="spellStart"/>
+            <w:r>
+              <w:t>DiGRA</w:t>
+            </w:r>
+            <w:proofErr w:type="spellEnd"/>
+            <w:r>
+              <w:t xml:space="preserve"> International Conference: Game, Play and the Emerging Ludo-Mix</w:t>
             </w:r>
             <w:r>
               <w:t>.</w:t>
@@ -1674,7 +1721,13 @@
           </w:tcPr>
           <w:p>
             <w:r>
-              <w:t>Research about invisible choices in games by reading books on game design and watching GDC talks of other games which have done it or tried to before and where they’ve failed/ succeeded.</w:t>
+              <w:t>Research about invisible choices</w:t>
+            </w:r>
+            <w:r>
+              <w:t xml:space="preserve"> and narrative</w:t>
+            </w:r>
+            <w:r>
+              <w:t xml:space="preserve"> in games by reading books on game design and watching GDC talks of other games which have done it or tried to before and where they’ve failed/ succeeded.</w:t>
             </w:r>
           </w:p>
           <w:p/>
@@ -1917,7 +1970,164 @@
           <w:tcPr>
             <w:tcW w:w="9376" w:type="dxa"/>
           </w:tcPr>
-          <w:p/>
+          <w:p>
+            <w:pPr>
+              <w:pStyle w:val="ListParagraph"/>
+              <w:numPr>
+                <w:ilvl w:val="0"/>
+                <w:numId w:val="2"/>
+              </w:numPr>
+            </w:pPr>
+            <w:r>
+              <w:t>Research about invisible choices and narrative in games by reading books on game design and watching GDC talks of other games which have done it or tried to before and where they’ve failed/ succeeded.</w:t>
+            </w:r>
+          </w:p>
+          <w:p/>
+          <w:p>
+            <w:r>
+              <w:t xml:space="preserve">Games such as “What remains of Edith Finch”, “Disco Elysium”, “Firewatch” and “Return of the </w:t>
+            </w:r>
+            <w:proofErr w:type="spellStart"/>
+            <w:r>
+              <w:t>Obra</w:t>
+            </w:r>
+            <w:proofErr w:type="spellEnd"/>
+            <w:r>
+              <w:t xml:space="preserve"> </w:t>
+            </w:r>
+            <w:proofErr w:type="spellStart"/>
+            <w:r>
+              <w:t>Dinn</w:t>
+            </w:r>
+            <w:proofErr w:type="spellEnd"/>
+            <w:r>
+              <w:t>” are the sources of inspiration for the game I’m trying to make. So going through the talks by these developers, game designers and narrative designers working on the game will give me some idea of what their thought process was when they were working on the game, the issues they’ve faced and ways they’ve solved it either technical or design based. Also going through various reviews by people who’ve played the game and critiques would help get another perspective on these games by seeing what the audience thinks was bad/ good.</w:t>
+            </w:r>
+          </w:p>
+          <w:p/>
+          <w:p>
+            <w:pPr>
+              <w:pStyle w:val="ListParagraph"/>
+              <w:numPr>
+                <w:ilvl w:val="0"/>
+                <w:numId w:val="2"/>
+              </w:numPr>
+            </w:pPr>
+            <w:r>
+              <w:t>Explore other games which are driven by narrative rather than by puzzles and identify how they have done it.</w:t>
+            </w:r>
+          </w:p>
+          <w:p/>
+          <w:p>
+            <w:r>
+              <w:t xml:space="preserve">Playing </w:t>
+            </w:r>
+            <w:r>
+              <w:t xml:space="preserve">the </w:t>
+            </w:r>
+            <w:r>
+              <w:t xml:space="preserve">games </w:t>
+            </w:r>
+            <w:r>
+              <w:t xml:space="preserve">mentioned above </w:t>
+            </w:r>
+            <w:r>
+              <w:t>or watching gameplay videos would give me more information about the core gameplay and functions which I can use to implement, make better or just understand what I could integrate with my project or work on.</w:t>
+            </w:r>
+          </w:p>
+          <w:p/>
+          <w:p/>
+          <w:p>
+            <w:pPr>
+              <w:pStyle w:val="ListParagraph"/>
+              <w:numPr>
+                <w:ilvl w:val="0"/>
+                <w:numId w:val="2"/>
+              </w:numPr>
+            </w:pPr>
+            <w:r>
+              <w:t>Identify the main events in the narrative of my game and whether the player can progress in the story without completing the puzzles or is forced to solve it before they can proceed and do more exploration.</w:t>
+            </w:r>
+          </w:p>
+          <w:p/>
+          <w:p>
+            <w:r>
+              <w:t>Since our game is very linear and tries to tell a story</w:t>
+            </w:r>
+            <w:r>
+              <w:t>, I</w:t>
+            </w:r>
+            <w:r>
+              <w:t xml:space="preserve"> will be looking more into linear experiences here like “What remains of Edith Finch” and how to make puzzles around crucial parts of the story such that the story moves ahead</w:t>
+            </w:r>
+            <w:r>
+              <w:t xml:space="preserve"> due to the puzzles being solved.</w:t>
+            </w:r>
+            <w:r>
+              <w:t xml:space="preserve"> It gives an illusion of the </w:t>
+            </w:r>
+            <w:r>
+              <w:t xml:space="preserve">player </w:t>
+            </w:r>
+            <w:r>
+              <w:t>overseeing</w:t>
+            </w:r>
+            <w:r>
+              <w:t xml:space="preserve"> the story by </w:t>
+            </w:r>
+            <w:r>
+              <w:t xml:space="preserve">solving the puzzles leading to </w:t>
+            </w:r>
+            <w:r>
+              <w:t>progression</w:t>
+            </w:r>
+            <w:r>
+              <w:t xml:space="preserve"> in the story</w:t>
+            </w:r>
+            <w:r>
+              <w:t>.</w:t>
+            </w:r>
+          </w:p>
+          <w:p/>
+          <w:p>
+            <w:pPr>
+              <w:pStyle w:val="ListParagraph"/>
+              <w:numPr>
+                <w:ilvl w:val="0"/>
+                <w:numId w:val="2"/>
+              </w:numPr>
+            </w:pPr>
+            <w:r>
+              <w:lastRenderedPageBreak/>
+              <w:t>Work on different gameplay elements in the engine such as dialogue system, movement, ai and more.</w:t>
+            </w:r>
+          </w:p>
+          <w:p/>
+          <w:p>
+            <w:r>
+              <w:t>A</w:t>
+            </w:r>
+          </w:p>
+          <w:p/>
+          <w:p/>
+          <w:p>
+            <w:pPr>
+              <w:pStyle w:val="ListParagraph"/>
+              <w:numPr>
+                <w:ilvl w:val="0"/>
+                <w:numId w:val="2"/>
+              </w:numPr>
+            </w:pPr>
+            <w:r>
+              <w:t>Prototype a game with all these elements of game design and narrative design to give the player a fun and immersive experience.</w:t>
+            </w:r>
+          </w:p>
+          <w:p/>
+          <w:p>
+            <w:r>
+              <w:t>A</w:t>
+            </w:r>
+          </w:p>
         </w:tc>
       </w:tr>
     </w:tbl>
@@ -1926,7 +2136,6 @@
         <w:pStyle w:val="Heading1"/>
       </w:pPr>
       <w:r>
-        <w:lastRenderedPageBreak/>
         <w:t>5. ETHICS</w:t>
       </w:r>
     </w:p>
@@ -2037,91 +2246,91 @@
         <w:pStyle w:val="Heading1"/>
       </w:pPr>
       <w:r>
+        <w:t xml:space="preserve">6. </w:t>
+      </w:r>
+      <w:r>
+        <w:t xml:space="preserve">HONOURS </w:t>
+      </w:r>
+      <w:r>
+        <w:t>PROJECT DELIVERY</w:t>
+      </w:r>
+    </w:p>
+    <w:p/>
+    <w:p>
+      <w:r>
+        <w:t xml:space="preserve">In this </w:t>
+      </w:r>
+      <w:r>
+        <w:t xml:space="preserve">final section you are </w:t>
+      </w:r>
+      <w:r>
+        <w:t xml:space="preserve">asked to outline how you plan to manage and deliver the Honours Project. </w:t>
+      </w:r>
+      <w:r>
+        <w:t xml:space="preserve">This will form the basis for your learning contract with your Honours Project supervisor in semester </w:t>
+      </w:r>
+      <w:r>
+        <w:t>two</w:t>
+      </w:r>
+      <w:r>
+        <w:t xml:space="preserve"> and guide the </w:t>
+      </w:r>
+      <w:r>
+        <w:t xml:space="preserve">final submission of the Honours Project. </w:t>
+      </w:r>
+      <w:r>
+        <w:t>A</w:t>
+      </w:r>
+      <w:r>
+        <w:t xml:space="preserve">t the current stage </w:t>
+      </w:r>
+      <w:r>
+        <w:t>this represents a draft delivery</w:t>
+      </w:r>
+      <w:r>
+        <w:t xml:space="preserve"> plan</w:t>
+      </w:r>
+      <w:r>
+        <w:t xml:space="preserve">. You will </w:t>
+      </w:r>
+      <w:r>
+        <w:t xml:space="preserve">revise and finalise this </w:t>
+      </w:r>
+      <w:r>
+        <w:t xml:space="preserve">plan with your supervisor at the start of semester </w:t>
+      </w:r>
+      <w:r>
+        <w:t>two</w:t>
+      </w:r>
+      <w:r>
+        <w:t>.</w:t>
+      </w:r>
+    </w:p>
+    <w:p/>
+    <w:p>
+      <w:r>
+        <w:t>Note that the week 8 tutorial will cover prompts on how to approach this section.</w:t>
+      </w:r>
+    </w:p>
+    <w:p/>
+    <w:p>
+      <w:pPr>
+        <w:rPr>
+          <w:b/>
+          <w:bCs/>
+        </w:rPr>
+      </w:pPr>
+      <w:r>
+        <w:rPr>
+          <w:b/>
+          <w:bCs/>
+        </w:rPr>
+        <w:t>DELIVERABLES</w:t>
+      </w:r>
+    </w:p>
+    <w:p>
+      <w:r>
         <w:lastRenderedPageBreak/>
-        <w:t xml:space="preserve">6. </w:t>
-      </w:r>
-      <w:r>
-        <w:t xml:space="preserve">HONOURS </w:t>
-      </w:r>
-      <w:r>
-        <w:t>PROJECT DELIVERY</w:t>
-      </w:r>
-    </w:p>
-    <w:p/>
-    <w:p>
-      <w:r>
-        <w:t xml:space="preserve">In this </w:t>
-      </w:r>
-      <w:r>
-        <w:t xml:space="preserve">final section you are </w:t>
-      </w:r>
-      <w:r>
-        <w:t xml:space="preserve">asked to outline how you plan to manage and deliver the Honours Project. </w:t>
-      </w:r>
-      <w:r>
-        <w:t xml:space="preserve">This will form the basis for your learning contract with your Honours Project supervisor in semester </w:t>
-      </w:r>
-      <w:r>
-        <w:t>two</w:t>
-      </w:r>
-      <w:r>
-        <w:t xml:space="preserve"> and guide the </w:t>
-      </w:r>
-      <w:r>
-        <w:t xml:space="preserve">final submission of the Honours Project. </w:t>
-      </w:r>
-      <w:r>
-        <w:t>A</w:t>
-      </w:r>
-      <w:r>
-        <w:t xml:space="preserve">t the current stage </w:t>
-      </w:r>
-      <w:r>
-        <w:t>this represents a draft delivery</w:t>
-      </w:r>
-      <w:r>
-        <w:t xml:space="preserve"> plan</w:t>
-      </w:r>
-      <w:r>
-        <w:t xml:space="preserve">. You will </w:t>
-      </w:r>
-      <w:r>
-        <w:t xml:space="preserve">revise and finalise this </w:t>
-      </w:r>
-      <w:r>
-        <w:t xml:space="preserve">plan with your supervisor at the start of semester </w:t>
-      </w:r>
-      <w:r>
-        <w:t>two</w:t>
-      </w:r>
-      <w:r>
-        <w:t>.</w:t>
-      </w:r>
-    </w:p>
-    <w:p/>
-    <w:p>
-      <w:r>
-        <w:t>Note that the week 8 tutorial will cover prompts on how to approach this section.</w:t>
-      </w:r>
-    </w:p>
-    <w:p/>
-    <w:p>
-      <w:pPr>
-        <w:rPr>
-          <w:b/>
-          <w:bCs/>
-        </w:rPr>
-      </w:pPr>
-      <w:r>
-        <w:rPr>
-          <w:b/>
-          <w:bCs/>
-        </w:rPr>
-        <w:t>DELIVERABLES</w:t>
-      </w:r>
-    </w:p>
-    <w:p>
-      <w:r>
         <w:t>List what you plan to submit as the final Honours Project. Your focus should be on the final artefact(s)</w:t>
       </w:r>
       <w:r>
@@ -2335,8 +2544,17 @@
           <w:b/>
           <w:bCs/>
         </w:rPr>
-        <w:t xml:space="preserve">    Project postmortem</w:t>
-      </w:r>
+        <w:t xml:space="preserve">    Project </w:t>
+      </w:r>
+      <w:proofErr w:type="spellStart"/>
+      <w:r>
+        <w:rPr>
+          <w:b/>
+          <w:bCs/>
+        </w:rPr>
+        <w:t>postmortem</w:t>
+      </w:r>
+      <w:proofErr w:type="spellEnd"/>
       <w:r>
         <w:rPr>
           <w:b/>
@@ -2651,7 +2869,6 @@
           <w:b/>
           <w:bCs/>
         </w:rPr>
-        <w:lastRenderedPageBreak/>
         <w:t>TIMELINE</w:t>
       </w:r>
     </w:p>
@@ -2796,6 +3013,7 @@
           </w:tcPr>
           <w:p>
             <w:r>
+              <w:lastRenderedPageBreak/>
               <w:t>4</w:t>
             </w:r>
           </w:p>
@@ -3789,7 +4007,6 @@
   <w:style w:type="character" w:default="1" w:styleId="DefaultParagraphFont">
     <w:name w:val="Default Paragraph Font"/>
     <w:uiPriority w:val="1"/>
-    <w:semiHidden/>
     <w:unhideWhenUsed/>
   </w:style>
   <w:style w:type="table" w:default="1" w:styleId="TableNormal">

</xml_diff>

<commit_message>
Added more resources and related work
</commit_message>
<xml_diff>
--- a/2. ART405 - Honours Project Proposal and Development/ART405 Research Proposal form.docx
+++ b/2. ART405 - Honours Project Proposal and Development/ART405 Research Proposal form.docx
@@ -1502,7 +1502,114 @@
               </w:numPr>
             </w:pPr>
             <w:r>
-              <w:t>DiGRA '19 - Proceedings of the 2019 DiGRA International Conference: Game, Play and the Emerging Ludo-Mix</w:t>
+              <w:t>Exploring the Role of Narrative</w:t>
+            </w:r>
+          </w:p>
+          <w:p>
+            <w:pPr>
+              <w:pStyle w:val="ListParagraph"/>
+            </w:pPr>
+            <w:r>
+              <w:t>Puzzles in Game Storytelling</w:t>
+            </w:r>
+            <w:r>
+              <w:t>DiGRA '19 - Proceedings of the 2019 DiGRA International Conference: Game, Play and the Emerging Ludo-Mix.</w:t>
+            </w:r>
+          </w:p>
+          <w:p>
+            <w:pPr>
+              <w:pStyle w:val="ListParagraph"/>
+            </w:pPr>
+          </w:p>
+          <w:p>
+            <w:pPr>
+              <w:pStyle w:val="ListParagraph"/>
+              <w:numPr>
+                <w:ilvl w:val="0"/>
+                <w:numId w:val="2"/>
+              </w:numPr>
+            </w:pPr>
+            <w:r>
+              <w:t>Technologies for Interactive Digital Storytelling and Entertainment</w:t>
+            </w:r>
+          </w:p>
+          <w:p>
+            <w:pPr>
+              <w:pStyle w:val="ListParagraph"/>
+            </w:pPr>
+            <w:r>
+              <w:t>Göbel, S., Malkewitz, R. and Iurgel, I. (2006) Technologies for Interactive Digital Storytelling and Entertainment Third International Conference, TIDSE 2006, Darmstadt, Germany, December 4-6, 2006, Proceedings. 1st ed. 2006..</w:t>
+            </w:r>
+          </w:p>
+          <w:p/>
+          <w:p>
+            <w:pPr>
+              <w:pStyle w:val="ListParagraph"/>
+              <w:numPr>
+                <w:ilvl w:val="0"/>
+                <w:numId w:val="2"/>
+              </w:numPr>
+            </w:pPr>
+            <w:r>
+              <w:t>Storytelling for Interactive Digital Media and Video Games</w:t>
+            </w:r>
+          </w:p>
+          <w:p>
+            <w:pPr>
+              <w:pStyle w:val="ListParagraph"/>
+            </w:pPr>
+            <w:r>
+              <w:t>Zeman, N. B., &amp; ProQuest. (2017). Storytelling for interactive digital media and video games. Taylor &amp; Francis.</w:t>
+            </w:r>
+          </w:p>
+          <w:p>
+            <w:pPr>
+              <w:pStyle w:val="ListParagraph"/>
+            </w:pPr>
+          </w:p>
+          <w:p>
+            <w:pPr>
+              <w:pStyle w:val="ListParagraph"/>
+              <w:numPr>
+                <w:ilvl w:val="0"/>
+                <w:numId w:val="2"/>
+              </w:numPr>
+            </w:pPr>
+            <w:r>
+              <w:t>Narrative Game Mechanics Teun Dubbelman</w:t>
+            </w:r>
+          </w:p>
+          <w:p>
+            <w:pPr>
+              <w:pStyle w:val="ListParagraph"/>
+            </w:pPr>
+            <w:r>
+              <w:t>Badoni, Pankaj &amp; Katal, Avita &amp; Reddy, M. &amp; Bhargava, Mudit. (2022). Graphics vs Gameplay: A Comparative Analysis in Gaming. 1-8. 10.1109/CONIT55038.2022.9847843.</w:t>
+            </w:r>
+          </w:p>
+          <w:p>
+            <w:pPr>
+              <w:pStyle w:val="ListParagraph"/>
+            </w:pPr>
+          </w:p>
+          <w:p>
+            <w:pPr>
+              <w:pStyle w:val="ListParagraph"/>
+              <w:numPr>
+                <w:ilvl w:val="0"/>
+                <w:numId w:val="2"/>
+              </w:numPr>
+            </w:pPr>
+            <w:r>
+              <w:t>The Art of Game Design</w:t>
+            </w:r>
+          </w:p>
+          <w:p>
+            <w:pPr>
+              <w:pStyle w:val="ListParagraph"/>
+            </w:pPr>
+            <w:r>
+              <w:t>Schell, J. (2019). The Art of Game Design: A Book of Lenses, Third Edition (3rd ed.). A K Peters/CRC Press</w:t>
             </w:r>
             <w:r>
               <w:t>.</w:t>
@@ -3279,7 +3386,89 @@
           <w:tcPr>
             <w:tcW w:w="9479" w:type="dxa"/>
           </w:tcPr>
-          <w:p/>
+          <w:p>
+            <w:pPr>
+              <w:pStyle w:val="ListParagraph"/>
+              <w:numPr>
+                <w:ilvl w:val="0"/>
+                <w:numId w:val="4"/>
+              </w:numPr>
+            </w:pPr>
+            <w:r>
+              <w:t>DiGRA '19 - Proceedings of the 2019 DiGRA International Conference: Game, Play and the Emerging Ludo-Mix.</w:t>
+            </w:r>
+          </w:p>
+          <w:p>
+            <w:pPr>
+              <w:ind w:left="360"/>
+            </w:pPr>
+          </w:p>
+          <w:p>
+            <w:pPr>
+              <w:pStyle w:val="ListParagraph"/>
+              <w:numPr>
+                <w:ilvl w:val="0"/>
+                <w:numId w:val="4"/>
+              </w:numPr>
+            </w:pPr>
+            <w:r>
+              <w:t>Göbel, S., Malkewitz, R. and Iurgel, I. (2006) Technologies for Interactive Digital Storytelling and Entertainment Third International Conference, TIDSE 2006, Darmstadt, Germany, December 4-6, 2006, Proceedings. 1st ed. 2006..</w:t>
+            </w:r>
+          </w:p>
+          <w:p>
+            <w:pPr>
+              <w:pStyle w:val="ListParagraph"/>
+            </w:pPr>
+          </w:p>
+          <w:p>
+            <w:pPr>
+              <w:pStyle w:val="ListParagraph"/>
+              <w:numPr>
+                <w:ilvl w:val="0"/>
+                <w:numId w:val="4"/>
+              </w:numPr>
+            </w:pPr>
+            <w:r>
+              <w:t>Zeman, N. B., &amp; ProQuest. (2017). Storytelling for interactive digital media and video games. Taylor &amp; Francis.</w:t>
+            </w:r>
+          </w:p>
+          <w:p>
+            <w:pPr>
+              <w:pStyle w:val="ListParagraph"/>
+            </w:pPr>
+          </w:p>
+          <w:p>
+            <w:pPr>
+              <w:pStyle w:val="ListParagraph"/>
+              <w:numPr>
+                <w:ilvl w:val="0"/>
+                <w:numId w:val="4"/>
+              </w:numPr>
+            </w:pPr>
+            <w:r>
+              <w:t>Badoni, Pankaj &amp; Katal, Avita &amp; Reddy, M. &amp; Bhargava, Mudit. (2022). Graphics vs Gameplay: A Comparative Analysis in Gaming. 1-8. 10.1109/CONIT55038.2022.9847843.</w:t>
+            </w:r>
+          </w:p>
+          <w:p>
+            <w:pPr>
+              <w:pStyle w:val="ListParagraph"/>
+            </w:pPr>
+          </w:p>
+          <w:p>
+            <w:pPr>
+              <w:pStyle w:val="ListParagraph"/>
+              <w:numPr>
+                <w:ilvl w:val="0"/>
+                <w:numId w:val="4"/>
+              </w:numPr>
+            </w:pPr>
+            <w:r>
+              <w:t>Schell, J. (2019). The Art of Game Design: A Book of Lenses, Third Edition (3rd ed.). A K Peters/CRC Press</w:t>
+            </w:r>
+            <w:r>
+              <w:t>.</w:t>
+            </w:r>
+          </w:p>
         </w:tc>
       </w:tr>
     </w:tbl>
@@ -3424,6 +3613,95 @@
     </w:lvl>
   </w:abstractNum>
   <w:abstractNum w:abstractNumId="1" w15:restartNumberingAfterBreak="0">
+    <w:nsid w:val="2DBA7575"/>
+    <w:multiLevelType w:val="hybridMultilevel"/>
+    <w:tmpl w:val="D5BE61D4"/>
+    <w:lvl w:ilvl="0" w:tplc="4009000F">
+      <w:start w:val="1"/>
+      <w:numFmt w:val="decimal"/>
+      <w:lvlText w:val="%1."/>
+      <w:lvlJc w:val="left"/>
+      <w:pPr>
+        <w:ind w:left="720" w:hanging="360"/>
+      </w:pPr>
+      <w:rPr>
+        <w:rFonts w:hint="default"/>
+      </w:rPr>
+    </w:lvl>
+    <w:lvl w:ilvl="1" w:tplc="40090019" w:tentative="1">
+      <w:start w:val="1"/>
+      <w:numFmt w:val="lowerLetter"/>
+      <w:lvlText w:val="%2."/>
+      <w:lvlJc w:val="left"/>
+      <w:pPr>
+        <w:ind w:left="1440" w:hanging="360"/>
+      </w:pPr>
+    </w:lvl>
+    <w:lvl w:ilvl="2" w:tplc="4009001B" w:tentative="1">
+      <w:start w:val="1"/>
+      <w:numFmt w:val="lowerRoman"/>
+      <w:lvlText w:val="%3."/>
+      <w:lvlJc w:val="right"/>
+      <w:pPr>
+        <w:ind w:left="2160" w:hanging="180"/>
+      </w:pPr>
+    </w:lvl>
+    <w:lvl w:ilvl="3" w:tplc="4009000F" w:tentative="1">
+      <w:start w:val="1"/>
+      <w:numFmt w:val="decimal"/>
+      <w:lvlText w:val="%4."/>
+      <w:lvlJc w:val="left"/>
+      <w:pPr>
+        <w:ind w:left="2880" w:hanging="360"/>
+      </w:pPr>
+    </w:lvl>
+    <w:lvl w:ilvl="4" w:tplc="40090019" w:tentative="1">
+      <w:start w:val="1"/>
+      <w:numFmt w:val="lowerLetter"/>
+      <w:lvlText w:val="%5."/>
+      <w:lvlJc w:val="left"/>
+      <w:pPr>
+        <w:ind w:left="3600" w:hanging="360"/>
+      </w:pPr>
+    </w:lvl>
+    <w:lvl w:ilvl="5" w:tplc="4009001B" w:tentative="1">
+      <w:start w:val="1"/>
+      <w:numFmt w:val="lowerRoman"/>
+      <w:lvlText w:val="%6."/>
+      <w:lvlJc w:val="right"/>
+      <w:pPr>
+        <w:ind w:left="4320" w:hanging="180"/>
+      </w:pPr>
+    </w:lvl>
+    <w:lvl w:ilvl="6" w:tplc="4009000F" w:tentative="1">
+      <w:start w:val="1"/>
+      <w:numFmt w:val="decimal"/>
+      <w:lvlText w:val="%7."/>
+      <w:lvlJc w:val="left"/>
+      <w:pPr>
+        <w:ind w:left="5040" w:hanging="360"/>
+      </w:pPr>
+    </w:lvl>
+    <w:lvl w:ilvl="7" w:tplc="40090019" w:tentative="1">
+      <w:start w:val="1"/>
+      <w:numFmt w:val="lowerLetter"/>
+      <w:lvlText w:val="%8."/>
+      <w:lvlJc w:val="left"/>
+      <w:pPr>
+        <w:ind w:left="5760" w:hanging="360"/>
+      </w:pPr>
+    </w:lvl>
+    <w:lvl w:ilvl="8" w:tplc="4009001B" w:tentative="1">
+      <w:start w:val="1"/>
+      <w:numFmt w:val="lowerRoman"/>
+      <w:lvlText w:val="%9."/>
+      <w:lvlJc w:val="right"/>
+      <w:pPr>
+        <w:ind w:left="6480" w:hanging="180"/>
+      </w:pPr>
+    </w:lvl>
+  </w:abstractNum>
+  <w:abstractNum w:abstractNumId="2" w15:restartNumberingAfterBreak="0">
     <w:nsid w:val="77762907"/>
     <w:multiLevelType w:val="hybridMultilevel"/>
     <w:tmpl w:val="6AF0D276"/>
@@ -3535,10 +3813,129 @@
       </w:rPr>
     </w:lvl>
   </w:abstractNum>
+  <w:abstractNum w:abstractNumId="3" w15:restartNumberingAfterBreak="0">
+    <w:nsid w:val="791D188C"/>
+    <w:multiLevelType w:val="hybridMultilevel"/>
+    <w:tmpl w:val="EF1CCEA6"/>
+    <w:lvl w:ilvl="0" w:tplc="4009000F">
+      <w:start w:val="1"/>
+      <w:numFmt w:val="decimal"/>
+      <w:lvlText w:val="%1."/>
+      <w:lvlJc w:val="left"/>
+      <w:pPr>
+        <w:ind w:left="720" w:hanging="360"/>
+      </w:pPr>
+    </w:lvl>
+    <w:lvl w:ilvl="1" w:tplc="40090019">
+      <w:start w:val="1"/>
+      <w:numFmt w:val="lowerLetter"/>
+      <w:lvlText w:val="%2."/>
+      <w:lvlJc w:val="left"/>
+      <w:pPr>
+        <w:ind w:left="1440" w:hanging="360"/>
+      </w:pPr>
+    </w:lvl>
+    <w:lvl w:ilvl="2" w:tplc="4009001B">
+      <w:start w:val="1"/>
+      <w:numFmt w:val="lowerRoman"/>
+      <w:lvlText w:val="%3."/>
+      <w:lvlJc w:val="right"/>
+      <w:pPr>
+        <w:ind w:left="2160" w:hanging="180"/>
+      </w:pPr>
+    </w:lvl>
+    <w:lvl w:ilvl="3" w:tplc="4009000F">
+      <w:start w:val="1"/>
+      <w:numFmt w:val="decimal"/>
+      <w:lvlText w:val="%4."/>
+      <w:lvlJc w:val="left"/>
+      <w:pPr>
+        <w:ind w:left="2880" w:hanging="360"/>
+      </w:pPr>
+    </w:lvl>
+    <w:lvl w:ilvl="4" w:tplc="40090019">
+      <w:start w:val="1"/>
+      <w:numFmt w:val="lowerLetter"/>
+      <w:lvlText w:val="%5."/>
+      <w:lvlJc w:val="left"/>
+      <w:pPr>
+        <w:ind w:left="3600" w:hanging="360"/>
+      </w:pPr>
+    </w:lvl>
+    <w:lvl w:ilvl="5" w:tplc="4009001B">
+      <w:start w:val="1"/>
+      <w:numFmt w:val="lowerRoman"/>
+      <w:lvlText w:val="%6."/>
+      <w:lvlJc w:val="right"/>
+      <w:pPr>
+        <w:ind w:left="4320" w:hanging="180"/>
+      </w:pPr>
+    </w:lvl>
+    <w:lvl w:ilvl="6" w:tplc="4009000F">
+      <w:start w:val="1"/>
+      <w:numFmt w:val="decimal"/>
+      <w:lvlText w:val="%7."/>
+      <w:lvlJc w:val="left"/>
+      <w:pPr>
+        <w:ind w:left="5040" w:hanging="360"/>
+      </w:pPr>
+    </w:lvl>
+    <w:lvl w:ilvl="7" w:tplc="40090019">
+      <w:start w:val="1"/>
+      <w:numFmt w:val="lowerLetter"/>
+      <w:lvlText w:val="%8."/>
+      <w:lvlJc w:val="left"/>
+      <w:pPr>
+        <w:ind w:left="5760" w:hanging="360"/>
+      </w:pPr>
+    </w:lvl>
+    <w:lvl w:ilvl="8" w:tplc="4009001B">
+      <w:start w:val="1"/>
+      <w:numFmt w:val="lowerRoman"/>
+      <w:lvlText w:val="%9."/>
+      <w:lvlJc w:val="right"/>
+      <w:pPr>
+        <w:ind w:left="6480" w:hanging="180"/>
+      </w:pPr>
+    </w:lvl>
+  </w:abstractNum>
   <w:num w:numId="1" w16cid:durableId="986397590">
     <w:abstractNumId w:val="0"/>
   </w:num>
   <w:num w:numId="2" w16cid:durableId="559512833">
+    <w:abstractNumId w:val="2"/>
+  </w:num>
+  <w:num w:numId="3" w16cid:durableId="1764302747">
+    <w:abstractNumId w:val="3"/>
+    <w:lvlOverride w:ilvl="0">
+      <w:startOverride w:val="1"/>
+    </w:lvlOverride>
+    <w:lvlOverride w:ilvl="1">
+      <w:startOverride w:val="1"/>
+    </w:lvlOverride>
+    <w:lvlOverride w:ilvl="2">
+      <w:startOverride w:val="1"/>
+    </w:lvlOverride>
+    <w:lvlOverride w:ilvl="3">
+      <w:startOverride w:val="1"/>
+    </w:lvlOverride>
+    <w:lvlOverride w:ilvl="4">
+      <w:startOverride w:val="1"/>
+    </w:lvlOverride>
+    <w:lvlOverride w:ilvl="5">
+      <w:startOverride w:val="1"/>
+    </w:lvlOverride>
+    <w:lvlOverride w:ilvl="6">
+      <w:startOverride w:val="1"/>
+    </w:lvlOverride>
+    <w:lvlOverride w:ilvl="7">
+      <w:startOverride w:val="1"/>
+    </w:lvlOverride>
+    <w:lvlOverride w:ilvl="8">
+      <w:startOverride w:val="1"/>
+    </w:lvlOverride>
+  </w:num>
+  <w:num w:numId="4" w16cid:durableId="1177767069">
     <w:abstractNumId w:val="1"/>
   </w:num>
 </w:numbering>
@@ -3962,10 +4359,30 @@
       <w:szCs w:val="32"/>
     </w:rPr>
   </w:style>
+  <w:style w:type="paragraph" w:styleId="Heading3">
+    <w:name w:val="heading 3"/>
+    <w:basedOn w:val="Normal"/>
+    <w:next w:val="Normal"/>
+    <w:link w:val="Heading3Char"/>
+    <w:uiPriority w:val="9"/>
+    <w:semiHidden/>
+    <w:unhideWhenUsed/>
+    <w:qFormat/>
+    <w:rsid w:val="008338A7"/>
+    <w:pPr>
+      <w:keepNext/>
+      <w:keepLines/>
+      <w:spacing w:before="40"/>
+      <w:outlineLvl w:val="2"/>
+    </w:pPr>
+    <w:rPr>
+      <w:rFonts w:asciiTheme="majorHAnsi" w:eastAsiaTheme="majorEastAsia" w:hAnsiTheme="majorHAnsi" w:cstheme="majorBidi"/>
+      <w:color w:val="1F3763" w:themeColor="accent1" w:themeShade="7F"/>
+    </w:rPr>
+  </w:style>
   <w:style w:type="character" w:default="1" w:styleId="DefaultParagraphFont">
     <w:name w:val="Default Paragraph Font"/>
     <w:uiPriority w:val="1"/>
-    <w:semiHidden/>
     <w:unhideWhenUsed/>
   </w:style>
   <w:style w:type="table" w:default="1" w:styleId="TableNormal">
@@ -4156,6 +4573,18 @@
       <w:bCs/>
       <w:sz w:val="20"/>
       <w:szCs w:val="20"/>
+    </w:rPr>
+  </w:style>
+  <w:style w:type="character" w:customStyle="1" w:styleId="Heading3Char">
+    <w:name w:val="Heading 3 Char"/>
+    <w:basedOn w:val="DefaultParagraphFont"/>
+    <w:link w:val="Heading3"/>
+    <w:uiPriority w:val="9"/>
+    <w:semiHidden/>
+    <w:rsid w:val="008338A7"/>
+    <w:rPr>
+      <w:rFonts w:asciiTheme="majorHAnsi" w:eastAsiaTheme="majorEastAsia" w:hAnsiTheme="majorHAnsi" w:cstheme="majorBidi"/>
+      <w:color w:val="1F3763" w:themeColor="accent1" w:themeShade="7F"/>
     </w:rPr>
   </w:style>
 </w:styles>

</xml_diff>

<commit_message>
Added points in ethics section
</commit_message>
<xml_diff>
--- a/2. ART405 - Honours Project Proposal and Development/ART405 Research Proposal form.docx
+++ b/2. ART405 - Honours Project Proposal and Development/ART405 Research Proposal form.docx
@@ -898,15 +898,7 @@
           </w:tcPr>
           <w:p>
             <w:r>
-              <w:t xml:space="preserve">I will be working on a puzzle game prototype with storytelling driving the main gameplay. This project will be inspired by the storytelling in the game “What remains of Edith Finch” and the gameplay will be inspired by other games such as “Disco Elysium”, “Return of the </w:t>
-            </w:r>
-            <w:proofErr w:type="spellStart"/>
-            <w:r>
-              <w:t>Obra</w:t>
-            </w:r>
-            <w:proofErr w:type="spellEnd"/>
-            <w:r>
-              <w:t xml:space="preserve"> Din" and “Firewatch”.</w:t>
+              <w:t>I will be working on a puzzle game prototype with storytelling driving the main gameplay. This project will be inspired by the storytelling in the game “What remains of Edith Finch” and the gameplay will be inspired by other games such as “Disco Elysium”, “Return of the Obra Din" and “Firewatch”.</w:t>
             </w:r>
           </w:p>
           <w:p>
@@ -1305,25 +1297,18 @@
             <w:r>
               <w:t xml:space="preserve">Return of the </w:t>
             </w:r>
-            <w:proofErr w:type="spellStart"/>
             <w:r>
               <w:t>O</w:t>
             </w:r>
             <w:r>
-              <w:t>bra</w:t>
-            </w:r>
-            <w:proofErr w:type="spellEnd"/>
-            <w:r>
-              <w:t xml:space="preserve"> </w:t>
-            </w:r>
-            <w:proofErr w:type="spellStart"/>
+              <w:t xml:space="preserve">bra </w:t>
+            </w:r>
             <w:r>
               <w:t>D</w:t>
             </w:r>
             <w:r>
               <w:t>inn</w:t>
             </w:r>
-            <w:proofErr w:type="spellEnd"/>
           </w:p>
           <w:p>
             <w:r>
@@ -1451,21 +1436,13 @@
         <w:t>Please refer to the lecture series for guidance</w:t>
       </w:r>
       <w:r>
-        <w:t xml:space="preserve"> on authoritative sources and literature </w:t>
-      </w:r>
-      <w:proofErr w:type="gramStart"/>
-      <w:r>
-        <w:t>review</w:t>
+        <w:t xml:space="preserve"> on authoritative sources and literature review</w:t>
       </w:r>
       <w:r>
         <w:t>,</w:t>
       </w:r>
       <w:r>
-        <w:t xml:space="preserve"> and</w:t>
-      </w:r>
-      <w:proofErr w:type="gramEnd"/>
-      <w:r>
-        <w:t xml:space="preserve"> n</w:t>
+        <w:t xml:space="preserve"> and n</w:t>
       </w:r>
       <w:r>
         <w:t>ote that the week 3 tutorial directly supports this section of the proposal.</w:t>
@@ -1533,26 +1510,10 @@
               <w:pStyle w:val="ListParagraph"/>
             </w:pPr>
             <w:r>
-              <w:t xml:space="preserve">Puzzles in Game </w:t>
-            </w:r>
-            <w:proofErr w:type="spellStart"/>
-            <w:r>
-              <w:t>Storytelling</w:t>
-            </w:r>
-            <w:r>
-              <w:t>DiGRA</w:t>
-            </w:r>
-            <w:proofErr w:type="spellEnd"/>
-            <w:r>
-              <w:t xml:space="preserve"> '19 - Proceedings of the 2019 </w:t>
-            </w:r>
-            <w:proofErr w:type="spellStart"/>
-            <w:r>
-              <w:t>DiGRA</w:t>
-            </w:r>
-            <w:proofErr w:type="spellEnd"/>
-            <w:r>
-              <w:t xml:space="preserve"> International Conference: Game, Play and the Emerging Ludo-Mix.</w:t>
+              <w:t>Puzzles in Game Storytelling</w:t>
+            </w:r>
+            <w:r>
+              <w:t>DiGRA '19 - Proceedings of the 2019 DiGRA International Conference: Game, Play and the Emerging Ludo-Mix.</w:t>
             </w:r>
           </w:p>
           <w:p>
@@ -1576,35 +1537,9 @@
             <w:pPr>
               <w:pStyle w:val="ListParagraph"/>
             </w:pPr>
-            <w:proofErr w:type="spellStart"/>
-            <w:r>
-              <w:t>Göbel</w:t>
-            </w:r>
-            <w:proofErr w:type="spellEnd"/>
-            <w:r>
-              <w:t xml:space="preserve">, S., </w:t>
-            </w:r>
-            <w:proofErr w:type="spellStart"/>
-            <w:r>
-              <w:t>Malkewitz</w:t>
-            </w:r>
-            <w:proofErr w:type="spellEnd"/>
-            <w:r>
-              <w:t xml:space="preserve">, R. and </w:t>
-            </w:r>
-            <w:proofErr w:type="spellStart"/>
-            <w:r>
-              <w:t>Iurgel</w:t>
-            </w:r>
-            <w:proofErr w:type="spellEnd"/>
-            <w:r>
-              <w:t xml:space="preserve">, I. (2006) Technologies for Interactive Digital Storytelling and Entertainment Third International Conference, TIDSE 2006, Darmstadt, Germany, December 4-6, 2006, Proceedings. 1st ed. </w:t>
-            </w:r>
-            <w:proofErr w:type="gramStart"/>
-            <w:r>
-              <w:t>2006..</w:t>
-            </w:r>
-            <w:proofErr w:type="gramEnd"/>
+            <w:r>
+              <w:t>Göbel, S., Malkewitz, R. and Iurgel, I. (2006) Technologies for Interactive Digital Storytelling and Entertainment Third International Conference, TIDSE 2006, Darmstadt, Germany, December 4-6, 2006, Proceedings. 1st ed. 2006..</w:t>
+            </w:r>
           </w:p>
           <w:p/>
           <w:p>
@@ -1641,28 +1576,15 @@
               </w:numPr>
             </w:pPr>
             <w:r>
-              <w:t xml:space="preserve">Narrative Game Mechanics Teun </w:t>
-            </w:r>
-            <w:proofErr w:type="spellStart"/>
-            <w:r>
-              <w:t>Dubbelman</w:t>
-            </w:r>
-            <w:proofErr w:type="spellEnd"/>
+              <w:t>Narrative Game Mechanics Teun Dubbelman</w:t>
+            </w:r>
           </w:p>
           <w:p>
             <w:pPr>
               <w:pStyle w:val="ListParagraph"/>
             </w:pPr>
             <w:r>
-              <w:t xml:space="preserve">Badoni, Pankaj &amp; Katal, </w:t>
-            </w:r>
-            <w:proofErr w:type="spellStart"/>
-            <w:r>
-              <w:t>Avita</w:t>
-            </w:r>
-            <w:proofErr w:type="spellEnd"/>
-            <w:r>
-              <w:t xml:space="preserve"> &amp; Reddy, M. &amp; Bhargava, Mudit. (2022). Graphics vs Gameplay: A Comparative Analysis in Gaming. 1-8. 10.1109/CONIT55038.2022.9847843.</w:t>
+              <w:t>Badoni, Pankaj &amp; Katal, Avita &amp; Reddy, M. &amp; Bhargava, Mudit. (2022). Graphics vs Gameplay: A Comparative Analysis in Gaming. 1-8. 10.1109/CONIT55038.2022.9847843.</w:t>
             </w:r>
           </w:p>
           <w:p>
@@ -2063,15 +1985,7 @@
     <w:p/>
     <w:p>
       <w:r>
-        <w:t xml:space="preserve">It is expected that your research methods(s) will be informed by the type of project you have identified, </w:t>
-      </w:r>
-      <w:proofErr w:type="gramStart"/>
-      <w:r>
-        <w:t>i.e.</w:t>
-      </w:r>
-      <w:proofErr w:type="gramEnd"/>
-      <w:r>
-        <w:t xml:space="preserve"> artistic</w:t>
+        <w:t>It is expected that your research methods(s) will be informed by the type of project you have identified, i.e. artistic</w:t>
       </w:r>
       <w:r>
         <w:t xml:space="preserve"> research</w:t>
@@ -2158,23 +2072,7 @@
           <w:p/>
           <w:p>
             <w:r>
-              <w:t xml:space="preserve">Games such as “What remains of Edith Finch”, “Disco Elysium”, “Firewatch” and “Return of the </w:t>
-            </w:r>
-            <w:proofErr w:type="spellStart"/>
-            <w:r>
-              <w:t>Obra</w:t>
-            </w:r>
-            <w:proofErr w:type="spellEnd"/>
-            <w:r>
-              <w:t xml:space="preserve"> </w:t>
-            </w:r>
-            <w:proofErr w:type="spellStart"/>
-            <w:r>
-              <w:t>Dinn</w:t>
-            </w:r>
-            <w:proofErr w:type="spellEnd"/>
-            <w:r>
-              <w:t>” are the sources of inspiration for the game I’m trying to make. So going through the talks by these developers, game designers and narrative designers working on the game will give me some idea of what their thought process was when they were working on the game, the issues they’ve faced and ways they’ve solved it either technical or design based. Also going through various reviews by people who’ve played the game and critiques would help get another perspective on these games by seeing what the audience thinks was bad/ good.</w:t>
+              <w:t>Games such as “What remains of Edith Finch”, “Disco Elysium”, “Firewatch” and “Return of the Obra Dinn” are the sources of inspiration for the game I’m trying to make. So going through the talks by these developers, game designers and narrative designers working on the game will give me some idea of what their thought process was when they were working on the game, the issues they’ve faced and ways they’ve solved it either technical or design based. Also going through various reviews by people who’ve played the game and critiques would help get another perspective on these games by seeing what the audience thinks was bad/ good.</w:t>
             </w:r>
           </w:p>
           <w:p/>
@@ -2456,7 +2354,267 @@
             </w:hyperlink>
           </w:p>
           <w:p/>
+          <w:p>
+            <w:pPr>
+              <w:pStyle w:val="ListParagraph"/>
+              <w:numPr>
+                <w:ilvl w:val="0"/>
+                <w:numId w:val="2"/>
+              </w:numPr>
+            </w:pPr>
+            <w:r>
+              <w:t>intense violence, blood and gore, sexual content and/or strong language</w:t>
+            </w:r>
+          </w:p>
+          <w:p>
+            <w:pPr>
+              <w:pStyle w:val="ListParagraph"/>
+            </w:pPr>
+            <w:r>
+              <w:t>PEGI 18</w:t>
+            </w:r>
+          </w:p>
+          <w:p>
+            <w:pPr>
+              <w:pStyle w:val="ListParagraph"/>
+            </w:pPr>
+          </w:p>
+          <w:p>
+            <w:pPr>
+              <w:pStyle w:val="ListParagraph"/>
+              <w:numPr>
+                <w:ilvl w:val="0"/>
+                <w:numId w:val="2"/>
+              </w:numPr>
+            </w:pPr>
+            <w:r>
+              <w:t>Storylines or</w:t>
+            </w:r>
+            <w:r>
+              <w:t xml:space="preserve"> </w:t>
+            </w:r>
+            <w:r>
+              <w:t>representations of</w:t>
+            </w:r>
+            <w:r>
+              <w:t xml:space="preserve"> </w:t>
+            </w:r>
+            <w:r>
+              <w:t>traumatic</w:t>
+            </w:r>
+            <w:r>
+              <w:t xml:space="preserve"> </w:t>
+            </w:r>
+            <w:r>
+              <w:t>experience</w:t>
+            </w:r>
+          </w:p>
           <w:p/>
+          <w:p>
+            <w:pPr>
+              <w:pStyle w:val="ListParagraph"/>
+              <w:numPr>
+                <w:ilvl w:val="0"/>
+                <w:numId w:val="2"/>
+              </w:numPr>
+            </w:pPr>
+            <w:r>
+              <w:t>It will represent people of ethnicity</w:t>
+            </w:r>
+            <w:r>
+              <w:t xml:space="preserve"> and religion.</w:t>
+            </w:r>
+          </w:p>
+          <w:p>
+            <w:pPr>
+              <w:pStyle w:val="ListParagraph"/>
+            </w:pPr>
+          </w:p>
+          <w:p>
+            <w:pPr>
+              <w:pStyle w:val="ListParagraph"/>
+              <w:numPr>
+                <w:ilvl w:val="0"/>
+                <w:numId w:val="2"/>
+              </w:numPr>
+            </w:pPr>
+            <w:r>
+              <w:t xml:space="preserve">It will not depict real world spaces even though its based in </w:t>
+            </w:r>
+            <w:r>
+              <w:t>N</w:t>
+            </w:r>
+            <w:r>
+              <w:t>ew York.</w:t>
+            </w:r>
+          </w:p>
+          <w:p>
+            <w:pPr>
+              <w:pStyle w:val="ListParagraph"/>
+            </w:pPr>
+          </w:p>
+          <w:p>
+            <w:pPr>
+              <w:pStyle w:val="ListParagraph"/>
+              <w:numPr>
+                <w:ilvl w:val="0"/>
+                <w:numId w:val="2"/>
+              </w:numPr>
+            </w:pPr>
+            <w:r>
+              <w:t xml:space="preserve">Working with a team of </w:t>
+            </w:r>
+            <w:r>
+              <w:t xml:space="preserve">3, </w:t>
+            </w:r>
+            <w:r>
+              <w:t>a narrative designer,</w:t>
+            </w:r>
+            <w:r>
+              <w:t xml:space="preserve"> </w:t>
+            </w:r>
+            <w:r>
+              <w:t xml:space="preserve">games designer, game developer, </w:t>
+            </w:r>
+            <w:r>
+              <w:t>level designer.</w:t>
+            </w:r>
+            <w:r>
+              <w:t xml:space="preserve"> </w:t>
+            </w:r>
+            <w:r>
+              <w:t>B</w:t>
+            </w:r>
+            <w:r>
+              <w:t>ased on their role</w:t>
+            </w:r>
+            <w:r>
+              <w:t xml:space="preserve">, </w:t>
+            </w:r>
+            <w:r>
+              <w:t>work will be mentioned in the credits of the gam</w:t>
+            </w:r>
+            <w:r>
+              <w:t>e</w:t>
+            </w:r>
+            <w:r>
+              <w:t>.</w:t>
+            </w:r>
+          </w:p>
+          <w:p>
+            <w:pPr>
+              <w:pStyle w:val="ListParagraph"/>
+            </w:pPr>
+          </w:p>
+          <w:p>
+            <w:pPr>
+              <w:pStyle w:val="ListParagraph"/>
+              <w:numPr>
+                <w:ilvl w:val="0"/>
+                <w:numId w:val="2"/>
+              </w:numPr>
+            </w:pPr>
+            <w:r>
+              <w:t>W</w:t>
+            </w:r>
+            <w:r>
+              <w:t>e are using free asset</w:t>
+            </w:r>
+            <w:r>
+              <w:t xml:space="preserve"> packs, sounds and </w:t>
+            </w:r>
+            <w:r>
+              <w:t>default packages</w:t>
+            </w:r>
+            <w:r>
+              <w:t xml:space="preserve"> and </w:t>
+            </w:r>
+            <w:r>
+              <w:t xml:space="preserve">create </w:t>
+            </w:r>
+            <w:r>
+              <w:t>original assets</w:t>
+            </w:r>
+            <w:r>
+              <w:t>.</w:t>
+            </w:r>
+          </w:p>
+          <w:p>
+            <w:pPr>
+              <w:pStyle w:val="ListParagraph"/>
+            </w:pPr>
+          </w:p>
+          <w:p>
+            <w:pPr>
+              <w:pStyle w:val="ListParagraph"/>
+              <w:numPr>
+                <w:ilvl w:val="0"/>
+                <w:numId w:val="2"/>
+              </w:numPr>
+            </w:pPr>
+            <w:r>
+              <w:t>W</w:t>
+            </w:r>
+            <w:r>
+              <w:t xml:space="preserve">e will </w:t>
+            </w:r>
+            <w:r>
+              <w:t xml:space="preserve">be asking </w:t>
+            </w:r>
+            <w:r>
+              <w:t>peers,</w:t>
+            </w:r>
+            <w:r>
+              <w:t xml:space="preserve"> </w:t>
+            </w:r>
+            <w:r>
+              <w:t>family,</w:t>
+            </w:r>
+            <w:r>
+              <w:t xml:space="preserve"> or friends to</w:t>
+            </w:r>
+            <w:r>
+              <w:t xml:space="preserve"> playtest</w:t>
+            </w:r>
+            <w:r>
+              <w:t xml:space="preserve"> the game </w:t>
+            </w:r>
+            <w:r>
+              <w:t>and collect</w:t>
+            </w:r>
+            <w:r>
+              <w:t xml:space="preserve"> verbal</w:t>
+            </w:r>
+            <w:r>
+              <w:t xml:space="preserve"> feedback which will be used to improve the game overall.</w:t>
+            </w:r>
+          </w:p>
+          <w:p>
+            <w:pPr>
+              <w:pStyle w:val="ListParagraph"/>
+            </w:pPr>
+          </w:p>
+          <w:p>
+            <w:pPr>
+              <w:pStyle w:val="ListParagraph"/>
+              <w:numPr>
+                <w:ilvl w:val="0"/>
+                <w:numId w:val="2"/>
+              </w:numPr>
+            </w:pPr>
+            <w:r>
+              <w:t>We will be working on our desktops/ laptops</w:t>
+            </w:r>
+            <w:r>
+              <w:t xml:space="preserve"> from our own</w:t>
+            </w:r>
+            <w:r>
+              <w:t xml:space="preserve"> homes</w:t>
+            </w:r>
+            <w:r>
+              <w:t>.</w:t>
+            </w:r>
+          </w:p>
         </w:tc>
       </w:tr>
     </w:tbl>
@@ -2555,15 +2713,7 @@
         <w:t>List what you plan to submit as the final Honours Project. Your focus should be on the final artefact(s)</w:t>
       </w:r>
       <w:r>
-        <w:t xml:space="preserve">, </w:t>
-      </w:r>
-      <w:proofErr w:type="gramStart"/>
-      <w:r>
-        <w:t>e.g.</w:t>
-      </w:r>
-      <w:proofErr w:type="gramEnd"/>
-      <w:r>
-        <w:t xml:space="preserve"> an animation or film (giving approximate length), a game prototype (suggesting </w:t>
+        <w:t xml:space="preserve">, e.g. an animation or film (giving approximate length), a game prototype (suggesting </w:t>
       </w:r>
       <w:r>
         <w:t>how it is presented, e.g. as Windows .exe)</w:t>
@@ -2587,15 +2737,7 @@
         <w:t xml:space="preserve">you </w:t>
       </w:r>
       <w:r>
-        <w:t xml:space="preserve">may identify what other evidence you will submit in support, </w:t>
-      </w:r>
-      <w:proofErr w:type="gramStart"/>
-      <w:r>
-        <w:t>e.g.</w:t>
-      </w:r>
-      <w:proofErr w:type="gramEnd"/>
-      <w:r>
-        <w:t xml:space="preserve"> a full portfolio</w:t>
+        <w:t>may identify what other evidence you will submit in support, e.g. a full portfolio</w:t>
       </w:r>
       <w:r>
         <w:t>, design documentation, gameplay trailer etc.</w:t>
@@ -2781,17 +2923,8 @@
           <w:b/>
           <w:bCs/>
         </w:rPr>
-        <w:t xml:space="preserve">    Project </w:t>
-      </w:r>
-      <w:proofErr w:type="spellStart"/>
-      <w:r>
-        <w:rPr>
-          <w:b/>
-          <w:bCs/>
-        </w:rPr>
-        <w:t>postmortem</w:t>
-      </w:r>
-      <w:proofErr w:type="spellEnd"/>
+        <w:t xml:space="preserve">    Project postmortem</w:t>
+      </w:r>
       <w:r>
         <w:rPr>
           <w:b/>
@@ -3496,26 +3629,10 @@
     </w:p>
     <w:p>
       <w:r>
-        <w:t>Use this box to identify any resources (</w:t>
-      </w:r>
-      <w:proofErr w:type="gramStart"/>
-      <w:r>
-        <w:t>e.g.</w:t>
-      </w:r>
-      <w:proofErr w:type="gramEnd"/>
-      <w:r>
-        <w:t xml:space="preserve"> software, licenses, equipment, physical materials) you believe you will need to secure </w:t>
-      </w:r>
-      <w:r>
-        <w:t>to complete your project. Where these are non-standard (</w:t>
-      </w:r>
-      <w:proofErr w:type="gramStart"/>
-      <w:r>
-        <w:t>i.e.</w:t>
-      </w:r>
-      <w:proofErr w:type="gramEnd"/>
-      <w:r>
-        <w:t xml:space="preserve"> not provided by Abertay in labs), identify how you may acquire access.</w:t>
+        <w:t xml:space="preserve">Use this box to identify any resources (e.g. software, licenses, equipment, physical materials) you believe you will need to secure </w:t>
+      </w:r>
+      <w:r>
+        <w:t>to complete your project. Where these are non-standard (i.e. not provided by Abertay in labs), identify how you may acquire access.</w:t>
       </w:r>
     </w:p>
     <w:p/>
@@ -3582,21 +3699,8 @@
                 <w:numId w:val="4"/>
               </w:numPr>
             </w:pPr>
-            <w:proofErr w:type="spellStart"/>
-            <w:r>
-              <w:t>DiGRA</w:t>
-            </w:r>
-            <w:proofErr w:type="spellEnd"/>
-            <w:r>
-              <w:t xml:space="preserve"> '19 - Proceedings of the 2019 </w:t>
-            </w:r>
-            <w:proofErr w:type="spellStart"/>
-            <w:r>
-              <w:t>DiGRA</w:t>
-            </w:r>
-            <w:proofErr w:type="spellEnd"/>
-            <w:r>
-              <w:t xml:space="preserve"> International Conference: Game, Play and the Emerging Ludo-Mix.</w:t>
+            <w:r>
+              <w:t>DiGRA '19 - Proceedings of the 2019 DiGRA International Conference: Game, Play and the Emerging Ludo-Mix.</w:t>
             </w:r>
           </w:p>
           <w:p>
@@ -3612,35 +3716,9 @@
                 <w:numId w:val="4"/>
               </w:numPr>
             </w:pPr>
-            <w:proofErr w:type="spellStart"/>
-            <w:r>
-              <w:t>Göbel</w:t>
-            </w:r>
-            <w:proofErr w:type="spellEnd"/>
-            <w:r>
-              <w:t xml:space="preserve">, S., </w:t>
-            </w:r>
-            <w:proofErr w:type="spellStart"/>
-            <w:r>
-              <w:t>Malkewitz</w:t>
-            </w:r>
-            <w:proofErr w:type="spellEnd"/>
-            <w:r>
-              <w:t xml:space="preserve">, R. and </w:t>
-            </w:r>
-            <w:proofErr w:type="spellStart"/>
-            <w:r>
-              <w:t>Iurgel</w:t>
-            </w:r>
-            <w:proofErr w:type="spellEnd"/>
-            <w:r>
-              <w:t xml:space="preserve">, I. (2006) Technologies for Interactive Digital Storytelling and Entertainment Third International Conference, TIDSE 2006, Darmstadt, Germany, December 4-6, 2006, Proceedings. 1st ed. </w:t>
-            </w:r>
-            <w:proofErr w:type="gramStart"/>
-            <w:r>
-              <w:t>2006..</w:t>
-            </w:r>
-            <w:proofErr w:type="gramEnd"/>
+            <w:r>
+              <w:t>Göbel, S., Malkewitz, R. and Iurgel, I. (2006) Technologies for Interactive Digital Storytelling and Entertainment Third International Conference, TIDSE 2006, Darmstadt, Germany, December 4-6, 2006, Proceedings. 1st ed. 2006..</w:t>
+            </w:r>
           </w:p>
           <w:p>
             <w:pPr>
@@ -3673,15 +3751,7 @@
               </w:numPr>
             </w:pPr>
             <w:r>
-              <w:t xml:space="preserve">Badoni, Pankaj &amp; Katal, </w:t>
-            </w:r>
-            <w:proofErr w:type="spellStart"/>
-            <w:r>
-              <w:t>Avita</w:t>
-            </w:r>
-            <w:proofErr w:type="spellEnd"/>
-            <w:r>
-              <w:t xml:space="preserve"> &amp; Reddy, M. &amp; Bhargava, Mudit. (2022). Graphics vs Gameplay: A Comparative Analysis in Gaming. 1-8. 10.1109/CONIT55038.2022.9847843.</w:t>
+              <w:t>Badoni, Pankaj &amp; Katal, Avita &amp; Reddy, M. &amp; Bhargava, Mudit. (2022). Graphics vs Gameplay: A Comparative Analysis in Gaming. 1-8. 10.1109/CONIT55038.2022.9847843.</w:t>
             </w:r>
           </w:p>
           <w:p>
@@ -4618,7 +4688,6 @@
   <w:style w:type="character" w:default="1" w:styleId="DefaultParagraphFont">
     <w:name w:val="Default Paragraph Font"/>
     <w:uiPriority w:val="1"/>
-    <w:semiHidden/>
     <w:unhideWhenUsed/>
   </w:style>
   <w:style w:type="table" w:default="1" w:styleId="TableNormal">

</xml_diff>

<commit_message>
Update ART405 Research Proposal form.docx
</commit_message>
<xml_diff>
--- a/2. ART405 - Honours Project Proposal and Development/ART405 Research Proposal form.docx
+++ b/2. ART405 - Honours Project Proposal and Development/ART405 Research Proposal form.docx
@@ -506,9 +506,19 @@
             <w:tcW w:w="9436" w:type="dxa"/>
           </w:tcPr>
           <w:p>
-            <w:r>
-              <w:t>Shubh Ravishankar Gawhade</w:t>
-            </w:r>
+            <w:proofErr w:type="spellStart"/>
+            <w:r>
+              <w:t>Shubh</w:t>
+            </w:r>
+            <w:proofErr w:type="spellEnd"/>
+            <w:r>
+              <w:t xml:space="preserve"> Ravishankar </w:t>
+            </w:r>
+            <w:proofErr w:type="spellStart"/>
+            <w:r>
+              <w:t>Gawhade</w:t>
+            </w:r>
+            <w:proofErr w:type="spellEnd"/>
           </w:p>
         </w:tc>
       </w:tr>
@@ -898,7 +908,15 @@
           </w:tcPr>
           <w:p>
             <w:r>
-              <w:t>I will be working on a puzzle game prototype with storytelling driving the main gameplay. This project will be inspired by the storytelling in the game “What remains of Edith Finch” and the gameplay will be inspired by other games such as “Disco Elysium”, “Return of the Obra Din" and “Firewatch”.</w:t>
+              <w:t xml:space="preserve">I will be working on a puzzle game prototype with storytelling driving the main gameplay. This project will be inspired by the storytelling in the game “What remains of Edith Finch” and the gameplay will be inspired by other games such as “Disco Elysium”, “Return of the </w:t>
+            </w:r>
+            <w:proofErr w:type="spellStart"/>
+            <w:r>
+              <w:t>Obra</w:t>
+            </w:r>
+            <w:proofErr w:type="spellEnd"/>
+            <w:r>
+              <w:t xml:space="preserve"> Din" and “Firewatch”.</w:t>
             </w:r>
           </w:p>
           <w:p>
@@ -1297,18 +1315,25 @@
             <w:r>
               <w:t xml:space="preserve">Return of the </w:t>
             </w:r>
+            <w:proofErr w:type="spellStart"/>
             <w:r>
               <w:t>O</w:t>
             </w:r>
             <w:r>
-              <w:t xml:space="preserve">bra </w:t>
-            </w:r>
+              <w:t>bra</w:t>
+            </w:r>
+            <w:proofErr w:type="spellEnd"/>
+            <w:r>
+              <w:t xml:space="preserve"> </w:t>
+            </w:r>
+            <w:proofErr w:type="spellStart"/>
             <w:r>
               <w:t>D</w:t>
             </w:r>
             <w:r>
               <w:t>inn</w:t>
             </w:r>
+            <w:proofErr w:type="spellEnd"/>
           </w:p>
           <w:p>
             <w:r>
@@ -1436,13 +1461,21 @@
         <w:t>Please refer to the lecture series for guidance</w:t>
       </w:r>
       <w:r>
-        <w:t xml:space="preserve"> on authoritative sources and literature review</w:t>
+        <w:t xml:space="preserve"> on authoritative sources and literature </w:t>
+      </w:r>
+      <w:proofErr w:type="gramStart"/>
+      <w:r>
+        <w:t>review</w:t>
       </w:r>
       <w:r>
         <w:t>,</w:t>
       </w:r>
       <w:r>
-        <w:t xml:space="preserve"> and n</w:t>
+        <w:t xml:space="preserve"> and</w:t>
+      </w:r>
+      <w:proofErr w:type="gramEnd"/>
+      <w:r>
+        <w:t xml:space="preserve"> n</w:t>
       </w:r>
       <w:r>
         <w:t>ote that the week 3 tutorial directly supports this section of the proposal.</w:t>
@@ -1510,10 +1543,26 @@
               <w:pStyle w:val="ListParagraph"/>
             </w:pPr>
             <w:r>
-              <w:t>Puzzles in Game Storytelling</w:t>
-            </w:r>
-            <w:r>
-              <w:t>DiGRA '19 - Proceedings of the 2019 DiGRA International Conference: Game, Play and the Emerging Ludo-Mix.</w:t>
+              <w:t xml:space="preserve">Puzzles in Game </w:t>
+            </w:r>
+            <w:proofErr w:type="spellStart"/>
+            <w:r>
+              <w:t>Storytelling</w:t>
+            </w:r>
+            <w:r>
+              <w:t>DiGRA</w:t>
+            </w:r>
+            <w:proofErr w:type="spellEnd"/>
+            <w:r>
+              <w:t xml:space="preserve"> '19 - Proceedings of the 2019 </w:t>
+            </w:r>
+            <w:proofErr w:type="spellStart"/>
+            <w:r>
+              <w:t>DiGRA</w:t>
+            </w:r>
+            <w:proofErr w:type="spellEnd"/>
+            <w:r>
+              <w:t xml:space="preserve"> International Conference: Game, Play and the Emerging Ludo-Mix.</w:t>
             </w:r>
           </w:p>
           <w:p>
@@ -1537,9 +1586,35 @@
             <w:pPr>
               <w:pStyle w:val="ListParagraph"/>
             </w:pPr>
-            <w:r>
-              <w:t>Göbel, S., Malkewitz, R. and Iurgel, I. (2006) Technologies for Interactive Digital Storytelling and Entertainment Third International Conference, TIDSE 2006, Darmstadt, Germany, December 4-6, 2006, Proceedings. 1st ed. 2006..</w:t>
-            </w:r>
+            <w:proofErr w:type="spellStart"/>
+            <w:r>
+              <w:t>Göbel</w:t>
+            </w:r>
+            <w:proofErr w:type="spellEnd"/>
+            <w:r>
+              <w:t xml:space="preserve">, S., </w:t>
+            </w:r>
+            <w:proofErr w:type="spellStart"/>
+            <w:r>
+              <w:t>Malkewitz</w:t>
+            </w:r>
+            <w:proofErr w:type="spellEnd"/>
+            <w:r>
+              <w:t xml:space="preserve">, R. and </w:t>
+            </w:r>
+            <w:proofErr w:type="spellStart"/>
+            <w:r>
+              <w:t>Iurgel</w:t>
+            </w:r>
+            <w:proofErr w:type="spellEnd"/>
+            <w:r>
+              <w:t xml:space="preserve">, I. (2006) Technologies for Interactive Digital Storytelling and Entertainment Third International Conference, TIDSE 2006, Darmstadt, Germany, December 4-6, 2006, Proceedings. 1st ed. </w:t>
+            </w:r>
+            <w:proofErr w:type="gramStart"/>
+            <w:r>
+              <w:t>2006..</w:t>
+            </w:r>
+            <w:proofErr w:type="gramEnd"/>
           </w:p>
           <w:p/>
           <w:p>
@@ -1576,15 +1651,28 @@
               </w:numPr>
             </w:pPr>
             <w:r>
-              <w:t>Narrative Game Mechanics Teun Dubbelman</w:t>
-            </w:r>
+              <w:t xml:space="preserve">Narrative Game Mechanics Teun </w:t>
+            </w:r>
+            <w:proofErr w:type="spellStart"/>
+            <w:r>
+              <w:t>Dubbelman</w:t>
+            </w:r>
+            <w:proofErr w:type="spellEnd"/>
           </w:p>
           <w:p>
             <w:pPr>
               <w:pStyle w:val="ListParagraph"/>
             </w:pPr>
             <w:r>
-              <w:t>Badoni, Pankaj &amp; Katal, Avita &amp; Reddy, M. &amp; Bhargava, Mudit. (2022). Graphics vs Gameplay: A Comparative Analysis in Gaming. 1-8. 10.1109/CONIT55038.2022.9847843.</w:t>
+              <w:t xml:space="preserve">Badoni, Pankaj &amp; Katal, </w:t>
+            </w:r>
+            <w:proofErr w:type="spellStart"/>
+            <w:r>
+              <w:t>Avita</w:t>
+            </w:r>
+            <w:proofErr w:type="spellEnd"/>
+            <w:r>
+              <w:t xml:space="preserve"> &amp; Reddy, M. &amp; Bhargava, Mudit. (2022). Graphics vs Gameplay: A Comparative Analysis in Gaming. 1-8. 10.1109/CONIT55038.2022.9847843.</w:t>
             </w:r>
           </w:p>
           <w:p>
@@ -1985,7 +2073,15 @@
     <w:p/>
     <w:p>
       <w:r>
-        <w:t>It is expected that your research methods(s) will be informed by the type of project you have identified, i.e. artistic</w:t>
+        <w:t xml:space="preserve">It is expected that your research methods(s) will be informed by the type of project you have identified, </w:t>
+      </w:r>
+      <w:proofErr w:type="gramStart"/>
+      <w:r>
+        <w:t>i.e.</w:t>
+      </w:r>
+      <w:proofErr w:type="gramEnd"/>
+      <w:r>
+        <w:t xml:space="preserve"> artistic</w:t>
       </w:r>
       <w:r>
         <w:t xml:space="preserve"> research</w:t>
@@ -2072,7 +2168,23 @@
           <w:p/>
           <w:p>
             <w:r>
-              <w:t>Games such as “What remains of Edith Finch”, “Disco Elysium”, “Firewatch” and “Return of the Obra Dinn” are the sources of inspiration for the game I’m trying to make. So going through the talks by these developers, game designers and narrative designers working on the game will give me some idea of what their thought process was when they were working on the game, the issues they’ve faced and ways they’ve solved it either technical or design based. Also going through various reviews by people who’ve played the game and critiques would help get another perspective on these games by seeing what the audience thinks was bad/ good.</w:t>
+              <w:t xml:space="preserve">Games such as “What remains of Edith Finch”, “Disco Elysium”, “Firewatch” and “Return of the </w:t>
+            </w:r>
+            <w:proofErr w:type="spellStart"/>
+            <w:r>
+              <w:t>Obra</w:t>
+            </w:r>
+            <w:proofErr w:type="spellEnd"/>
+            <w:r>
+              <w:t xml:space="preserve"> </w:t>
+            </w:r>
+            <w:proofErr w:type="spellStart"/>
+            <w:r>
+              <w:t>Dinn</w:t>
+            </w:r>
+            <w:proofErr w:type="spellEnd"/>
+            <w:r>
+              <w:t>” are the sources of inspiration for the game I’m trying to make. So going through the talks by these developers, game designers and narrative designers working on the game will give me some idea of what their thought process was when they were working on the game, the issues they’ve faced and ways they’ve solved it either technical or design based. Also going through various reviews by people who’ve played the game and critiques would help get another perspective on these games by seeing what the audience thinks was bad/ good.</w:t>
             </w:r>
           </w:p>
           <w:p/>
@@ -2344,6 +2456,11 @@
             <w:tcW w:w="9376" w:type="dxa"/>
           </w:tcPr>
           <w:p>
+            <w:pPr>
+              <w:rPr>
+                <w:rStyle w:val="Hyperlink"/>
+              </w:rPr>
+            </w:pPr>
             <w:hyperlink r:id="rId7" w:history="1">
               <w:r>
                 <w:rPr>
@@ -2353,6 +2470,24 @@
               </w:r>
             </w:hyperlink>
           </w:p>
+          <w:p>
+            <w:pPr>
+              <w:rPr>
+                <w:rStyle w:val="Hyperlink"/>
+              </w:rPr>
+            </w:pPr>
+          </w:p>
+          <w:p>
+            <w:hyperlink r:id="rId8" w:history="1">
+              <w:r>
+                <w:rPr>
+                  <w:rStyle w:val="Hyperlink"/>
+                </w:rPr>
+                <w:t>https://sketchfab.com/3d-models/modern-furniture-pack-11bd2dcb9ec14142bc92968c2a85c029</w:t>
+              </w:r>
+            </w:hyperlink>
+          </w:p>
+          <w:p/>
           <w:p/>
           <w:p>
             <w:pPr>
@@ -2388,19 +2523,7 @@
               </w:numPr>
             </w:pPr>
             <w:r>
-              <w:t>Storylines or</w:t>
-            </w:r>
-            <w:r>
-              <w:t xml:space="preserve"> </w:t>
-            </w:r>
-            <w:r>
-              <w:t>representations of</w:t>
-            </w:r>
-            <w:r>
-              <w:t xml:space="preserve"> </w:t>
-            </w:r>
-            <w:r>
-              <w:t>traumatic</w:t>
+              <w:t>Storylines or representations of traumatic</w:t>
             </w:r>
             <w:r>
               <w:t xml:space="preserve"> </w:t>
@@ -2439,7 +2562,13 @@
               </w:numPr>
             </w:pPr>
             <w:r>
-              <w:t xml:space="preserve">It will not depict real world spaces even though its based in </w:t>
+              <w:t xml:space="preserve">It will not depict real world spaces even though </w:t>
+            </w:r>
+            <w:r>
+              <w:t>it’s</w:t>
+            </w:r>
+            <w:r>
+              <w:t xml:space="preserve"> based in </w:t>
             </w:r>
             <w:r>
               <w:t>N</w:t>
@@ -2483,13 +2612,7 @@
               <w:t xml:space="preserve"> </w:t>
             </w:r>
             <w:r>
-              <w:t>B</w:t>
-            </w:r>
-            <w:r>
-              <w:t>ased on their role</w:t>
-            </w:r>
-            <w:r>
-              <w:t xml:space="preserve">, </w:t>
+              <w:t xml:space="preserve">Based on their role, </w:t>
             </w:r>
             <w:r>
               <w:t>work will be mentioned in the credits of the gam</w:t>
@@ -2559,13 +2682,7 @@
               <w:t xml:space="preserve">e will </w:t>
             </w:r>
             <w:r>
-              <w:t xml:space="preserve">be asking </w:t>
-            </w:r>
-            <w:r>
-              <w:t>peers,</w:t>
-            </w:r>
-            <w:r>
-              <w:t xml:space="preserve"> </w:t>
+              <w:t xml:space="preserve">be asking peers, </w:t>
             </w:r>
             <w:r>
               <w:t>family,</w:t>
@@ -2713,7 +2830,15 @@
         <w:t>List what you plan to submit as the final Honours Project. Your focus should be on the final artefact(s)</w:t>
       </w:r>
       <w:r>
-        <w:t xml:space="preserve">, e.g. an animation or film (giving approximate length), a game prototype (suggesting </w:t>
+        <w:t xml:space="preserve">, </w:t>
+      </w:r>
+      <w:proofErr w:type="gramStart"/>
+      <w:r>
+        <w:t>e.g.</w:t>
+      </w:r>
+      <w:proofErr w:type="gramEnd"/>
+      <w:r>
+        <w:t xml:space="preserve"> an animation or film (giving approximate length), a game prototype (suggesting </w:t>
       </w:r>
       <w:r>
         <w:t>how it is presented, e.g. as Windows .exe)</w:t>
@@ -2737,7 +2862,15 @@
         <w:t xml:space="preserve">you </w:t>
       </w:r>
       <w:r>
-        <w:t>may identify what other evidence you will submit in support, e.g. a full portfolio</w:t>
+        <w:t xml:space="preserve">may identify what other evidence you will submit in support, </w:t>
+      </w:r>
+      <w:proofErr w:type="gramStart"/>
+      <w:r>
+        <w:t>e.g.</w:t>
+      </w:r>
+      <w:proofErr w:type="gramEnd"/>
+      <w:r>
+        <w:t xml:space="preserve"> a full portfolio</w:t>
       </w:r>
       <w:r>
         <w:t>, design documentation, gameplay trailer etc.</w:t>
@@ -2878,6 +3011,7 @@
         <w:rPr>
           <w:b/>
           <w:bCs/>
+          <w:color w:val="FF0000"/>
         </w:rPr>
         <w:fldChar w:fldCharType="begin">
           <w:ffData>
@@ -2886,15 +3020,17 @@
             <w:calcOnExit w:val="0"/>
             <w:checkBox>
               <w:sizeAuto/>
-              <w:default w:val="0"/>
+              <w:default w:val="1"/>
             </w:checkBox>
           </w:ffData>
         </w:fldChar>
       </w:r>
-      <w:r>
-        <w:rPr>
-          <w:b/>
-          <w:bCs/>
+      <w:bookmarkStart w:id="5" w:name="Check7"/>
+      <w:r>
+        <w:rPr>
+          <w:b/>
+          <w:bCs/>
+          <w:color w:val="FF0000"/>
         </w:rPr>
         <w:instrText xml:space="preserve"> FORMCHECKBOX </w:instrText>
       </w:r>
@@ -2902,28 +3038,31 @@
         <w:rPr>
           <w:b/>
           <w:bCs/>
-        </w:rPr>
-      </w:r>
-      <w:r>
-        <w:rPr>
-          <w:b/>
-          <w:bCs/>
-        </w:rPr>
-        <w:fldChar w:fldCharType="separate"/>
-      </w:r>
-      <w:r>
-        <w:rPr>
-          <w:b/>
-          <w:bCs/>
+          <w:color w:val="FF0000"/>
+        </w:rPr>
+      </w:r>
+      <w:r>
+        <w:rPr>
+          <w:b/>
+          <w:bCs/>
+          <w:color w:val="FF0000"/>
         </w:rPr>
         <w:fldChar w:fldCharType="end"/>
       </w:r>
-      <w:r>
-        <w:rPr>
-          <w:b/>
-          <w:bCs/>
-        </w:rPr>
-        <w:t xml:space="preserve">    Project postmortem</w:t>
+      <w:bookmarkEnd w:id="5"/>
+      <w:r>
+        <w:rPr>
+          <w:b/>
+          <w:bCs/>
+        </w:rPr>
+        <w:t xml:space="preserve">    Project </w:t>
+      </w:r>
+      <w:r>
+        <w:rPr>
+          <w:b/>
+          <w:bCs/>
+        </w:rPr>
+        <w:t>post-mortem</w:t>
       </w:r>
       <w:r>
         <w:rPr>
@@ -3629,10 +3768,26 @@
     </w:p>
     <w:p>
       <w:r>
-        <w:t xml:space="preserve">Use this box to identify any resources (e.g. software, licenses, equipment, physical materials) you believe you will need to secure </w:t>
-      </w:r>
-      <w:r>
-        <w:t>to complete your project. Where these are non-standard (i.e. not provided by Abertay in labs), identify how you may acquire access.</w:t>
+        <w:t>Use this box to identify any resources (</w:t>
+      </w:r>
+      <w:proofErr w:type="gramStart"/>
+      <w:r>
+        <w:t>e.g.</w:t>
+      </w:r>
+      <w:proofErr w:type="gramEnd"/>
+      <w:r>
+        <w:t xml:space="preserve"> software, licenses, equipment, physical materials) you believe you will need to secure </w:t>
+      </w:r>
+      <w:r>
+        <w:t>to complete your project. Where these are non-standard (</w:t>
+      </w:r>
+      <w:proofErr w:type="gramStart"/>
+      <w:r>
+        <w:t>i.e.</w:t>
+      </w:r>
+      <w:proofErr w:type="gramEnd"/>
+      <w:r>
+        <w:t xml:space="preserve"> not provided by Abertay in labs), identify how you may acquire access.</w:t>
       </w:r>
     </w:p>
     <w:p/>
@@ -3699,8 +3854,21 @@
                 <w:numId w:val="4"/>
               </w:numPr>
             </w:pPr>
-            <w:r>
-              <w:t>DiGRA '19 - Proceedings of the 2019 DiGRA International Conference: Game, Play and the Emerging Ludo-Mix.</w:t>
+            <w:proofErr w:type="spellStart"/>
+            <w:r>
+              <w:t>DiGRA</w:t>
+            </w:r>
+            <w:proofErr w:type="spellEnd"/>
+            <w:r>
+              <w:t xml:space="preserve"> '19 - Proceedings of the 2019 </w:t>
+            </w:r>
+            <w:proofErr w:type="spellStart"/>
+            <w:r>
+              <w:t>DiGRA</w:t>
+            </w:r>
+            <w:proofErr w:type="spellEnd"/>
+            <w:r>
+              <w:t xml:space="preserve"> International Conference: Game, Play and the Emerging Ludo-Mix.</w:t>
             </w:r>
           </w:p>
           <w:p>
@@ -3716,9 +3884,35 @@
                 <w:numId w:val="4"/>
               </w:numPr>
             </w:pPr>
-            <w:r>
-              <w:t>Göbel, S., Malkewitz, R. and Iurgel, I. (2006) Technologies for Interactive Digital Storytelling and Entertainment Third International Conference, TIDSE 2006, Darmstadt, Germany, December 4-6, 2006, Proceedings. 1st ed. 2006..</w:t>
-            </w:r>
+            <w:proofErr w:type="spellStart"/>
+            <w:r>
+              <w:t>Göbel</w:t>
+            </w:r>
+            <w:proofErr w:type="spellEnd"/>
+            <w:r>
+              <w:t xml:space="preserve">, S., </w:t>
+            </w:r>
+            <w:proofErr w:type="spellStart"/>
+            <w:r>
+              <w:t>Malkewitz</w:t>
+            </w:r>
+            <w:proofErr w:type="spellEnd"/>
+            <w:r>
+              <w:t xml:space="preserve">, R. and </w:t>
+            </w:r>
+            <w:proofErr w:type="spellStart"/>
+            <w:r>
+              <w:t>Iurgel</w:t>
+            </w:r>
+            <w:proofErr w:type="spellEnd"/>
+            <w:r>
+              <w:t xml:space="preserve">, I. (2006) Technologies for Interactive Digital Storytelling and Entertainment Third International Conference, TIDSE 2006, Darmstadt, Germany, December 4-6, 2006, Proceedings. 1st ed. </w:t>
+            </w:r>
+            <w:proofErr w:type="gramStart"/>
+            <w:r>
+              <w:t>2006..</w:t>
+            </w:r>
+            <w:proofErr w:type="gramEnd"/>
           </w:p>
           <w:p>
             <w:pPr>
@@ -3751,7 +3945,15 @@
               </w:numPr>
             </w:pPr>
             <w:r>
-              <w:t>Badoni, Pankaj &amp; Katal, Avita &amp; Reddy, M. &amp; Bhargava, Mudit. (2022). Graphics vs Gameplay: A Comparative Analysis in Gaming. 1-8. 10.1109/CONIT55038.2022.9847843.</w:t>
+              <w:t xml:space="preserve">Badoni, Pankaj &amp; Katal, </w:t>
+            </w:r>
+            <w:proofErr w:type="spellStart"/>
+            <w:r>
+              <w:t>Avita</w:t>
+            </w:r>
+            <w:proofErr w:type="spellEnd"/>
+            <w:r>
+              <w:t xml:space="preserve"> &amp; Reddy, M. &amp; Bhargava, Mudit. (2022). Graphics vs Gameplay: A Comparative Analysis in Gaming. 1-8. 10.1109/CONIT55038.2022.9847843.</w:t>
             </w:r>
           </w:p>
           <w:p>
@@ -4688,6 +4890,7 @@
   <w:style w:type="character" w:default="1" w:styleId="DefaultParagraphFont">
     <w:name w:val="Default Paragraph Font"/>
     <w:uiPriority w:val="1"/>
+    <w:semiHidden/>
     <w:unhideWhenUsed/>
   </w:style>
   <w:style w:type="table" w:default="1" w:styleId="TableNormal">

</xml_diff>

<commit_message>
Expanded on research proposal
</commit_message>
<xml_diff>
--- a/2. ART405 - Honours Project Proposal and Development/ART405 Research Proposal form.docx
+++ b/2. ART405 - Honours Project Proposal and Development/ART405 Research Proposal form.docx
@@ -1024,302 +1024,462 @@
           </w:tcPr>
           <w:p>
             <w:r>
-              <w:t>I would like to explore the interplay between narrative and game design. How game design shapes narrative, and narrative game-design</w:t>
-            </w:r>
-          </w:p>
-          <w:p>
-            <w:r>
-              <w:t>How to add puzzles to a narrative.</w:t>
-            </w:r>
-          </w:p>
-          <w:p>
-            <w:r>
-              <w:t>Using invisible choices in games.</w:t>
+              <w:t xml:space="preserve">I would like to explore the interplay between narrative and game design. How game design shapes </w:t>
+            </w:r>
+            <w:r>
+              <w:t xml:space="preserve">the </w:t>
+            </w:r>
+            <w:r>
+              <w:t>narrative and narrative</w:t>
+            </w:r>
+            <w:r>
+              <w:t>, the</w:t>
+            </w:r>
+            <w:r>
+              <w:t xml:space="preserve"> game-design</w:t>
+            </w:r>
+            <w:r>
+              <w:t>.</w:t>
+            </w:r>
+          </w:p>
+          <w:p>
+            <w:r>
+              <w:t xml:space="preserve">Narrative design </w:t>
+            </w:r>
+            <w:r>
+              <w:t xml:space="preserve">is </w:t>
+            </w:r>
+            <w:r>
+              <w:t>simple</w:t>
+            </w:r>
+            <w:r>
+              <w:t xml:space="preserve"> in movies</w:t>
+            </w:r>
+            <w:r>
+              <w:t xml:space="preserve"> as compared to games</w:t>
+            </w:r>
+            <w:r>
+              <w:t xml:space="preserve"> </w:t>
+            </w:r>
+            <w:r>
+              <w:t xml:space="preserve">because </w:t>
+            </w:r>
+            <w:r>
+              <w:t>it’s</w:t>
+            </w:r>
+            <w:r>
+              <w:t xml:space="preserve"> very </w:t>
+            </w:r>
+            <w:r>
+              <w:t>linear</w:t>
+            </w:r>
+            <w:r>
+              <w:t xml:space="preserve"> and there is a story being told.</w:t>
+            </w:r>
+            <w:r>
+              <w:t xml:space="preserve"> Whereas in </w:t>
+            </w:r>
+            <w:r>
+              <w:t>video games</w:t>
+            </w:r>
+            <w:r>
+              <w:t xml:space="preserve">, </w:t>
+            </w:r>
+            <w:r>
+              <w:t>the</w:t>
+            </w:r>
+            <w:r>
+              <w:t xml:space="preserve"> game must respond to </w:t>
+            </w:r>
+            <w:r>
+              <w:t>the player</w:t>
+            </w:r>
+            <w:r>
+              <w:t>'</w:t>
+            </w:r>
+            <w:r>
+              <w:t>s actions in a</w:t>
+            </w:r>
+            <w:r>
+              <w:t xml:space="preserve"> </w:t>
+            </w:r>
+            <w:r>
+              <w:t xml:space="preserve">natural way </w:t>
+            </w:r>
+            <w:r>
+              <w:t>to</w:t>
+            </w:r>
+            <w:r>
+              <w:t xml:space="preserve"> keep it immersive</w:t>
+            </w:r>
+            <w:r>
+              <w:t xml:space="preserve">. </w:t>
+            </w:r>
+            <w:r>
+              <w:t xml:space="preserve">Every player will play through the story at very </w:t>
+            </w:r>
+            <w:r>
+              <w:t xml:space="preserve">different paces and the game should be able to still deliver </w:t>
+            </w:r>
+            <w:r>
+              <w:t xml:space="preserve">the story </w:t>
+            </w:r>
+            <w:r>
+              <w:t>consistently and must feel natural to the player.</w:t>
+            </w:r>
+            <w:r>
+              <w:t xml:space="preserve"> </w:t>
+            </w:r>
+            <w:r>
+              <w:t>If the player isn’t given enough freedom or worse, some amount of freedom is taken away</w:t>
+            </w:r>
+            <w:r>
+              <w:t>, the game becomes a</w:t>
+            </w:r>
+            <w:r>
+              <w:t xml:space="preserve"> very boring “hand-held” experience</w:t>
+            </w:r>
+            <w:r>
+              <w:t>, e</w:t>
+            </w:r>
+            <w:r>
+              <w:t>specially while solving puzzles</w:t>
+            </w:r>
+            <w:r>
+              <w:t>.</w:t>
+            </w:r>
+            <w:r>
+              <w:t xml:space="preserve"> </w:t>
+            </w:r>
+            <w:r>
+              <w:t>I</w:t>
+            </w:r>
+            <w:r>
+              <w:t xml:space="preserve">n </w:t>
+            </w:r>
+            <w:r>
+              <w:t>d</w:t>
+            </w:r>
+            <w:r>
+              <w:t xml:space="preserve">etective </w:t>
+            </w:r>
+            <w:r>
+              <w:t>games</w:t>
+            </w:r>
+            <w:r>
+              <w:t xml:space="preserve">, </w:t>
+            </w:r>
+            <w:r>
+              <w:t xml:space="preserve">the player </w:t>
+            </w:r>
+            <w:r>
+              <w:t xml:space="preserve">is told what clues are important and </w:t>
+            </w:r>
+            <w:r>
+              <w:t xml:space="preserve">what </w:t>
+            </w:r>
+            <w:r>
+              <w:t>are</w:t>
+            </w:r>
+            <w:r>
+              <w:t>n’t</w:t>
+            </w:r>
+            <w:r>
+              <w:t xml:space="preserve">, </w:t>
+            </w:r>
+            <w:r>
+              <w:t xml:space="preserve">which isn’t letting the player use </w:t>
+            </w:r>
+            <w:r>
+              <w:t>their</w:t>
+            </w:r>
+            <w:r>
+              <w:t xml:space="preserve"> mind to solve the puzzle and in turn</w:t>
+            </w:r>
+            <w:r>
+              <w:t>,</w:t>
+            </w:r>
+            <w:r>
+              <w:t xml:space="preserve"> fails to have a “eureka” moment giving the player </w:t>
+            </w:r>
+            <w:r>
+              <w:t>p</w:t>
+            </w:r>
+            <w:r>
+              <w:t>ositive feedback</w:t>
+            </w:r>
+            <w:r>
+              <w:t xml:space="preserve"> to keep </w:t>
+            </w:r>
+            <w:r>
+              <w:t>them</w:t>
+            </w:r>
+            <w:r>
+              <w:t xml:space="preserve"> going.</w:t>
+            </w:r>
+          </w:p>
+          <w:p>
+            <w:r>
+              <w:t xml:space="preserve">This would </w:t>
+            </w:r>
+            <w:r>
+              <w:t>also mean increasing the difficulty for the more casual gamers</w:t>
+            </w:r>
+            <w:r>
+              <w:t xml:space="preserve">. They might even feel stuck </w:t>
+            </w:r>
+            <w:r>
+              <w:t xml:space="preserve">and </w:t>
+            </w:r>
+            <w:r>
+              <w:t>lost without a c</w:t>
+            </w:r>
+            <w:r>
+              <w:t>l</w:t>
+            </w:r>
+            <w:r>
+              <w:t xml:space="preserve">ue of what they’re supposed to be doing. </w:t>
+            </w:r>
+            <w:r>
+              <w:t>Finding the right balance between difficulty</w:t>
+            </w:r>
+            <w:r>
+              <w:t xml:space="preserve">, pacing and </w:t>
+            </w:r>
+            <w:r>
+              <w:t xml:space="preserve">fun </w:t>
+            </w:r>
+            <w:r>
+              <w:t>are</w:t>
+            </w:r>
+            <w:r>
+              <w:t xml:space="preserve"> hard to come across. </w:t>
+            </w:r>
+            <w:r>
+              <w:t>This could be so</w:t>
+            </w:r>
+            <w:r>
+              <w:t>l</w:t>
+            </w:r>
+            <w:r>
+              <w:t xml:space="preserve">ved by </w:t>
+            </w:r>
+            <w:r>
+              <w:t>having difficulty modes</w:t>
+            </w:r>
+            <w:r>
+              <w:t xml:space="preserve"> which </w:t>
+            </w:r>
+            <w:r>
+              <w:t>are</w:t>
+            </w:r>
+            <w:r>
+              <w:t xml:space="preserve"> the </w:t>
+            </w:r>
+            <w:r>
+              <w:t xml:space="preserve">most basic and simple way of implementing this. </w:t>
+            </w:r>
+            <w:r>
+              <w:t xml:space="preserve">Another way of </w:t>
+            </w:r>
+            <w:r>
+              <w:t xml:space="preserve">making sure that the player doesn’t feel lost is by responding to the way the player interacts with the game. </w:t>
+            </w:r>
+            <w:r>
+              <w:t xml:space="preserve">This is usually done by </w:t>
+            </w:r>
+            <w:r>
+              <w:t>using natural prompts to give the p</w:t>
+            </w:r>
+            <w:r>
+              <w:t>l</w:t>
+            </w:r>
+            <w:r>
+              <w:t xml:space="preserve">ayer a nudge towards </w:t>
+            </w:r>
+            <w:r>
+              <w:t xml:space="preserve">the objectives </w:t>
+            </w:r>
+            <w:r>
+              <w:t xml:space="preserve">or </w:t>
+            </w:r>
+            <w:r>
+              <w:t>help the player if they’re lost</w:t>
+            </w:r>
+            <w:r>
+              <w:t>. These prompts include in-game characters</w:t>
+            </w:r>
+            <w:r>
+              <w:t xml:space="preserve">, </w:t>
+            </w:r>
+            <w:r>
+              <w:t>sound cues</w:t>
+            </w:r>
+            <w:r>
+              <w:t xml:space="preserve">, </w:t>
+            </w:r>
+            <w:r>
+              <w:t xml:space="preserve">and </w:t>
+            </w:r>
+            <w:r>
+              <w:t>events happening to draw the player</w:t>
+            </w:r>
+            <w:r>
+              <w:t>'</w:t>
+            </w:r>
+            <w:r>
+              <w:t>s attention to certain locations.</w:t>
+            </w:r>
+            <w:r>
+              <w:t xml:space="preserve"> </w:t>
+            </w:r>
+            <w:r>
+              <w:t xml:space="preserve">Another way to have </w:t>
+            </w:r>
+            <w:r>
+              <w:t xml:space="preserve">fun </w:t>
+            </w:r>
+            <w:r>
+              <w:t xml:space="preserve">gameplay </w:t>
+            </w:r>
+            <w:r>
+              <w:t>and eliminat</w:t>
+            </w:r>
+            <w:r>
+              <w:t>e</w:t>
+            </w:r>
+            <w:r>
+              <w:t xml:space="preserve"> the hand-help experience is </w:t>
+            </w:r>
+            <w:r>
+              <w:t xml:space="preserve">by </w:t>
+            </w:r>
+            <w:r>
+              <w:t xml:space="preserve">using invisible choices </w:t>
+            </w:r>
+            <w:r>
+              <w:t>where the payer doesn’t know that his actions will affect certain elements of gameplay but certain variables and player actions will be monitored and the game responds to it. This makes the game more dynamic and has a personalized feel.</w:t>
+            </w:r>
+            <w:r>
+              <w:t xml:space="preserve"> </w:t>
+            </w:r>
+          </w:p>
+          <w:p>
+            <w:r>
+              <w:t>Clara Fernández-Vara</w:t>
+            </w:r>
+            <w:r>
+              <w:t>, an expert in adventure game analysis points out that puzzles in adventure games are frequently integrated into the narrative events, and the game story is advanced through puzzle solving</w:t>
+            </w:r>
+            <w:r>
+              <w:t>,</w:t>
+            </w:r>
+            <w:r>
+              <w:t xml:space="preserve"> </w:t>
+            </w:r>
+            <w:r>
+              <w:t>she further defines these types of puzzles as “Narrative puzzles”.</w:t>
+            </w:r>
+            <w:r>
+              <w:t xml:space="preserve"> </w:t>
+            </w:r>
+            <w:r>
+              <w:t>U</w:t>
+            </w:r>
+            <w:r>
+              <w:t xml:space="preserve">sing </w:t>
+            </w:r>
+            <w:r>
+              <w:t>invisible choi</w:t>
+            </w:r>
+            <w:r>
+              <w:t>c</w:t>
+            </w:r>
+            <w:r>
+              <w:t xml:space="preserve">es along with </w:t>
+            </w:r>
+            <w:r>
+              <w:t>having natural prompts to moderate diff</w:t>
+            </w:r>
+            <w:r>
+              <w:t xml:space="preserve">iculty according to </w:t>
+            </w:r>
+            <w:r>
+              <w:t xml:space="preserve">the </w:t>
+            </w:r>
+            <w:r>
+              <w:t>play</w:t>
+            </w:r>
+            <w:r>
+              <w:t xml:space="preserve"> </w:t>
+            </w:r>
+            <w:r>
+              <w:t>sty</w:t>
+            </w:r>
+            <w:r>
+              <w:t>l</w:t>
+            </w:r>
+            <w:r>
+              <w:t>e</w:t>
+            </w:r>
+            <w:r>
+              <w:t xml:space="preserve"> </w:t>
+            </w:r>
+            <w:r>
+              <w:t xml:space="preserve">and using them to solve and dictate Narrative Puzzles </w:t>
+            </w:r>
+            <w:r>
+              <w:t xml:space="preserve">would </w:t>
+            </w:r>
+            <w:r>
+              <w:t>make a fun and immersive experience</w:t>
+            </w:r>
+            <w:r>
+              <w:t>.</w:t>
+            </w:r>
+          </w:p>
+          <w:p>
+            <w:r>
+              <w:t xml:space="preserve">The games that inspire me to take such an approach and </w:t>
+            </w:r>
+            <w:r>
+              <w:t xml:space="preserve">the ones I will study </w:t>
+            </w:r>
+            <w:r>
+              <w:t xml:space="preserve">more are </w:t>
+            </w:r>
+            <w:r>
+              <w:t xml:space="preserve">What </w:t>
+            </w:r>
+            <w:r>
+              <w:t>R</w:t>
+            </w:r>
+            <w:r>
+              <w:t>emains of Edith Finch</w:t>
+            </w:r>
+            <w:r>
+              <w:t xml:space="preserve">, </w:t>
+            </w:r>
+            <w:r>
+              <w:t>Return of the Obra Dinn</w:t>
+            </w:r>
+            <w:r>
+              <w:t xml:space="preserve">, </w:t>
+            </w:r>
+            <w:r>
+              <w:t>Firewatch</w:t>
+            </w:r>
+            <w:r>
+              <w:t xml:space="preserve"> and </w:t>
+            </w:r>
+            <w:r>
+              <w:t>Disco Elysium</w:t>
+            </w:r>
+            <w:r>
+              <w:t>.</w:t>
             </w:r>
           </w:p>
           <w:p/>
-          <w:p>
-            <w:r>
-              <w:t xml:space="preserve">Narrative design </w:t>
-            </w:r>
-            <w:r>
-              <w:t xml:space="preserve">is </w:t>
-            </w:r>
-            <w:r>
-              <w:t>simple</w:t>
-            </w:r>
-            <w:r>
-              <w:t xml:space="preserve"> in movies</w:t>
-            </w:r>
-            <w:r>
-              <w:t xml:space="preserve"> as compared to games</w:t>
-            </w:r>
-            <w:r>
-              <w:t xml:space="preserve"> </w:t>
-            </w:r>
-            <w:r>
-              <w:t xml:space="preserve">because </w:t>
-            </w:r>
-            <w:r>
-              <w:t>it’s</w:t>
-            </w:r>
-            <w:r>
-              <w:t xml:space="preserve"> very </w:t>
-            </w:r>
-            <w:r>
-              <w:t>linear</w:t>
-            </w:r>
-            <w:r>
-              <w:t xml:space="preserve"> and there is a story being told.</w:t>
-            </w:r>
-            <w:r>
-              <w:t xml:space="preserve"> Whereas in </w:t>
-            </w:r>
-            <w:r>
-              <w:t>video games</w:t>
-            </w:r>
-            <w:r>
-              <w:t xml:space="preserve">, </w:t>
-            </w:r>
-            <w:r>
-              <w:t>the</w:t>
-            </w:r>
-            <w:r>
-              <w:t xml:space="preserve"> game must respond to </w:t>
-            </w:r>
-            <w:r>
-              <w:t>the players actions in a</w:t>
-            </w:r>
-            <w:r>
-              <w:t xml:space="preserve"> </w:t>
-            </w:r>
-            <w:r>
-              <w:t xml:space="preserve">natural way </w:t>
-            </w:r>
-            <w:r>
-              <w:t>to</w:t>
-            </w:r>
-            <w:r>
-              <w:t xml:space="preserve"> keep it immersive</w:t>
-            </w:r>
-            <w:r>
-              <w:t xml:space="preserve">. </w:t>
-            </w:r>
-            <w:r>
-              <w:t xml:space="preserve">Every player will play through the story at very </w:t>
-            </w:r>
-            <w:r>
-              <w:t xml:space="preserve">different paces and the game should be able to still deliver </w:t>
-            </w:r>
-            <w:r>
-              <w:t xml:space="preserve">the story </w:t>
-            </w:r>
-            <w:r>
-              <w:t>consistently and must feel natural to the player.</w:t>
-            </w:r>
-            <w:r>
-              <w:t xml:space="preserve"> </w:t>
-            </w:r>
-            <w:r>
-              <w:t>If the player isn’t given enough freedom or worse, some amount of freedom is taken away</w:t>
-            </w:r>
-            <w:r>
-              <w:t>, the game becomes a</w:t>
-            </w:r>
-            <w:r>
-              <w:t xml:space="preserve"> very boring “hand-held” experience.</w:t>
-            </w:r>
-            <w:r>
-              <w:t xml:space="preserve"> Especially while solving puzzles, in many </w:t>
-            </w:r>
-            <w:r>
-              <w:t>d</w:t>
-            </w:r>
-            <w:r>
-              <w:t xml:space="preserve">etective </w:t>
-            </w:r>
-            <w:r>
-              <w:t xml:space="preserve">games like </w:t>
-            </w:r>
-            <w:r>
-              <w:t>(</w:t>
-            </w:r>
-            <w:r>
-              <w:t>--</w:t>
-            </w:r>
-            <w:r>
-              <w:t xml:space="preserve"> </w:t>
-            </w:r>
-            <w:r>
-              <w:t>cite research example</w:t>
-            </w:r>
-            <w:r>
-              <w:t>s --</w:t>
-            </w:r>
-            <w:r>
-              <w:t xml:space="preserve">) </w:t>
-            </w:r>
-            <w:r>
-              <w:t xml:space="preserve">the player </w:t>
-            </w:r>
-            <w:r>
-              <w:t xml:space="preserve">is told what clues are important and </w:t>
-            </w:r>
-            <w:r>
-              <w:t xml:space="preserve">what isn’t </w:t>
-            </w:r>
-            <w:r>
-              <w:t xml:space="preserve">which isn’t really letting the player use </w:t>
-            </w:r>
-            <w:r>
-              <w:t>their</w:t>
-            </w:r>
-            <w:r>
-              <w:t xml:space="preserve"> own mind to solve the puzzle and in turn fails to have an “eureka” moment giving the player </w:t>
-            </w:r>
-            <w:r>
-              <w:t>p</w:t>
-            </w:r>
-            <w:r>
-              <w:t>ositive feedback</w:t>
-            </w:r>
-            <w:r>
-              <w:t xml:space="preserve"> to keep </w:t>
-            </w:r>
-            <w:r>
-              <w:t>them</w:t>
-            </w:r>
-            <w:r>
-              <w:t xml:space="preserve"> going.</w:t>
-            </w:r>
-          </w:p>
-          <w:p/>
-          <w:p>
-            <w:r>
-              <w:t>Clara Fernández-Vara</w:t>
-            </w:r>
-            <w:r>
-              <w:t xml:space="preserve">, an expert </w:t>
-            </w:r>
-            <w:r>
-              <w:t>in adventure game</w:t>
-            </w:r>
-            <w:r>
-              <w:t xml:space="preserve"> </w:t>
-            </w:r>
-            <w:r>
-              <w:t>analysis</w:t>
-            </w:r>
-            <w:r>
-              <w:t xml:space="preserve"> points out that puzzles in adventure games are</w:t>
-            </w:r>
-            <w:r>
-              <w:t xml:space="preserve"> </w:t>
-            </w:r>
-            <w:r>
-              <w:t>frequently integrated into the narrative events, and the game story is advanced</w:t>
-            </w:r>
-            <w:r>
-              <w:t xml:space="preserve"> </w:t>
-            </w:r>
-            <w:r>
-              <w:t>through puzzle solving</w:t>
-            </w:r>
-            <w:r>
-              <w:t xml:space="preserve"> which </w:t>
-            </w:r>
-            <w:r>
-              <w:t>she further defines th</w:t>
-            </w:r>
-            <w:r>
-              <w:t>ese</w:t>
-            </w:r>
-            <w:r>
-              <w:t xml:space="preserve"> type of puzzles as</w:t>
-            </w:r>
-          </w:p>
-          <w:p>
-            <w:r>
-              <w:t>“</w:t>
-            </w:r>
-            <w:r>
-              <w:t>Narrative</w:t>
-            </w:r>
-            <w:r>
-              <w:t xml:space="preserve"> puzzles”</w:t>
-            </w:r>
-            <w:r>
-              <w:t>.</w:t>
-            </w:r>
-          </w:p>
-          <w:p/>
-          <w:p>
-            <w:r>
-              <w:t>Mystery games are all about solving puzzles contained within a narrative.</w:t>
-            </w:r>
-          </w:p>
-          <w:p>
-            <w:r>
-              <w:t>-free to ask and answer questions</w:t>
-            </w:r>
-          </w:p>
-          <w:p>
-            <w:r>
-              <w:t>-easy to gather up information needed</w:t>
-            </w:r>
-          </w:p>
-          <w:p>
-            <w:r>
-              <w:t>-answer shouldn’t be too predictable</w:t>
-            </w:r>
-          </w:p>
-          <w:p/>
-          <w:p>
-            <w:r>
-              <w:t>What creative works inspire me?</w:t>
-            </w:r>
-          </w:p>
-          <w:p>
-            <w:r>
-              <w:t>-</w:t>
-            </w:r>
-            <w:r>
-              <w:t xml:space="preserve"> </w:t>
-            </w:r>
-            <w:r>
-              <w:t>What remains of Edith Finch</w:t>
-            </w:r>
-          </w:p>
-          <w:p>
-            <w:r>
-              <w:t xml:space="preserve">- </w:t>
-            </w:r>
-            <w:r>
-              <w:t xml:space="preserve">Return of the </w:t>
-            </w:r>
-            <w:r>
-              <w:t>O</w:t>
-            </w:r>
-            <w:r>
-              <w:t xml:space="preserve">bra </w:t>
-            </w:r>
-            <w:r>
-              <w:t>D</w:t>
-            </w:r>
-            <w:r>
-              <w:t>inn</w:t>
-            </w:r>
-          </w:p>
-          <w:p>
-            <w:r>
-              <w:t>- Firewatch</w:t>
-            </w:r>
-          </w:p>
-          <w:p>
-            <w:r>
-              <w:t>- Disco Elysium</w:t>
-            </w:r>
-          </w:p>
         </w:tc>
       </w:tr>
     </w:tbl>
@@ -1615,6 +1775,45 @@
               <w:t>.</w:t>
             </w:r>
           </w:p>
+          <w:p>
+            <w:pPr>
+              <w:pStyle w:val="ListParagraph"/>
+            </w:pPr>
+          </w:p>
+          <w:p>
+            <w:pPr>
+              <w:pStyle w:val="ListParagraph"/>
+              <w:numPr>
+                <w:ilvl w:val="0"/>
+                <w:numId w:val="2"/>
+              </w:numPr>
+            </w:pPr>
+            <w:r>
+              <w:t>Game Maker’s Toolkit</w:t>
+            </w:r>
+          </w:p>
+          <w:p>
+            <w:pPr>
+              <w:pStyle w:val="ListParagraph"/>
+            </w:pPr>
+            <w:r>
+              <w:t>The Power of Invisible Choices</w:t>
+            </w:r>
+          </w:p>
+          <w:p>
+            <w:pPr>
+              <w:pStyle w:val="ListParagraph"/>
+            </w:pPr>
+          </w:p>
+          <w:p>
+            <w:pPr>
+              <w:pStyle w:val="ListParagraph"/>
+              <w:numPr>
+                <w:ilvl w:val="0"/>
+                <w:numId w:val="2"/>
+              </w:numPr>
+            </w:pPr>
+          </w:p>
         </w:tc>
       </w:tr>
     </w:tbl>
@@ -2252,7 +2451,6 @@
         <w:pStyle w:val="Heading1"/>
       </w:pPr>
       <w:r>
-        <w:lastRenderedPageBreak/>
         <w:t>5. ETHICS</w:t>
       </w:r>
     </w:p>
@@ -4801,7 +4999,7 @@
   <w:style w:type="paragraph" w:default="1" w:styleId="Normal">
     <w:name w:val="Normal"/>
     <w:qFormat/>
-    <w:rsid w:val="006447B4"/>
+    <w:rsid w:val="00042BFC"/>
   </w:style>
   <w:style w:type="paragraph" w:styleId="Heading1">
     <w:name w:val="heading 1"/>
@@ -4849,7 +5047,6 @@
   <w:style w:type="character" w:default="1" w:styleId="DefaultParagraphFont">
     <w:name w:val="Default Paragraph Font"/>
     <w:uiPriority w:val="1"/>
-    <w:semiHidden/>
     <w:unhideWhenUsed/>
   </w:style>
   <w:style w:type="table" w:default="1" w:styleId="TableNormal">

</xml_diff>

<commit_message>
Updated research context and formatting
</commit_message>
<xml_diff>
--- a/2. ART405 - Honours Project Proposal and Development/ART405 Research Proposal form.docx
+++ b/2. ART405 - Honours Project Proposal and Development/ART405 Research Proposal form.docx
@@ -581,7 +581,11 @@
           <w:tcPr>
             <w:tcW w:w="9436" w:type="dxa"/>
           </w:tcPr>
-          <w:p/>
+          <w:p>
+            <w:r>
+              <w:t>One-Way Ride</w:t>
+            </w:r>
+          </w:p>
         </w:tc>
       </w:tr>
     </w:tbl>
@@ -896,6 +900,7 @@
           <w:tcPr>
             <w:tcW w:w="9394" w:type="dxa"/>
           </w:tcPr>
+          <w:p/>
           <w:p>
             <w:r>
               <w:t>I will be working on a puzzle game prototype with storytelling driving the main gameplay. This project will be inspired by the storytelling in the game “What remains of Edith Finch” and the gameplay will be inspired by other games such as “Disco Elysium”, “Return of the Obra Din" and “Firewatch”.</w:t>
@@ -1022,6 +1027,7 @@
           <w:tcPr>
             <w:tcW w:w="9385" w:type="dxa"/>
           </w:tcPr>
+          <w:p/>
           <w:p>
             <w:r>
               <w:t xml:space="preserve">I would like to explore the interplay between narrative and game design. How game design shapes </w:t>
@@ -1358,7 +1364,13 @@
               <w:t xml:space="preserve">using invisible choices </w:t>
             </w:r>
             <w:r>
-              <w:t>where the payer doesn’t know that his actions will affect certain elements of gameplay but certain variables and player actions will be monitored and the game responds to it. This makes the game more dynamic and has a personalized feel.</w:t>
+              <w:t xml:space="preserve">where the payer doesn’t know that his actions will affect certain elements of </w:t>
+            </w:r>
+            <w:r>
+              <w:t>gameplay,</w:t>
+            </w:r>
+            <w:r>
+              <w:t xml:space="preserve"> but certain variables and player actions will be monitored and the game responds to it. This makes the game more dynamic and has a personalized feel.</w:t>
             </w:r>
             <w:r>
               <w:t xml:space="preserve"> </w:t>
@@ -1647,7 +1659,7 @@
       </w:tblGrid>
       <w:tr>
         <w:trPr>
-          <w:trHeight w:val="8404"/>
+          <w:trHeight w:val="569"/>
         </w:trPr>
         <w:tc>
           <w:tcPr>
@@ -1656,6 +1668,11 @@
           <w:p>
             <w:pPr>
               <w:pStyle w:val="ListParagraph"/>
+            </w:pPr>
+          </w:p>
+          <w:p>
+            <w:pPr>
+              <w:pStyle w:val="ListParagraph"/>
               <w:numPr>
                 <w:ilvl w:val="0"/>
                 <w:numId w:val="2"/>
@@ -1673,6 +1690,9 @@
               <w:t>Puzzles in Game Storytelling</w:t>
             </w:r>
             <w:r>
+              <w:t xml:space="preserve"> </w:t>
+            </w:r>
+            <w:r>
               <w:t>DiGRA '19 - Proceedings of the 2019 DiGRA International Conference: Game, Play and the Emerging Ludo-Mix.</w:t>
             </w:r>
           </w:p>
@@ -1791,20 +1811,14 @@
             <w:r>
               <w:t>Game Maker’s Toolkit</w:t>
             </w:r>
-          </w:p>
-          <w:p>
-            <w:pPr>
-              <w:pStyle w:val="ListParagraph"/>
-            </w:pPr>
+            <w:r>
+              <w:t xml:space="preserve"> - </w:t>
+            </w:r>
             <w:r>
               <w:t>The Power of Invisible Choices</w:t>
             </w:r>
           </w:p>
-          <w:p>
-            <w:pPr>
-              <w:pStyle w:val="ListParagraph"/>
-            </w:pPr>
-          </w:p>
+          <w:p/>
           <w:p>
             <w:pPr>
               <w:pStyle w:val="ListParagraph"/>
@@ -1813,19 +1827,104 @@
                 <w:numId w:val="2"/>
               </w:numPr>
             </w:pPr>
-          </w:p>
+            <w:r>
+              <w:t>G</w:t>
+            </w:r>
+            <w:r>
+              <w:t>D</w:t>
+            </w:r>
+            <w:r>
+              <w:t xml:space="preserve">C - </w:t>
+            </w:r>
+            <w:r>
+              <w:t>Interactive Story Without Challenge Mechanics: The Design of Firewatch</w:t>
+            </w:r>
+          </w:p>
+          <w:p>
+            <w:pPr>
+              <w:pStyle w:val="ListParagraph"/>
+            </w:pPr>
+          </w:p>
+          <w:p>
+            <w:pPr>
+              <w:pStyle w:val="ListParagraph"/>
+              <w:numPr>
+                <w:ilvl w:val="0"/>
+                <w:numId w:val="2"/>
+              </w:numPr>
+            </w:pPr>
+            <w:r>
+              <w:t xml:space="preserve">GDC - </w:t>
+            </w:r>
+            <w:r>
+              <w:t>Writing 'Nothing': Storytelling with Unsaid Words and Unreliable Narrators</w:t>
+            </w:r>
+          </w:p>
+          <w:p>
+            <w:pPr>
+              <w:pStyle w:val="ListParagraph"/>
+            </w:pPr>
+          </w:p>
+          <w:p/>
+          <w:p>
+            <w:pPr>
+              <w:pStyle w:val="ListParagraph"/>
+            </w:pPr>
+          </w:p>
+          <w:p>
+            <w:pPr>
+              <w:pStyle w:val="ListParagraph"/>
+              <w:numPr>
+                <w:ilvl w:val="0"/>
+                <w:numId w:val="2"/>
+              </w:numPr>
+            </w:pPr>
+            <w:r>
+              <w:t xml:space="preserve">GDC - </w:t>
+            </w:r>
+            <w:r>
+              <w:t>Designing Radically Non-Linear Single Player Levels</w:t>
+            </w:r>
+          </w:p>
+          <w:p>
+            <w:pPr>
+              <w:pStyle w:val="ListParagraph"/>
+            </w:pPr>
+          </w:p>
+          <w:p>
+            <w:pPr>
+              <w:pStyle w:val="ListParagraph"/>
+              <w:numPr>
+                <w:ilvl w:val="0"/>
+                <w:numId w:val="2"/>
+              </w:numPr>
+            </w:pPr>
+            <w:r>
+              <w:t xml:space="preserve">GDC - </w:t>
+            </w:r>
+            <w:r>
+              <w:t>Sparking Curiosity-Driven Exploration Through Narrative in 'Outer Wilds'</w:t>
+            </w:r>
+          </w:p>
+          <w:p/>
         </w:tc>
       </w:tr>
     </w:tbl>
     <w:p>
-      <w:r>
-        <w:br w:type="column"/>
-      </w:r>
-      <w:r>
+      <w:pPr>
         <w:rPr>
           <w:rStyle w:val="Heading1Char"/>
         </w:rPr>
-        <w:lastRenderedPageBreak/>
+      </w:pPr>
+    </w:p>
+    <w:p>
+      <w:pPr>
+        <w:pStyle w:val="Heading1"/>
+      </w:pPr>
+      <w:r>
+        <w:rPr>
+          <w:rStyle w:val="Heading1Char"/>
+        </w:rPr>
         <w:t>3</w:t>
       </w:r>
       <w:r>
@@ -1910,6 +2009,7 @@
         <w:t>What is the aim of your research? This should be a general statement of what you hope your research will achieve.</w:t>
       </w:r>
     </w:p>
+    <w:p/>
     <w:tbl>
       <w:tblPr>
         <w:tblStyle w:val="TableGrid"/>
@@ -1927,6 +2027,7 @@
           <w:tcPr>
             <w:tcW w:w="9426" w:type="dxa"/>
           </w:tcPr>
+          <w:p/>
           <w:p>
             <w:r>
               <w:t xml:space="preserve">To explore the interplay between </w:t>
@@ -1941,6 +2042,7 @@
               <w:t xml:space="preserve"> for a game prototype.</w:t>
             </w:r>
           </w:p>
+          <w:p/>
         </w:tc>
       </w:tr>
     </w:tbl>
@@ -1997,17 +2099,39 @@
             <w:tcW w:w="704" w:type="dxa"/>
           </w:tcPr>
           <w:p>
+            <w:pPr>
+              <w:jc w:val="center"/>
+            </w:pPr>
+          </w:p>
+          <w:p>
+            <w:pPr>
+              <w:jc w:val="center"/>
+            </w:pPr>
+          </w:p>
+          <w:p>
+            <w:pPr>
+              <w:jc w:val="center"/>
+            </w:pPr>
             <w:r>
               <w:t>1</w:t>
             </w:r>
           </w:p>
-          <w:p/>
-          <w:p/>
+          <w:p>
+            <w:pPr>
+              <w:jc w:val="center"/>
+            </w:pPr>
+          </w:p>
+          <w:p>
+            <w:pPr>
+              <w:jc w:val="center"/>
+            </w:pPr>
+          </w:p>
         </w:tc>
         <w:tc>
           <w:tcPr>
             <w:tcW w:w="8732" w:type="dxa"/>
           </w:tcPr>
+          <w:p/>
           <w:p>
             <w:r>
               <w:t>Research about choices</w:t>
@@ -2027,60 +2151,29 @@
           <w:tcPr>
             <w:tcW w:w="704" w:type="dxa"/>
           </w:tcPr>
-          <w:p>
+          <w:p/>
+          <w:p>
+            <w:pPr>
+              <w:jc w:val="center"/>
+            </w:pPr>
             <w:r>
               <w:t>2</w:t>
             </w:r>
           </w:p>
-          <w:p/>
-          <w:p/>
+          <w:p>
+            <w:pPr>
+              <w:jc w:val="center"/>
+            </w:pPr>
+          </w:p>
         </w:tc>
         <w:tc>
           <w:tcPr>
             <w:tcW w:w="8732" w:type="dxa"/>
           </w:tcPr>
+          <w:p/>
           <w:p>
             <w:r>
               <w:t>Explore other games which are driven by narrative rather than by puzzles and identify how they have done it.</w:t>
-            </w:r>
-          </w:p>
-        </w:tc>
-      </w:tr>
-      <w:tr>
-        <w:tc>
-          <w:tcPr>
-            <w:tcW w:w="704" w:type="dxa"/>
-          </w:tcPr>
-          <w:p>
-            <w:r>
-              <w:t>3</w:t>
-            </w:r>
-          </w:p>
-          <w:p/>
-          <w:p/>
-        </w:tc>
-        <w:tc>
-          <w:tcPr>
-            <w:tcW w:w="8732" w:type="dxa"/>
-          </w:tcPr>
-          <w:p>
-            <w:r>
-              <w:t xml:space="preserve">Identify </w:t>
-            </w:r>
-            <w:r>
-              <w:t>the main events in the narrative</w:t>
-            </w:r>
-            <w:r>
-              <w:t xml:space="preserve"> of my game</w:t>
-            </w:r>
-            <w:r>
-              <w:t xml:space="preserve"> and whether the player can progress in the story without completing the puzzles or is forced to solve it before </w:t>
-            </w:r>
-            <w:r>
-              <w:t>they</w:t>
-            </w:r>
-            <w:r>
-              <w:t xml:space="preserve"> can proceed and do more exploration.</w:t>
             </w:r>
           </w:p>
           <w:p/>
@@ -2092,25 +2185,60 @@
             <w:tcW w:w="704" w:type="dxa"/>
           </w:tcPr>
           <w:p>
-            <w:r>
-              <w:t>4</w:t>
-            </w:r>
-          </w:p>
-          <w:p/>
-          <w:p/>
+            <w:pPr>
+              <w:jc w:val="center"/>
+            </w:pPr>
+          </w:p>
+          <w:p>
+            <w:pPr>
+              <w:jc w:val="center"/>
+            </w:pPr>
+          </w:p>
+          <w:p>
+            <w:pPr>
+              <w:jc w:val="center"/>
+            </w:pPr>
+            <w:r>
+              <w:t>3</w:t>
+            </w:r>
+          </w:p>
+          <w:p>
+            <w:pPr>
+              <w:jc w:val="center"/>
+            </w:pPr>
+          </w:p>
+          <w:p>
+            <w:pPr>
+              <w:jc w:val="center"/>
+            </w:pPr>
+          </w:p>
         </w:tc>
         <w:tc>
           <w:tcPr>
             <w:tcW w:w="8732" w:type="dxa"/>
           </w:tcPr>
-          <w:p>
-            <w:r>
-              <w:t xml:space="preserve">Work on different gameplay elements in the engine such as dialogue system, </w:t>
-            </w:r>
-            <w:r>
-              <w:t>movement, ai and more.</w:t>
-            </w:r>
-          </w:p>
+          <w:p/>
+          <w:p>
+            <w:r>
+              <w:t xml:space="preserve">Identify </w:t>
+            </w:r>
+            <w:r>
+              <w:t>the main events in the narrative</w:t>
+            </w:r>
+            <w:r>
+              <w:t xml:space="preserve"> of my game</w:t>
+            </w:r>
+            <w:r>
+              <w:t xml:space="preserve"> and whether the player can progress in the story without completing the puzzles or is forced to solve it before </w:t>
+            </w:r>
+            <w:r>
+              <w:t>they</w:t>
+            </w:r>
+            <w:r>
+              <w:t xml:space="preserve"> can proceed and do more exploration.</w:t>
+            </w:r>
+          </w:p>
+          <w:p/>
         </w:tc>
       </w:tr>
       <w:tr>
@@ -2119,26 +2247,84 @@
             <w:tcW w:w="704" w:type="dxa"/>
           </w:tcPr>
           <w:p>
-            <w:r>
-              <w:t>5</w:t>
+            <w:pPr>
+              <w:jc w:val="center"/>
+            </w:pPr>
+          </w:p>
+          <w:p>
+            <w:pPr>
+              <w:jc w:val="center"/>
+            </w:pPr>
+            <w:r>
+              <w:t>4</w:t>
             </w:r>
           </w:p>
           <w:p/>
-          <w:p/>
+          <w:p>
+            <w:pPr>
+              <w:jc w:val="center"/>
+            </w:pPr>
+          </w:p>
         </w:tc>
         <w:tc>
           <w:tcPr>
             <w:tcW w:w="8732" w:type="dxa"/>
           </w:tcPr>
+          <w:p/>
+          <w:p>
+            <w:r>
+              <w:t xml:space="preserve">Work on different gameplay elements in the engine such as dialogue system, </w:t>
+            </w:r>
+            <w:r>
+              <w:t>movement, ai and more.</w:t>
+            </w:r>
+          </w:p>
+          <w:p/>
+        </w:tc>
+      </w:tr>
+      <w:tr>
+        <w:tc>
+          <w:tcPr>
+            <w:tcW w:w="704" w:type="dxa"/>
+          </w:tcPr>
+          <w:p>
+            <w:pPr>
+              <w:jc w:val="center"/>
+            </w:pPr>
+          </w:p>
+          <w:p>
+            <w:pPr>
+              <w:jc w:val="center"/>
+            </w:pPr>
+            <w:r>
+              <w:t>5</w:t>
+            </w:r>
+          </w:p>
+          <w:p>
+            <w:pPr>
+              <w:jc w:val="center"/>
+            </w:pPr>
+          </w:p>
+          <w:p>
+            <w:pPr>
+              <w:jc w:val="center"/>
+            </w:pPr>
+          </w:p>
+        </w:tc>
+        <w:tc>
+          <w:tcPr>
+            <w:tcW w:w="8732" w:type="dxa"/>
+          </w:tcPr>
+          <w:p/>
           <w:p>
             <w:r>
               <w:t>Prototype a game with all these elements of game design and narrative design to give the player a fun and immersive experience.</w:t>
             </w:r>
           </w:p>
+          <w:p/>
         </w:tc>
       </w:tr>
     </w:tbl>
-    <w:p/>
     <w:p>
       <w:pPr>
         <w:pStyle w:val="Heading1"/>
@@ -2262,6 +2448,11 @@
           <w:p>
             <w:pPr>
               <w:pStyle w:val="ListParagraph"/>
+            </w:pPr>
+          </w:p>
+          <w:p>
+            <w:pPr>
+              <w:pStyle w:val="ListParagraph"/>
               <w:numPr>
                 <w:ilvl w:val="0"/>
                 <w:numId w:val="2"/>
@@ -2309,7 +2500,6 @@
             </w:r>
           </w:p>
           <w:p/>
-          <w:p/>
           <w:p>
             <w:pPr>
               <w:pStyle w:val="ListParagraph"/>
@@ -2362,13 +2552,17 @@
           <w:p>
             <w:pPr>
               <w:pStyle w:val="ListParagraph"/>
+            </w:pPr>
+          </w:p>
+          <w:p>
+            <w:pPr>
+              <w:pStyle w:val="ListParagraph"/>
               <w:numPr>
                 <w:ilvl w:val="0"/>
                 <w:numId w:val="2"/>
               </w:numPr>
             </w:pPr>
             <w:r>
-              <w:lastRenderedPageBreak/>
               <w:t>Work on different gameplay elements in the engine such as dialogue system, movement, ai and more.</w:t>
             </w:r>
           </w:p>
@@ -2446,72 +2640,40 @@
         </w:tc>
       </w:tr>
     </w:tbl>
+    <w:p/>
+    <w:p/>
+    <w:p/>
+    <w:p/>
+    <w:p/>
+    <w:p/>
+    <w:p/>
+    <w:p/>
+    <w:p/>
+    <w:p/>
+    <w:p/>
+    <w:p/>
+    <w:p/>
+    <w:p/>
+    <w:p/>
     <w:p>
       <w:pPr>
         <w:pStyle w:val="Heading1"/>
       </w:pPr>
       <w:r>
+        <w:lastRenderedPageBreak/>
         <w:t>5. ETHICS</w:t>
       </w:r>
     </w:p>
     <w:p/>
     <w:p>
       <w:r>
-        <w:t xml:space="preserve">In this section you are asked to </w:t>
-      </w:r>
-      <w:r>
-        <w:t>explain</w:t>
-      </w:r>
-      <w:r>
-        <w:t xml:space="preserve"> what ethical issues your project may raise and what mitigations you may need to consider. </w:t>
-      </w:r>
-      <w:r>
-        <w:t xml:space="preserve">You should </w:t>
-      </w:r>
-      <w:r>
-        <w:t xml:space="preserve">briefly summarise the potential issues and </w:t>
-      </w:r>
-      <w:r>
-        <w:t>mitigations and</w:t>
-      </w:r>
-      <w:r>
-        <w:t xml:space="preserve"> outline any involvement your project may have with </w:t>
-      </w:r>
-      <w:r>
-        <w:t>participants</w:t>
-      </w:r>
-      <w:r>
-        <w:t>. Tell us who the participants are, how they would be involved, and what they’d be asked to do</w:t>
-      </w:r>
-      <w:r>
-        <w:t xml:space="preserve">. If your proposed research will involve collecting data from </w:t>
-      </w:r>
-      <w:r>
-        <w:t xml:space="preserve">these </w:t>
-      </w:r>
-      <w:r>
-        <w:t xml:space="preserve">participants, </w:t>
-      </w:r>
-      <w:r>
-        <w:t>explain what this data will be and identify any ethical issues related to this data.</w:t>
-      </w:r>
-      <w:r>
-        <w:t xml:space="preserve"> </w:t>
+        <w:t xml:space="preserve">In this section you are asked to explain what ethical issues your project may raise and what mitigations you may need to consider. You should briefly summarise the potential issues and mitigations and outline any involvement your project may have with participants. Tell us who the participants are, how they would be involved, and what they’d be asked to do. If your proposed research will involve collecting data from these participants, explain what this data will be and identify any ethical issues related to this data. </w:t>
       </w:r>
     </w:p>
     <w:p/>
     <w:p>
       <w:r>
-        <w:t xml:space="preserve">It is recommended that this should be outlined in no more than </w:t>
-      </w:r>
-      <w:r>
-        <w:t>one</w:t>
-      </w:r>
-      <w:r>
-        <w:t xml:space="preserve"> page using the box below</w:t>
-      </w:r>
-      <w:r>
-        <w:t xml:space="preserve"> but expand to a 2</w:t>
+        <w:t>It is recommended that this should be outlined in no more than one page using the box below but expand to a 2</w:t>
       </w:r>
       <w:r>
         <w:rPr>
@@ -2520,18 +2682,10 @@
         <w:t>nd</w:t>
       </w:r>
       <w:r>
-        <w:t xml:space="preserve"> page if your project is complex</w:t>
-      </w:r>
-      <w:r>
-        <w:t>.</w:t>
-      </w:r>
-      <w:r>
-        <w:t xml:space="preserve"> </w:t>
-      </w:r>
-      <w:r>
-        <w:t>Note that the week 6 tutorial directly supports this section of the proposal.</w:t>
-      </w:r>
-    </w:p>
+        <w:t xml:space="preserve"> page if your project is complex. Note that the week 6 tutorial directly supports this section of the proposal.</w:t>
+      </w:r>
+    </w:p>
+    <w:p/>
     <w:p/>
     <w:tbl>
       <w:tblPr>
@@ -2831,80 +2985,80 @@
       </w:tr>
     </w:tbl>
     <w:p/>
+    <w:p>
+      <w:pPr>
+        <w:pStyle w:val="Heading1"/>
+      </w:pPr>
+      <w:r>
+        <w:lastRenderedPageBreak/>
+        <w:t xml:space="preserve">6. </w:t>
+      </w:r>
+      <w:r>
+        <w:t xml:space="preserve">HONOURS </w:t>
+      </w:r>
+      <w:r>
+        <w:t>PROJECT DELIVERY</w:t>
+      </w:r>
+    </w:p>
     <w:p/>
     <w:p>
-      <w:pPr>
-        <w:pStyle w:val="Heading1"/>
-      </w:pPr>
-      <w:r>
-        <w:t xml:space="preserve">6. </w:t>
-      </w:r>
-      <w:r>
-        <w:t xml:space="preserve">HONOURS </w:t>
-      </w:r>
-      <w:r>
-        <w:t>PROJECT DELIVERY</w:t>
+      <w:r>
+        <w:t xml:space="preserve">In this </w:t>
+      </w:r>
+      <w:r>
+        <w:t xml:space="preserve">final section you are </w:t>
+      </w:r>
+      <w:r>
+        <w:t xml:space="preserve">asked to outline how you plan to manage and deliver the Honours Project. </w:t>
+      </w:r>
+      <w:r>
+        <w:t xml:space="preserve">This will form the basis for your learning contract with your Honours Project supervisor in semester </w:t>
+      </w:r>
+      <w:r>
+        <w:t>two</w:t>
+      </w:r>
+      <w:r>
+        <w:t xml:space="preserve"> and guide the </w:t>
+      </w:r>
+      <w:r>
+        <w:t xml:space="preserve">final submission of the Honours Project. </w:t>
+      </w:r>
+      <w:r>
+        <w:t>A</w:t>
+      </w:r>
+      <w:r>
+        <w:t xml:space="preserve">t the current stage </w:t>
+      </w:r>
+      <w:r>
+        <w:t>this represents a draft delivery</w:t>
+      </w:r>
+      <w:r>
+        <w:t xml:space="preserve"> plan</w:t>
+      </w:r>
+      <w:r>
+        <w:t xml:space="preserve">. You will </w:t>
+      </w:r>
+      <w:r>
+        <w:t xml:space="preserve">revise and finalise this </w:t>
+      </w:r>
+      <w:r>
+        <w:t xml:space="preserve">plan with your supervisor at the start of semester </w:t>
+      </w:r>
+      <w:r>
+        <w:t>two</w:t>
+      </w:r>
+      <w:r>
+        <w:t>.</w:t>
       </w:r>
     </w:p>
     <w:p/>
     <w:p>
       <w:r>
-        <w:t xml:space="preserve">In this </w:t>
-      </w:r>
-      <w:r>
-        <w:t xml:space="preserve">final section you are </w:t>
-      </w:r>
-      <w:r>
-        <w:t xml:space="preserve">asked to outline how you plan to manage and deliver the Honours Project. </w:t>
-      </w:r>
-      <w:r>
-        <w:t xml:space="preserve">This will form the basis for your learning contract with your Honours Project supervisor in semester </w:t>
-      </w:r>
-      <w:r>
-        <w:t>two</w:t>
-      </w:r>
-      <w:r>
-        <w:t xml:space="preserve"> and guide the </w:t>
-      </w:r>
-      <w:r>
-        <w:t xml:space="preserve">final submission of the Honours Project. </w:t>
-      </w:r>
-      <w:r>
-        <w:t>A</w:t>
-      </w:r>
-      <w:r>
-        <w:t xml:space="preserve">t the current stage </w:t>
-      </w:r>
-      <w:r>
-        <w:t>this represents a draft delivery</w:t>
-      </w:r>
-      <w:r>
-        <w:t xml:space="preserve"> plan</w:t>
-      </w:r>
-      <w:r>
-        <w:t xml:space="preserve">. You will </w:t>
-      </w:r>
-      <w:r>
-        <w:t xml:space="preserve">revise and finalise this </w:t>
-      </w:r>
-      <w:r>
-        <w:t xml:space="preserve">plan with your supervisor at the start of semester </w:t>
-      </w:r>
-      <w:r>
-        <w:t>two</w:t>
-      </w:r>
-      <w:r>
-        <w:t>.</w:t>
+        <w:t>Note that the week 8 tutorial will cover prompts on how to approach this section.</w:t>
       </w:r>
     </w:p>
     <w:p/>
     <w:p>
-      <w:r>
-        <w:t>Note that the week 8 tutorial will cover prompts on how to approach this section.</w:t>
-      </w:r>
-    </w:p>
-    <w:p/>
-    <w:p>
       <w:pPr>
         <w:rPr>
           <w:b/>
@@ -2921,7 +3075,6 @@
     </w:p>
     <w:p>
       <w:r>
-        <w:lastRenderedPageBreak/>
         <w:t>List what you plan to submit as the final Honours Project. Your focus should be on the final artefact(s)</w:t>
       </w:r>
       <w:r>
@@ -3451,45 +3604,61 @@
         </w:tc>
       </w:tr>
     </w:tbl>
-    <w:p/>
-    <w:p>
-      <w:pPr>
-        <w:rPr>
-          <w:b/>
-          <w:bCs/>
-        </w:rPr>
-      </w:pPr>
-    </w:p>
-    <w:p>
-      <w:pPr>
-        <w:rPr>
-          <w:b/>
-          <w:bCs/>
-        </w:rPr>
-      </w:pPr>
-    </w:p>
-    <w:p>
-      <w:pPr>
-        <w:rPr>
-          <w:b/>
-          <w:bCs/>
-        </w:rPr>
-      </w:pPr>
-    </w:p>
-    <w:p>
-      <w:pPr>
-        <w:rPr>
-          <w:b/>
-          <w:bCs/>
-        </w:rPr>
-      </w:pPr>
-      <w:r>
-        <w:rPr>
-          <w:b/>
-          <w:bCs/>
-        </w:rPr>
+    <w:p>
+      <w:pPr>
+        <w:rPr>
+          <w:b/>
+          <w:bCs/>
+        </w:rPr>
+      </w:pPr>
+    </w:p>
+    <w:p>
+      <w:pPr>
+        <w:rPr>
+          <w:b/>
+          <w:bCs/>
+        </w:rPr>
+      </w:pPr>
+    </w:p>
+    <w:p>
+      <w:pPr>
+        <w:rPr>
+          <w:b/>
+          <w:bCs/>
+        </w:rPr>
+      </w:pPr>
+    </w:p>
+    <w:p>
+      <w:pPr>
+        <w:rPr>
+          <w:b/>
+          <w:bCs/>
+        </w:rPr>
+      </w:pPr>
+    </w:p>
+    <w:p>
+      <w:pPr>
+        <w:rPr>
+          <w:b/>
+          <w:bCs/>
+        </w:rPr>
+      </w:pPr>
+      <w:r>
+        <w:rPr>
+          <w:b/>
+          <w:bCs/>
+        </w:rPr>
+        <w:lastRenderedPageBreak/>
         <w:t>TIMELINE</w:t>
       </w:r>
+    </w:p>
+    <w:p>
+      <w:pPr>
+        <w:rPr>
+          <w:b/>
+          <w:bCs/>
+        </w:rPr>
+      </w:pPr>
     </w:p>
     <w:p>
       <w:r>
@@ -3650,7 +3819,6 @@
           </w:tcPr>
           <w:p>
             <w:r>
-              <w:lastRenderedPageBreak/>
               <w:t>4</w:t>
             </w:r>
           </w:p>
@@ -3987,6 +4155,11 @@
           <w:p>
             <w:pPr>
               <w:pStyle w:val="ListParagraph"/>
+            </w:pPr>
+          </w:p>
+          <w:p>
+            <w:pPr>
+              <w:pStyle w:val="ListParagraph"/>
               <w:numPr>
                 <w:ilvl w:val="0"/>
                 <w:numId w:val="4"/>
@@ -4067,6 +4240,96 @@
               <w:t>.</w:t>
             </w:r>
           </w:p>
+          <w:p/>
+          <w:p>
+            <w:pPr>
+              <w:pStyle w:val="ListParagraph"/>
+              <w:numPr>
+                <w:ilvl w:val="0"/>
+                <w:numId w:val="4"/>
+              </w:numPr>
+            </w:pPr>
+            <w:r>
+              <w:t>Game Maker’s Toolkit - The Power of Invisible Choices</w:t>
+            </w:r>
+          </w:p>
+          <w:p/>
+          <w:p>
+            <w:pPr>
+              <w:pStyle w:val="ListParagraph"/>
+              <w:numPr>
+                <w:ilvl w:val="0"/>
+                <w:numId w:val="4"/>
+              </w:numPr>
+            </w:pPr>
+            <w:r>
+              <w:t xml:space="preserve">GDC - </w:t>
+            </w:r>
+            <w:r>
+              <w:t>Interactive Story Without Challenge Mechanics: The Design of Firewatch</w:t>
+            </w:r>
+          </w:p>
+          <w:p>
+            <w:pPr>
+              <w:pStyle w:val="ListParagraph"/>
+            </w:pPr>
+          </w:p>
+          <w:p>
+            <w:pPr>
+              <w:pStyle w:val="ListParagraph"/>
+              <w:numPr>
+                <w:ilvl w:val="0"/>
+                <w:numId w:val="4"/>
+              </w:numPr>
+            </w:pPr>
+            <w:r>
+              <w:t xml:space="preserve">GDC - </w:t>
+            </w:r>
+            <w:r>
+              <w:t>Writing 'Nothing': Storytelling with Unsaid Words and Unreliable Narrators</w:t>
+            </w:r>
+          </w:p>
+          <w:p>
+            <w:pPr>
+              <w:pStyle w:val="ListParagraph"/>
+            </w:pPr>
+          </w:p>
+          <w:p>
+            <w:pPr>
+              <w:pStyle w:val="ListParagraph"/>
+              <w:numPr>
+                <w:ilvl w:val="0"/>
+                <w:numId w:val="4"/>
+              </w:numPr>
+            </w:pPr>
+            <w:r>
+              <w:t xml:space="preserve">GDC - </w:t>
+            </w:r>
+            <w:r>
+              <w:t>Designing Radically Non-Linear Single Player Levels</w:t>
+            </w:r>
+          </w:p>
+          <w:p>
+            <w:pPr>
+              <w:pStyle w:val="ListParagraph"/>
+            </w:pPr>
+          </w:p>
+          <w:p>
+            <w:pPr>
+              <w:pStyle w:val="ListParagraph"/>
+              <w:numPr>
+                <w:ilvl w:val="0"/>
+                <w:numId w:val="4"/>
+              </w:numPr>
+            </w:pPr>
+            <w:r>
+              <w:t xml:space="preserve">GDC - </w:t>
+            </w:r>
+            <w:r>
+              <w:t>Sparking Curiosity-Driven Exploration Through Narrative in 'Outer Wilds'</w:t>
+            </w:r>
+          </w:p>
+          <w:p/>
         </w:tc>
       </w:tr>
     </w:tbl>
@@ -4999,7 +5262,7 @@
   <w:style w:type="paragraph" w:default="1" w:styleId="Normal">
     <w:name w:val="Normal"/>
     <w:qFormat/>
-    <w:rsid w:val="00042BFC"/>
+    <w:rsid w:val="005026AE"/>
   </w:style>
   <w:style w:type="paragraph" w:styleId="Heading1">
     <w:name w:val="heading 1"/>

</xml_diff>

<commit_message>
Hons project proposal final draft
</commit_message>
<xml_diff>
--- a/2. ART405 - Honours Project Proposal and Development/ART405 Research Proposal form.docx
+++ b/2. ART405 - Honours Project Proposal and Development/ART405 Research Proposal form.docx
@@ -1042,7 +1042,13 @@
               <w:t>, the</w:t>
             </w:r>
             <w:r>
-              <w:t xml:space="preserve"> game-design</w:t>
+              <w:t xml:space="preserve"> game</w:t>
+            </w:r>
+            <w:r>
+              <w:t xml:space="preserve"> </w:t>
+            </w:r>
+            <w:r>
+              <w:t>design</w:t>
             </w:r>
             <w:r>
               <w:t>.</w:t>
@@ -1379,6 +1385,9 @@
           <w:p>
             <w:r>
               <w:t>Clara Fernández-Vara</w:t>
+            </w:r>
+            <w:r>
+              <w:t>[1]</w:t>
             </w:r>
             <w:r>
               <w:t>, an expert in adventure game analysis points out that puzzles in adventure games are frequently integrated into the narrative events, and the game story is advanced through puzzle solving</w:t>
@@ -1665,11 +1674,7 @@
           <w:tcPr>
             <w:tcW w:w="9413" w:type="dxa"/>
           </w:tcPr>
-          <w:p>
-            <w:pPr>
-              <w:pStyle w:val="ListParagraph"/>
-            </w:pPr>
-          </w:p>
+          <w:p/>
           <w:p>
             <w:pPr>
               <w:pStyle w:val="ListParagraph"/>
@@ -1679,21 +1684,7 @@
               </w:numPr>
             </w:pPr>
             <w:r>
-              <w:t>Exploring the Role of Narrative</w:t>
-            </w:r>
-          </w:p>
-          <w:p>
-            <w:pPr>
-              <w:pStyle w:val="ListParagraph"/>
-            </w:pPr>
-            <w:r>
-              <w:t>Puzzles in Game Storytelling</w:t>
-            </w:r>
-            <w:r>
-              <w:t xml:space="preserve"> </w:t>
-            </w:r>
-            <w:r>
-              <w:t>DiGRA '19 - Proceedings of the 2019 DiGRA International Conference: Game, Play and the Emerging Ludo-Mix.</w:t>
+              <w:t>Fernández-Vara, C. 2014a. Introduction to Game Analysis. New York, NY, USA: Routledge.</w:t>
             </w:r>
           </w:p>
           <w:p>
@@ -1710,18 +1701,28 @@
               </w:numPr>
             </w:pPr>
             <w:r>
-              <w:t>Technologies for Interactive Digital Storytelling and Entertainment</w:t>
-            </w:r>
-          </w:p>
-          <w:p>
-            <w:pPr>
-              <w:pStyle w:val="ListParagraph"/>
-            </w:pPr>
-            <w:r>
-              <w:t>Göbel, S., Malkewitz, R. and Iurgel, I. (2006) Technologies for Interactive Digital Storytelling and Entertainment Third International Conference, TIDSE 2006, Darmstadt, Germany, December 4-6, 2006, Proceedings. 1st ed. 2006..</w:t>
-            </w:r>
-          </w:p>
-          <w:p/>
+              <w:t>Exploring the Role of Narrative</w:t>
+            </w:r>
+          </w:p>
+          <w:p>
+            <w:pPr>
+              <w:pStyle w:val="ListParagraph"/>
+            </w:pPr>
+            <w:r>
+              <w:t>Puzzles in Game Storytelling</w:t>
+            </w:r>
+            <w:r>
+              <w:t xml:space="preserve"> </w:t>
+            </w:r>
+            <w:r>
+              <w:t>DiGRA '19 - Proceedings of the 2019 DiGRA International Conference: Game, Play and the Emerging Ludo-Mix.</w:t>
+            </w:r>
+          </w:p>
+          <w:p>
+            <w:pPr>
+              <w:pStyle w:val="ListParagraph"/>
+            </w:pPr>
+          </w:p>
           <w:p>
             <w:pPr>
               <w:pStyle w:val="ListParagraph"/>
@@ -1731,22 +1732,18 @@
               </w:numPr>
             </w:pPr>
             <w:r>
-              <w:t>Storytelling for Interactive Digital Media and Video Games</w:t>
-            </w:r>
-          </w:p>
-          <w:p>
-            <w:pPr>
-              <w:pStyle w:val="ListParagraph"/>
-            </w:pPr>
-            <w:r>
-              <w:t>Zeman, N. B., &amp; ProQuest. (2017). Storytelling for interactive digital media and video games. Taylor &amp; Francis.</w:t>
-            </w:r>
-          </w:p>
-          <w:p>
-            <w:pPr>
-              <w:pStyle w:val="ListParagraph"/>
-            </w:pPr>
-          </w:p>
+              <w:t>Technologies for Interactive Digital Storytelling and Entertainment</w:t>
+            </w:r>
+          </w:p>
+          <w:p>
+            <w:pPr>
+              <w:pStyle w:val="ListParagraph"/>
+            </w:pPr>
+            <w:r>
+              <w:t>Göbel, S., Malkewitz, R. and Iurgel, I. (2006) Technologies for Interactive Digital Storytelling and Entertainment Third International Conference, TIDSE 2006, Darmstadt, Germany, December 4-6, 2006, Proceedings. 1st ed. 2006.</w:t>
+            </w:r>
+          </w:p>
+          <w:p/>
           <w:p>
             <w:pPr>
               <w:pStyle w:val="ListParagraph"/>
@@ -1756,15 +1753,15 @@
               </w:numPr>
             </w:pPr>
             <w:r>
-              <w:t>Narrative Game Mechanics Teun Dubbelman</w:t>
-            </w:r>
-          </w:p>
-          <w:p>
-            <w:pPr>
-              <w:pStyle w:val="ListParagraph"/>
-            </w:pPr>
-            <w:r>
-              <w:t>Badoni, Pankaj &amp; Katal, Avita &amp; Reddy, M. &amp; Bhargava, Mudit. (2022). Graphics vs Gameplay: A Comparative Analysis in Gaming. 1-8. 10.1109/CONIT55038.2022.9847843.</w:t>
+              <w:t>Storytelling for Interactive Digital Media and Video Games</w:t>
+            </w:r>
+          </w:p>
+          <w:p>
+            <w:pPr>
+              <w:pStyle w:val="ListParagraph"/>
+            </w:pPr>
+            <w:r>
+              <w:t>Zeman, N. B., &amp; ProQuest. (2017). Storytelling for interactive digital media and video games. Taylor &amp; Francis.</w:t>
             </w:r>
           </w:p>
           <w:p>
@@ -1781,18 +1778,15 @@
               </w:numPr>
             </w:pPr>
             <w:r>
-              <w:t>The Art of Game Design</w:t>
-            </w:r>
-          </w:p>
-          <w:p>
-            <w:pPr>
-              <w:pStyle w:val="ListParagraph"/>
-            </w:pPr>
-            <w:r>
-              <w:t>Schell, J. (2019). The Art of Game Design: A Book of Lenses, Third Edition (3rd ed.). A K Peters/CRC Press</w:t>
-            </w:r>
-            <w:r>
-              <w:t>.</w:t>
+              <w:t>Narrative Game Mechanics Teun Dubbelman</w:t>
+            </w:r>
+          </w:p>
+          <w:p>
+            <w:pPr>
+              <w:pStyle w:val="ListParagraph"/>
+            </w:pPr>
+            <w:r>
+              <w:t>Badoni, Pankaj &amp; Katal, Avita &amp; Reddy, M. &amp; Bhargava, Mudit. (2022). Graphics vs Gameplay: A Comparative Analysis in Gaming. 1-8. 10.1109/CONIT55038.2022.9847843.</w:t>
             </w:r>
           </w:p>
           <w:p>
@@ -1809,16 +1803,25 @@
               </w:numPr>
             </w:pPr>
             <w:r>
-              <w:t>Game Maker’s Toolkit</w:t>
-            </w:r>
-            <w:r>
-              <w:t xml:space="preserve"> - </w:t>
-            </w:r>
-            <w:r>
-              <w:t>The Power of Invisible Choices</w:t>
-            </w:r>
-          </w:p>
-          <w:p/>
+              <w:t>The Art of Game Design</w:t>
+            </w:r>
+          </w:p>
+          <w:p>
+            <w:pPr>
+              <w:pStyle w:val="ListParagraph"/>
+            </w:pPr>
+            <w:r>
+              <w:t>Schell, J. (2019). The Art of Game Design: A Book of Lenses, Third Edition (3rd ed.). A K Peters/CRC Press</w:t>
+            </w:r>
+            <w:r>
+              <w:t>.</w:t>
+            </w:r>
+          </w:p>
+          <w:p>
+            <w:pPr>
+              <w:pStyle w:val="ListParagraph"/>
+            </w:pPr>
+          </w:p>
           <w:p>
             <w:pPr>
               <w:pStyle w:val="ListParagraph"/>
@@ -1828,23 +1831,16 @@
               </w:numPr>
             </w:pPr>
             <w:r>
-              <w:t>G</w:t>
-            </w:r>
-            <w:r>
-              <w:t>D</w:t>
-            </w:r>
-            <w:r>
-              <w:t xml:space="preserve">C - </w:t>
-            </w:r>
-            <w:r>
-              <w:t>Interactive Story Without Challenge Mechanics: The Design of Firewatch</w:t>
-            </w:r>
-          </w:p>
-          <w:p>
-            <w:pPr>
-              <w:pStyle w:val="ListParagraph"/>
-            </w:pPr>
-          </w:p>
+              <w:t>Game Maker’s Toolkit</w:t>
+            </w:r>
+            <w:r>
+              <w:t xml:space="preserve"> - </w:t>
+            </w:r>
+            <w:r>
+              <w:t>The Power of Invisible Choices</w:t>
+            </w:r>
+          </w:p>
+          <w:p/>
           <w:p>
             <w:pPr>
               <w:pStyle w:val="ListParagraph"/>
@@ -1854,18 +1850,23 @@
               </w:numPr>
             </w:pPr>
             <w:r>
-              <w:t xml:space="preserve">GDC - </w:t>
-            </w:r>
-            <w:r>
-              <w:t>Writing 'Nothing': Storytelling with Unsaid Words and Unreliable Narrators</w:t>
-            </w:r>
-          </w:p>
-          <w:p>
-            <w:pPr>
-              <w:pStyle w:val="ListParagraph"/>
-            </w:pPr>
-          </w:p>
-          <w:p/>
+              <w:t>G</w:t>
+            </w:r>
+            <w:r>
+              <w:t>D</w:t>
+            </w:r>
+            <w:r>
+              <w:t xml:space="preserve">C - </w:t>
+            </w:r>
+            <w:r>
+              <w:t>Interactive Story Without Challenge Mechanics: The Design of Firewatch</w:t>
+            </w:r>
+          </w:p>
+          <w:p>
+            <w:pPr>
+              <w:pStyle w:val="ListParagraph"/>
+            </w:pPr>
+          </w:p>
           <w:p>
             <w:pPr>
               <w:pStyle w:val="ListParagraph"/>
@@ -1883,7 +1884,7 @@
               <w:t xml:space="preserve">GDC - </w:t>
             </w:r>
             <w:r>
-              <w:t>Designing Radically Non-Linear Single Player Levels</w:t>
+              <w:t>Writing 'Nothing': Storytelling with Unsaid Words and Unreliable Narrators</w:t>
             </w:r>
           </w:p>
           <w:p>
@@ -1903,6 +1904,26 @@
               <w:t xml:space="preserve">GDC - </w:t>
             </w:r>
             <w:r>
+              <w:t>Designing Radically Non-Linear Single Player Levels</w:t>
+            </w:r>
+          </w:p>
+          <w:p>
+            <w:pPr>
+              <w:pStyle w:val="ListParagraph"/>
+            </w:pPr>
+          </w:p>
+          <w:p>
+            <w:pPr>
+              <w:pStyle w:val="ListParagraph"/>
+              <w:numPr>
+                <w:ilvl w:val="0"/>
+                <w:numId w:val="2"/>
+              </w:numPr>
+            </w:pPr>
+            <w:r>
+              <w:t xml:space="preserve">GDC - </w:t>
+            </w:r>
+            <w:r>
               <w:t>Sparking Curiosity-Driven Exploration Through Narrative in 'Outer Wilds'</w:t>
             </w:r>
           </w:p>
@@ -1910,6 +1931,13 @@
         </w:tc>
       </w:tr>
     </w:tbl>
+    <w:p>
+      <w:pPr>
+        <w:rPr>
+          <w:rStyle w:val="Heading1Char"/>
+        </w:rPr>
+      </w:pPr>
+    </w:p>
     <w:p>
       <w:pPr>
         <w:rPr>
@@ -2156,6 +2184,11 @@
             <w:pPr>
               <w:jc w:val="center"/>
             </w:pPr>
+          </w:p>
+          <w:p>
+            <w:pPr>
+              <w:jc w:val="center"/>
+            </w:pPr>
             <w:r>
               <w:t>2</w:t>
             </w:r>
@@ -2171,11 +2204,13 @@
             <w:tcW w:w="8732" w:type="dxa"/>
           </w:tcPr>
           <w:p/>
+          <w:p/>
           <w:p>
             <w:r>
               <w:t>Explore other games which are driven by narrative rather than by puzzles and identify how they have done it.</w:t>
             </w:r>
           </w:p>
+          <w:p/>
           <w:p/>
         </w:tc>
       </w:tr>
@@ -2229,7 +2264,13 @@
               <w:t xml:space="preserve"> of my game</w:t>
             </w:r>
             <w:r>
-              <w:t xml:space="preserve"> and whether the player can progress in the story without completing the puzzles or is forced to solve it before </w:t>
+              <w:t xml:space="preserve"> and whether the player can progress in the story without completing the puzzles or is forced to solve </w:t>
+            </w:r>
+            <w:r>
+              <w:t>them</w:t>
+            </w:r>
+            <w:r>
+              <w:t xml:space="preserve"> before </w:t>
             </w:r>
             <w:r>
               <w:t>they</w:t>
@@ -2509,7 +2550,13 @@
               </w:numPr>
             </w:pPr>
             <w:r>
-              <w:t>Identify the main events in the narrative of my game and whether the player can progress in the story without completing the puzzles or is forced to solve it before they can proceed and do more exploration.</w:t>
+              <w:t xml:space="preserve">Identify the main events in the narrative of my game and whether the player can progress in the story without completing the puzzles or is forced to solve </w:t>
+            </w:r>
+            <w:r>
+              <w:t>them</w:t>
+            </w:r>
+            <w:r>
+              <w:t xml:space="preserve"> before they can proceed and do more exploration.</w:t>
             </w:r>
           </w:p>
           <w:p/>
@@ -2594,6 +2641,9 @@
             </w:r>
             <w:r>
               <w:t xml:space="preserve">experimenting </w:t>
+            </w:r>
+            <w:r>
+              <w:t xml:space="preserve">with </w:t>
             </w:r>
             <w:r>
               <w:t xml:space="preserve">these systems on other </w:t>
@@ -2704,39 +2754,6 @@
           <w:tcPr>
             <w:tcW w:w="9376" w:type="dxa"/>
           </w:tcPr>
-          <w:p>
-            <w:pPr>
-              <w:rPr>
-                <w:rStyle w:val="Hyperlink"/>
-              </w:rPr>
-            </w:pPr>
-            <w:hyperlink r:id="rId7" w:history="1">
-              <w:r>
-                <w:rPr>
-                  <w:rStyle w:val="Hyperlink"/>
-                </w:rPr>
-                <w:t>https://www.monkeykidgc.com/2021/03/unity-asset-store.html</w:t>
-              </w:r>
-            </w:hyperlink>
-          </w:p>
-          <w:p>
-            <w:pPr>
-              <w:rPr>
-                <w:rStyle w:val="Hyperlink"/>
-              </w:rPr>
-            </w:pPr>
-          </w:p>
-          <w:p>
-            <w:hyperlink r:id="rId8" w:history="1">
-              <w:r>
-                <w:rPr>
-                  <w:rStyle w:val="Hyperlink"/>
-                </w:rPr>
-                <w:t>https://sketchfab.com/3d-models/modern-furniture-pack-11bd2dcb9ec14142bc92968c2a85c029</w:t>
-              </w:r>
-            </w:hyperlink>
-          </w:p>
-          <w:p/>
           <w:p/>
           <w:p>
             <w:pPr>
@@ -2811,7 +2828,13 @@
               </w:numPr>
             </w:pPr>
             <w:r>
-              <w:t xml:space="preserve">It will not depict real world spaces even though </w:t>
+              <w:t>It will not depict real</w:t>
+            </w:r>
+            <w:r>
+              <w:t>-</w:t>
+            </w:r>
+            <w:r>
+              <w:t xml:space="preserve">world spaces even though </w:t>
             </w:r>
             <w:r>
               <w:t>it’s</w:t>
@@ -2855,6 +2878,9 @@
               <w:t xml:space="preserve">games designer, game developer, </w:t>
             </w:r>
             <w:r>
+              <w:t xml:space="preserve">and </w:t>
+            </w:r>
+            <w:r>
               <w:t>level designer.</w:t>
             </w:r>
             <w:r>
@@ -2871,6 +2897,9 @@
             </w:r>
             <w:r>
               <w:t>.</w:t>
+            </w:r>
+            <w:r>
+              <w:t xml:space="preserve"> As well as there being a commit history for every change.</w:t>
             </w:r>
           </w:p>
           <w:p>
@@ -2893,7 +2922,13 @@
               <w:t>e are using free asset</w:t>
             </w:r>
             <w:r>
-              <w:t xml:space="preserve"> packs, sounds and </w:t>
+              <w:t xml:space="preserve"> packs, sounds</w:t>
+            </w:r>
+            <w:r>
+              <w:t xml:space="preserve">, </w:t>
+            </w:r>
+            <w:r>
+              <w:t xml:space="preserve">and </w:t>
             </w:r>
             <w:r>
               <w:t>default packages</w:t>
@@ -2902,7 +2937,13 @@
               <w:t xml:space="preserve"> and </w:t>
             </w:r>
             <w:r>
-              <w:t xml:space="preserve">create </w:t>
+              <w:t>creat</w:t>
+            </w:r>
+            <w:r>
+              <w:t>ing</w:t>
+            </w:r>
+            <w:r>
+              <w:t xml:space="preserve"> </w:t>
             </w:r>
             <w:r>
               <w:t>original assets</w:t>
@@ -2978,7 +3019,52 @@
               <w:t xml:space="preserve"> homes</w:t>
             </w:r>
             <w:r>
+              <w:t xml:space="preserve"> with our own resources and on our own time</w:t>
+            </w:r>
+            <w:r>
               <w:t>.</w:t>
+            </w:r>
+            <w:r>
+              <w:t xml:space="preserve"> </w:t>
+            </w:r>
+            <w:r>
+              <w:t xml:space="preserve">Regular </w:t>
+            </w:r>
+            <w:r>
+              <w:t>meetups</w:t>
+            </w:r>
+            <w:r>
+              <w:t>/ ca</w:t>
+            </w:r>
+            <w:r>
+              <w:t>lls</w:t>
+            </w:r>
+            <w:r>
+              <w:t xml:space="preserve"> </w:t>
+            </w:r>
+            <w:r>
+              <w:t>will be held</w:t>
+            </w:r>
+            <w:r>
+              <w:t xml:space="preserve"> to discuss and work on </w:t>
+            </w:r>
+            <w:r>
+              <w:t xml:space="preserve">the game. </w:t>
+            </w:r>
+            <w:r>
+              <w:t xml:space="preserve">Progress will be kept track </w:t>
+            </w:r>
+            <w:r>
+              <w:t xml:space="preserve">of </w:t>
+            </w:r>
+            <w:r>
+              <w:t xml:space="preserve">and </w:t>
+            </w:r>
+            <w:r>
+              <w:t xml:space="preserve">assigned using </w:t>
+            </w:r>
+            <w:r>
+              <w:t>project management tools.</w:t>
             </w:r>
           </w:p>
         </w:tc>
@@ -4152,11 +4238,7 @@
           <w:tcPr>
             <w:tcW w:w="9479" w:type="dxa"/>
           </w:tcPr>
-          <w:p>
-            <w:pPr>
-              <w:pStyle w:val="ListParagraph"/>
-            </w:pPr>
-          </w:p>
+          <w:p/>
           <w:p>
             <w:pPr>
               <w:pStyle w:val="ListParagraph"/>
@@ -4166,12 +4248,12 @@
               </w:numPr>
             </w:pPr>
             <w:r>
-              <w:t>DiGRA '19 - Proceedings of the 2019 DiGRA International Conference: Game, Play and the Emerging Ludo-Mix.</w:t>
-            </w:r>
-          </w:p>
-          <w:p>
-            <w:pPr>
-              <w:ind w:left="360"/>
+              <w:t>Fernández-Vara, C. 2014a. Introduction to Game Analysis. New York, NY, USA: Routledge.</w:t>
+            </w:r>
+          </w:p>
+          <w:p>
+            <w:pPr>
+              <w:pStyle w:val="ListParagraph"/>
             </w:pPr>
           </w:p>
           <w:p>
@@ -4183,7 +4265,24 @@
               </w:numPr>
             </w:pPr>
             <w:r>
-              <w:t>Göbel, S., Malkewitz, R. and Iurgel, I. (2006) Technologies for Interactive Digital Storytelling and Entertainment Third International Conference, TIDSE 2006, Darmstadt, Germany, December 4-6, 2006, Proceedings. 1st ed. 2006..</w:t>
+              <w:t>DiGRA '19 - Proceedings of the 2019 DiGRA International Conference: Game, Play and the Emerging Ludo-Mix.</w:t>
+            </w:r>
+          </w:p>
+          <w:p>
+            <w:pPr>
+              <w:ind w:left="360"/>
+            </w:pPr>
+          </w:p>
+          <w:p>
+            <w:pPr>
+              <w:pStyle w:val="ListParagraph"/>
+              <w:numPr>
+                <w:ilvl w:val="0"/>
+                <w:numId w:val="4"/>
+              </w:numPr>
+            </w:pPr>
+            <w:r>
+              <w:t>Göbel, S., Malkewitz, R. and Iurgel, I. (2006) Technologies for Interactive Digital Storytelling and Entertainment Third International Conference, TIDSE 2006, Darmstadt, Germany, December 4-6, 2006, Proceedings. 1st ed. 2006.</w:t>
             </w:r>
           </w:p>
           <w:p>

</xml_diff>